<commit_message>
Good comparison between WaveQ3D and 21 deg slope.
</commit_message>
<xml_diff>
--- a/studies/simple_wedge/Comparisons to analytic solution for simple wedge.docx
+++ b/studies/simple_wedge/Comparisons to analytic solution for simple wedge.docx
@@ -533,14 +533,27 @@
       <w:r>
         <w:t xml:space="preserve">Figure </w:t>
       </w:r>
-      <w:fldSimple w:instr=" SEQ Figure \* ARABIC ">
-        <w:r>
-          <w:rPr>
-            <w:noProof/>
-          </w:rPr>
-          <w:t>1</w:t>
-        </w:r>
-      </w:fldSimple>
+      <w:r>
+        <w:fldChar w:fldCharType="begin"/>
+      </w:r>
+      <w:r>
+        <w:instrText xml:space="preserve"> SEQ Figure \* ARABIC </w:instrText>
+      </w:r>
+      <w:r>
+        <w:fldChar w:fldCharType="separate"/>
+      </w:r>
+      <w:r>
+        <w:rPr>
+          <w:noProof/>
+        </w:rPr>
+        <w:t>1</w:t>
+      </w:r>
+      <w:r>
+        <w:rPr>
+          <w:noProof/>
+        </w:rPr>
+        <w:fldChar w:fldCharType="end"/>
+      </w:r>
       <w:bookmarkEnd w:id="0"/>
       <w:r>
         <w:t xml:space="preserve"> – Acoustic transmission loss geometry for 3-D wedge</w:t>
@@ -586,6 +599,7 @@
           <w:id w:val="770447231"/>
           <w:citation/>
         </w:sdtPr>
+        <w:sdtEndPr/>
         <w:sdtContent>
           <w:r>
             <w:fldChar w:fldCharType="begin"/>
@@ -765,14 +779,27 @@
       <w:r>
         <w:t xml:space="preserve">Figure </w:t>
       </w:r>
-      <w:fldSimple w:instr=" SEQ Figure \* ARABIC ">
-        <w:r>
-          <w:rPr>
-            <w:noProof/>
-          </w:rPr>
-          <w:t>2</w:t>
-        </w:r>
-      </w:fldSimple>
+      <w:r>
+        <w:fldChar w:fldCharType="begin"/>
+      </w:r>
+      <w:r>
+        <w:instrText xml:space="preserve"> SEQ Figure \* ARABIC </w:instrText>
+      </w:r>
+      <w:r>
+        <w:fldChar w:fldCharType="separate"/>
+      </w:r>
+      <w:r>
+        <w:rPr>
+          <w:noProof/>
+        </w:rPr>
+        <w:t>2</w:t>
+      </w:r>
+      <w:r>
+        <w:rPr>
+          <w:noProof/>
+        </w:rPr>
+        <w:fldChar w:fldCharType="end"/>
+      </w:r>
       <w:bookmarkEnd w:id="1"/>
       <w:r>
         <w:t xml:space="preserve"> – Geometry for method of images</w:t>
@@ -1105,14 +1132,27 @@
             <w:r>
               <w:t>(</w:t>
             </w:r>
-            <w:fldSimple w:instr=" SEQ Equation \* ARABIC ">
-              <w:r>
-                <w:rPr>
-                  <w:noProof/>
-                </w:rPr>
-                <w:t>1</w:t>
-              </w:r>
-            </w:fldSimple>
+            <w:r>
+              <w:fldChar w:fldCharType="begin"/>
+            </w:r>
+            <w:r>
+              <w:instrText xml:space="preserve"> SEQ Equation \* ARABIC </w:instrText>
+            </w:r>
+            <w:r>
+              <w:fldChar w:fldCharType="separate"/>
+            </w:r>
+            <w:r>
+              <w:rPr>
+                <w:noProof/>
+              </w:rPr>
+              <w:t>1</w:t>
+            </w:r>
+            <w:r>
+              <w:rPr>
+                <w:noProof/>
+              </w:rPr>
+              <w:fldChar w:fldCharType="end"/>
+            </w:r>
             <w:bookmarkEnd w:id="2"/>
             <w:r>
               <w:t>)</w:t>
@@ -2407,14 +2447,27 @@
             <w:r>
               <w:t>(</w:t>
             </w:r>
-            <w:fldSimple w:instr=" SEQ Equation \* ARABIC ">
-              <w:r>
-                <w:rPr>
-                  <w:noProof/>
-                </w:rPr>
-                <w:t>2</w:t>
-              </w:r>
-            </w:fldSimple>
+            <w:r>
+              <w:fldChar w:fldCharType="begin"/>
+            </w:r>
+            <w:r>
+              <w:instrText xml:space="preserve"> SEQ Equation \* ARABIC </w:instrText>
+            </w:r>
+            <w:r>
+              <w:fldChar w:fldCharType="separate"/>
+            </w:r>
+            <w:r>
+              <w:rPr>
+                <w:noProof/>
+              </w:rPr>
+              <w:t>2</w:t>
+            </w:r>
+            <w:r>
+              <w:rPr>
+                <w:noProof/>
+              </w:rPr>
+              <w:fldChar w:fldCharType="end"/>
+            </w:r>
             <w:r>
               <w:t>)</w:t>
             </w:r>
@@ -3003,14 +3056,27 @@
             <w:r>
               <w:t>(</w:t>
             </w:r>
-            <w:fldSimple w:instr=" SEQ Equation \* ARABIC ">
-              <w:r>
-                <w:rPr>
-                  <w:noProof/>
-                </w:rPr>
-                <w:t>3</w:t>
-              </w:r>
-            </w:fldSimple>
+            <w:r>
+              <w:fldChar w:fldCharType="begin"/>
+            </w:r>
+            <w:r>
+              <w:instrText xml:space="preserve"> SEQ Equation \* ARABIC </w:instrText>
+            </w:r>
+            <w:r>
+              <w:fldChar w:fldCharType="separate"/>
+            </w:r>
+            <w:r>
+              <w:rPr>
+                <w:noProof/>
+              </w:rPr>
+              <w:t>3</w:t>
+            </w:r>
+            <w:r>
+              <w:rPr>
+                <w:noProof/>
+              </w:rPr>
+              <w:fldChar w:fldCharType="end"/>
+            </w:r>
             <w:r>
               <w:t>)</w:t>
             </w:r>
@@ -3113,6 +3179,7 @@
           <w:id w:val="-249431198"/>
           <w:citation/>
         </w:sdtPr>
+        <w:sdtEndPr/>
         <w:sdtContent>
           <w:r>
             <w:fldChar w:fldCharType="begin"/>
@@ -3309,6 +3376,7 @@
           <w:id w:val="-633786317"/>
           <w:citation/>
         </w:sdtPr>
+        <w:sdtEndPr/>
         <w:sdtContent>
           <w:r>
             <w:fldChar w:fldCharType="begin"/>
@@ -3620,14 +3688,27 @@
       <w:r>
         <w:t xml:space="preserve">Figure </w:t>
       </w:r>
-      <w:fldSimple w:instr=" SEQ Figure \* ARABIC ">
-        <w:r>
-          <w:rPr>
-            <w:noProof/>
-          </w:rPr>
-          <w:t>3</w:t>
-        </w:r>
-      </w:fldSimple>
+      <w:r>
+        <w:fldChar w:fldCharType="begin"/>
+      </w:r>
+      <w:r>
+        <w:instrText xml:space="preserve"> SEQ Figure \* ARABIC </w:instrText>
+      </w:r>
+      <w:r>
+        <w:fldChar w:fldCharType="separate"/>
+      </w:r>
+      <w:r>
+        <w:rPr>
+          <w:noProof/>
+        </w:rPr>
+        <w:t>3</w:t>
+      </w:r>
+      <w:r>
+        <w:rPr>
+          <w:noProof/>
+        </w:rPr>
+        <w:fldChar w:fldCharType="end"/>
+      </w:r>
       <w:bookmarkEnd w:id="5"/>
       <w:r>
         <w:t xml:space="preserve"> – </w:t>
@@ -3707,14 +3788,27 @@
       <w:r>
         <w:t xml:space="preserve">Figure </w:t>
       </w:r>
-      <w:fldSimple w:instr=" SEQ Figure \* ARABIC ">
-        <w:r>
-          <w:rPr>
-            <w:noProof/>
-          </w:rPr>
-          <w:t>4</w:t>
-        </w:r>
-      </w:fldSimple>
+      <w:r>
+        <w:fldChar w:fldCharType="begin"/>
+      </w:r>
+      <w:r>
+        <w:instrText xml:space="preserve"> SEQ Figure \* ARABIC </w:instrText>
+      </w:r>
+      <w:r>
+        <w:fldChar w:fldCharType="separate"/>
+      </w:r>
+      <w:r>
+        <w:rPr>
+          <w:noProof/>
+        </w:rPr>
+        <w:t>4</w:t>
+      </w:r>
+      <w:r>
+        <w:rPr>
+          <w:noProof/>
+        </w:rPr>
+        <w:fldChar w:fldCharType="end"/>
+      </w:r>
       <w:bookmarkEnd w:id="6"/>
       <w:r>
         <w:t xml:space="preserve"> – </w:t>
@@ -4086,14 +4180,27 @@
             <w:r>
               <w:t>(</w:t>
             </w:r>
-            <w:fldSimple w:instr=" SEQ Equation \* ARABIC ">
-              <w:r>
-                <w:rPr>
-                  <w:noProof/>
-                </w:rPr>
-                <w:t>4</w:t>
-              </w:r>
-            </w:fldSimple>
+            <w:r>
+              <w:fldChar w:fldCharType="begin"/>
+            </w:r>
+            <w:r>
+              <w:instrText xml:space="preserve"> SEQ Equation \* ARABIC </w:instrText>
+            </w:r>
+            <w:r>
+              <w:fldChar w:fldCharType="separate"/>
+            </w:r>
+            <w:r>
+              <w:rPr>
+                <w:noProof/>
+              </w:rPr>
+              <w:t>4</w:t>
+            </w:r>
+            <w:r>
+              <w:rPr>
+                <w:noProof/>
+              </w:rPr>
+              <w:fldChar w:fldCharType="end"/>
+            </w:r>
             <w:r>
               <w:t>)</w:t>
             </w:r>
@@ -4474,14 +4581,30 @@
             <w:r>
               <w:t>(</w:t>
             </w:r>
-            <w:fldSimple w:instr=" SEQ Equation \* ARABIC ">
-              <w:r>
-                <w:rPr>
-                  <w:noProof/>
-                </w:rPr>
-                <w:t>5</w:t>
-              </w:r>
-            </w:fldSimple>
+            <w:r>
+              <w:fldChar w:fldCharType="begin"/>
+            </w:r>
+            <w:r>
+              <w:instrText xml:space="preserve"> SEQ</w:instrText>
+            </w:r>
+            <w:r>
+              <w:instrText xml:space="preserve"> Equation \* ARABIC </w:instrText>
+            </w:r>
+            <w:r>
+              <w:fldChar w:fldCharType="separate"/>
+            </w:r>
+            <w:r>
+              <w:rPr>
+                <w:noProof/>
+              </w:rPr>
+              <w:t>5</w:t>
+            </w:r>
+            <w:r>
+              <w:rPr>
+                <w:noProof/>
+              </w:rPr>
+              <w:fldChar w:fldCharType="end"/>
+            </w:r>
             <w:r>
               <w:t>)</w:t>
             </w:r>
@@ -4888,14 +5011,27 @@
       <w:r>
         <w:t xml:space="preserve">Figure </w:t>
       </w:r>
-      <w:fldSimple w:instr=" SEQ Figure \* ARABIC ">
-        <w:r>
-          <w:rPr>
-            <w:noProof/>
-          </w:rPr>
-          <w:t>5</w:t>
-        </w:r>
-      </w:fldSimple>
+      <w:r>
+        <w:fldChar w:fldCharType="begin"/>
+      </w:r>
+      <w:r>
+        <w:instrText xml:space="preserve"> SEQ Figure \* ARABIC </w:instrText>
+      </w:r>
+      <w:r>
+        <w:fldChar w:fldCharType="separate"/>
+      </w:r>
+      <w:r>
+        <w:rPr>
+          <w:noProof/>
+        </w:rPr>
+        <w:t>5</w:t>
+      </w:r>
+      <w:r>
+        <w:rPr>
+          <w:noProof/>
+        </w:rPr>
+        <w:fldChar w:fldCharType="end"/>
+      </w:r>
       <w:bookmarkEnd w:id="7"/>
       <w:r>
         <w:t xml:space="preserve"> – Method of images for flat bottom</w:t>
@@ -4963,6 +5099,7 @@
           <w:id w:val="781302119"/>
           <w:citation/>
         </w:sdtPr>
+        <w:sdtEndPr/>
         <w:sdtContent>
           <w:r>
             <w:fldChar w:fldCharType="begin"/>
@@ -5326,14 +5463,27 @@
       <w:r>
         <w:t xml:space="preserve">Figure </w:t>
       </w:r>
-      <w:fldSimple w:instr=" SEQ Figure \* ARABIC ">
-        <w:r>
-          <w:rPr>
-            <w:noProof/>
-          </w:rPr>
-          <w:t>6</w:t>
-        </w:r>
-      </w:fldSimple>
+      <w:r>
+        <w:fldChar w:fldCharType="begin"/>
+      </w:r>
+      <w:r>
+        <w:instrText xml:space="preserve"> SEQ Figure \* ARABIC </w:instrText>
+      </w:r>
+      <w:r>
+        <w:fldChar w:fldCharType="separate"/>
+      </w:r>
+      <w:r>
+        <w:rPr>
+          <w:noProof/>
+        </w:rPr>
+        <w:t>6</w:t>
+      </w:r>
+      <w:r>
+        <w:rPr>
+          <w:noProof/>
+        </w:rPr>
+        <w:fldChar w:fldCharType="end"/>
+      </w:r>
       <w:bookmarkEnd w:id="8"/>
       <w:r>
         <w:t xml:space="preserve"> – ASA </w:t>
@@ -5416,14 +5566,27 @@
       <w:r>
         <w:t xml:space="preserve">Figure </w:t>
       </w:r>
-      <w:fldSimple w:instr=" SEQ Figure \* ARABIC ">
-        <w:r>
-          <w:rPr>
-            <w:noProof/>
-          </w:rPr>
-          <w:t>7</w:t>
-        </w:r>
-      </w:fldSimple>
+      <w:r>
+        <w:fldChar w:fldCharType="begin"/>
+      </w:r>
+      <w:r>
+        <w:instrText xml:space="preserve"> SEQ Figure \* ARABIC </w:instrText>
+      </w:r>
+      <w:r>
+        <w:fldChar w:fldCharType="separate"/>
+      </w:r>
+      <w:r>
+        <w:rPr>
+          <w:noProof/>
+        </w:rPr>
+        <w:t>7</w:t>
+      </w:r>
+      <w:r>
+        <w:rPr>
+          <w:noProof/>
+        </w:rPr>
+        <w:fldChar w:fldCharType="end"/>
+      </w:r>
       <w:bookmarkEnd w:id="9"/>
       <w:r>
         <w:t xml:space="preserve"> – ASA wedge transmission loss as function of cross-slope range at 250 Hz</w:t>
@@ -5585,7 +5748,7 @@
         <w:t xml:space="preserve">= </w:t>
       </w:r>
       <w:r>
-        <w:t>2.86</w:t>
+        <w:t>21.0375</w:t>
       </w:r>
       <w:r>
         <w:rPr>
@@ -5667,7 +5830,10 @@
         <w:t xml:space="preserve">= </w:t>
       </w:r>
       <w:r>
-        <w:t>4000 meters</w:t>
+        <w:t>520</w:t>
+      </w:r>
+      <w:r>
+        <w:t xml:space="preserve"> meters</w:t>
       </w:r>
     </w:p>
     <w:p>
@@ -5746,10 +5912,7 @@
         <w:t xml:space="preserve">= </w:t>
       </w:r>
       <w:r>
-        <w:t>100</w:t>
-      </w:r>
-      <w:r>
-        <w:t xml:space="preserve"> meters</w:t>
+        <w:t>100 meters</w:t>
       </w:r>
     </w:p>
     <w:p>
@@ -5799,10 +5962,7 @@
         <w:t xml:space="preserve">= </w:t>
       </w:r>
       <w:r>
-        <w:t>200</w:t>
-      </w:r>
-      <w:r>
-        <w:t xml:space="preserve"> meters</w:t>
+        <w:t>200 meters</w:t>
       </w:r>
     </w:p>
     <w:p>
@@ -5891,31 +6051,7 @@
         <w:rPr>
           <w:lang w:eastAsia="ja-JP"/>
         </w:rPr>
-        <w:t xml:space="preserve"> in geodetic coordinates, </w:t>
-      </w:r>
-      <w:r>
-        <w:rPr>
-          <w:lang w:eastAsia="ja-JP"/>
-        </w:rPr>
-        <w:t xml:space="preserve">the simple wedge </w:t>
-      </w:r>
-      <w:r>
-        <w:rPr>
-          <w:lang w:eastAsia="ja-JP"/>
-        </w:rPr>
-        <w:t xml:space="preserve">used in our analytic solution </w:t>
-      </w:r>
-      <w:r>
-        <w:rPr>
-          <w:lang w:eastAsia="ja-JP"/>
-        </w:rPr>
-        <w:t xml:space="preserve">can only be approximated in WaveQ3D.  </w:t>
-      </w:r>
-      <w:r>
-        <w:rPr>
-          <w:lang w:eastAsia="ja-JP"/>
-        </w:rPr>
-        <w:t>On a round Earth</w:t>
+        <w:t xml:space="preserve"> in geodetic coordinates, the simple wedge used in our analytic solution can only be approximated in WaveQ3D.  On a round Earth</w:t>
       </w:r>
       <w:r>
         <w:rPr>
@@ -6089,27 +6225,18 @@
     </w:p>
     <w:p>
       <w:pPr>
-        <w:rPr>
-          <w:lang w:eastAsia="ja-JP"/>
-        </w:rPr>
-      </w:pPr>
-    </w:p>
-    <w:p>
-      <w:pPr>
         <w:keepNext/>
         <w:jc w:val="center"/>
       </w:pPr>
-      <w:bookmarkStart w:id="10" w:name="_GoBack"/>
-      <w:bookmarkEnd w:id="10"/>
       <w:r>
         <w:rPr>
           <w:noProof/>
         </w:rPr>
         <w:drawing>
-          <wp:inline distT="0" distB="0" distL="0" distR="0">
+          <wp:inline distT="0" distB="0" distL="0" distR="0" wp14:anchorId="57220BF4" wp14:editId="50316176">
             <wp:extent cx="3547872" cy="2660904"/>
             <wp:effectExtent l="0" t="0" r="0" b="0"/>
-            <wp:docPr id="25" name="Picture 25"/>
+            <wp:docPr id="3" name="Picture 3"/>
             <wp:cNvGraphicFramePr>
               <a:graphicFrameLocks xmlns:a="http://schemas.openxmlformats.org/drawingml/2006/main" noChangeAspect="1"/>
             </wp:cNvGraphicFramePr>
@@ -6117,7 +6244,7 @@
               <a:graphicData uri="http://schemas.openxmlformats.org/drawingml/2006/picture">
                 <pic:pic xmlns:pic="http://schemas.openxmlformats.org/drawingml/2006/picture">
                   <pic:nvPicPr>
-                    <pic:cNvPr id="0" name="Picture 2"/>
+                    <pic:cNvPr id="0" name="Picture 1"/>
                     <pic:cNvPicPr>
                       <a:picLocks noChangeAspect="1" noChangeArrowheads="1"/>
                     </pic:cNvPicPr>
@@ -6159,23 +6286,41 @@
       <w:pPr>
         <w:pStyle w:val="Caption"/>
         <w:jc w:val="center"/>
+        <w:rPr>
+          <w:lang w:eastAsia="ja-JP"/>
+        </w:rPr>
       </w:pPr>
       <w:r>
         <w:t xml:space="preserve">Figure </w:t>
       </w:r>
-      <w:fldSimple w:instr=" SEQ Figure \* ARABIC ">
-        <w:r>
-          <w:rPr>
-            <w:noProof/>
-          </w:rPr>
-          <w:t>1</w:t>
-        </w:r>
-      </w:fldSimple>
-      <w:r>
-        <w:t xml:space="preserve"> – Comparison of WaveQ3D to Analytic Solutions </w:t>
-      </w:r>
-    </w:p>
-    <w:p/>
+      <w:r>
+        <w:fldChar w:fldCharType="begin"/>
+      </w:r>
+      <w:r>
+        <w:instrText xml:space="preserve"> SEQ Figure \* ARABIC </w:instrText>
+      </w:r>
+      <w:r>
+        <w:fldChar w:fldCharType="separate"/>
+      </w:r>
+      <w:r>
+        <w:rPr>
+          <w:noProof/>
+        </w:rPr>
+        <w:t>8</w:t>
+      </w:r>
+      <w:r>
+        <w:fldChar w:fldCharType="end"/>
+      </w:r>
+      <w:r>
+        <w:t xml:space="preserve"> – </w:t>
+      </w:r>
+      <w:r>
+        <w:t xml:space="preserve">Compare coherent WaveQ3D to </w:t>
+      </w:r>
+      <w:r>
+        <w:t>analytic solutions</w:t>
+      </w:r>
+    </w:p>
     <w:p>
       <w:pPr>
         <w:keepNext/>
@@ -6187,10 +6332,10 @@
         </w:rPr>
         <w:lastRenderedPageBreak/>
         <w:drawing>
-          <wp:inline distT="0" distB="0" distL="0" distR="0" wp14:anchorId="32A8301E" wp14:editId="794AB960">
+          <wp:inline distT="0" distB="0" distL="0" distR="0" wp14:anchorId="40CBD47C" wp14:editId="66A37714">
             <wp:extent cx="3547872" cy="2660904"/>
             <wp:effectExtent l="0" t="0" r="0" b="0"/>
-            <wp:docPr id="22" name="Picture 22"/>
+            <wp:docPr id="5" name="Picture 5"/>
             <wp:cNvGraphicFramePr>
               <a:graphicFrameLocks xmlns:a="http://schemas.openxmlformats.org/drawingml/2006/main" noChangeAspect="1"/>
             </wp:cNvGraphicFramePr>
@@ -6198,7 +6343,7 @@
               <a:graphicData uri="http://schemas.openxmlformats.org/drawingml/2006/picture">
                 <pic:pic xmlns:pic="http://schemas.openxmlformats.org/drawingml/2006/picture">
                   <pic:nvPicPr>
-                    <pic:cNvPr id="0" name="Picture 4"/>
+                    <pic:cNvPr id="0" name="Picture 2"/>
                     <pic:cNvPicPr>
                       <a:picLocks noChangeAspect="1" noChangeArrowheads="1"/>
                     </pic:cNvPicPr>
@@ -6240,32 +6385,44 @@
       <w:pPr>
         <w:pStyle w:val="Caption"/>
         <w:jc w:val="center"/>
+        <w:rPr>
+          <w:lang w:eastAsia="ja-JP"/>
+        </w:rPr>
       </w:pPr>
       <w:r>
         <w:t xml:space="preserve">Figure </w:t>
       </w:r>
-      <w:fldSimple w:instr=" SEQ Figure \* ARABIC ">
-        <w:r>
-          <w:rPr>
-            <w:noProof/>
-          </w:rPr>
-          <w:t>2</w:t>
-        </w:r>
-      </w:fldSimple>
-      <w:r>
-        <w:t xml:space="preserve"> - Top down view of ray paths for -10</w:t>
-      </w:r>
-      <w:r>
-        <w:rPr>
-          <w:vertAlign w:val="superscript"/>
-        </w:rPr>
-        <w:t>o</w:t>
-      </w:r>
-      <w:r>
-        <w:t xml:space="preserve"> D/E</w:t>
-      </w:r>
-    </w:p>
-    <w:p/>
+      <w:r>
+        <w:fldChar w:fldCharType="begin"/>
+      </w:r>
+      <w:r>
+        <w:instrText xml:space="preserve"> SEQ Figure \* ARABIC </w:instrText>
+      </w:r>
+      <w:r>
+        <w:fldChar w:fldCharType="separate"/>
+      </w:r>
+      <w:r>
+        <w:rPr>
+          <w:noProof/>
+        </w:rPr>
+        <w:t>9</w:t>
+      </w:r>
+      <w:r>
+        <w:fldChar w:fldCharType="end"/>
+      </w:r>
+      <w:r>
+        <w:t xml:space="preserve"> - </w:t>
+      </w:r>
+      <w:r>
+        <w:t xml:space="preserve">Compare </w:t>
+      </w:r>
+      <w:r>
+        <w:t>in</w:t>
+      </w:r>
+      <w:r>
+        <w:t>coherent WaveQ3D to analytic solutions</w:t>
+      </w:r>
+    </w:p>
     <w:p>
       <w:pPr>
         <w:keepNext/>
@@ -6276,10 +6433,10 @@
           <w:noProof/>
         </w:rPr>
         <w:drawing>
-          <wp:inline distT="0" distB="0" distL="0" distR="0" wp14:anchorId="42B686D8" wp14:editId="6F5FE6C1">
+          <wp:inline distT="0" distB="0" distL="0" distR="0" wp14:anchorId="453BAEDC" wp14:editId="1DB011F4">
             <wp:extent cx="3547872" cy="2660904"/>
-            <wp:effectExtent l="0" t="0" r="0" b="6350"/>
-            <wp:docPr id="23" name="Picture 23"/>
+            <wp:effectExtent l="0" t="0" r="0" b="0"/>
+            <wp:docPr id="22" name="Picture 22"/>
             <wp:cNvGraphicFramePr>
               <a:graphicFrameLocks xmlns:a="http://schemas.openxmlformats.org/drawingml/2006/main" noChangeAspect="1"/>
             </wp:cNvGraphicFramePr>
@@ -6287,7 +6444,7 @@
               <a:graphicData uri="http://schemas.openxmlformats.org/drawingml/2006/picture">
                 <pic:pic xmlns:pic="http://schemas.openxmlformats.org/drawingml/2006/picture">
                   <pic:nvPicPr>
-                    <pic:cNvPr id="0" name="Picture 3"/>
+                    <pic:cNvPr id="0" name="Picture 4"/>
                     <pic:cNvPicPr>
                       <a:picLocks noChangeAspect="1" noChangeArrowheads="1"/>
                     </pic:cNvPicPr>
@@ -6333,14 +6490,135 @@
       <w:r>
         <w:t xml:space="preserve">Figure </w:t>
       </w:r>
-      <w:fldSimple w:instr=" SEQ Figure \* ARABIC ">
-        <w:r>
-          <w:rPr>
-            <w:noProof/>
-          </w:rPr>
-          <w:t>3</w:t>
-        </w:r>
-      </w:fldSimple>
+      <w:r>
+        <w:fldChar w:fldCharType="begin"/>
+      </w:r>
+      <w:r>
+        <w:instrText xml:space="preserve"> SEQ Figure \* ARABIC </w:instrText>
+      </w:r>
+      <w:r>
+        <w:fldChar w:fldCharType="separate"/>
+      </w:r>
+      <w:r>
+        <w:rPr>
+          <w:noProof/>
+        </w:rPr>
+        <w:t>11</w:t>
+      </w:r>
+      <w:r>
+        <w:rPr>
+          <w:noProof/>
+        </w:rPr>
+        <w:fldChar w:fldCharType="end"/>
+      </w:r>
+      <w:r>
+        <w:t xml:space="preserve"> - Top d</w:t>
+      </w:r>
+      <w:bookmarkStart w:id="10" w:name="_GoBack"/>
+      <w:bookmarkEnd w:id="10"/>
+      <w:r>
+        <w:t>own view of ray paths for -10</w:t>
+      </w:r>
+      <w:r>
+        <w:rPr>
+          <w:vertAlign w:val="superscript"/>
+        </w:rPr>
+        <w:t>o</w:t>
+      </w:r>
+      <w:r>
+        <w:t xml:space="preserve"> D/E</w:t>
+      </w:r>
+    </w:p>
+    <w:p/>
+    <w:p>
+      <w:pPr>
+        <w:keepNext/>
+        <w:jc w:val="center"/>
+      </w:pPr>
+      <w:r>
+        <w:rPr>
+          <w:noProof/>
+        </w:rPr>
+        <w:lastRenderedPageBreak/>
+        <w:drawing>
+          <wp:inline distT="0" distB="0" distL="0" distR="0" wp14:anchorId="06AD83ED" wp14:editId="49AADD1C">
+            <wp:extent cx="3547872" cy="2660904"/>
+            <wp:effectExtent l="0" t="0" r="0" b="6350"/>
+            <wp:docPr id="23" name="Picture 23"/>
+            <wp:cNvGraphicFramePr>
+              <a:graphicFrameLocks xmlns:a="http://schemas.openxmlformats.org/drawingml/2006/main" noChangeAspect="1"/>
+            </wp:cNvGraphicFramePr>
+            <a:graphic xmlns:a="http://schemas.openxmlformats.org/drawingml/2006/main">
+              <a:graphicData uri="http://schemas.openxmlformats.org/drawingml/2006/picture">
+                <pic:pic xmlns:pic="http://schemas.openxmlformats.org/drawingml/2006/picture">
+                  <pic:nvPicPr>
+                    <pic:cNvPr id="0" name="Picture 3"/>
+                    <pic:cNvPicPr>
+                      <a:picLocks noChangeAspect="1" noChangeArrowheads="1"/>
+                    </pic:cNvPicPr>
+                  </pic:nvPicPr>
+                  <pic:blipFill>
+                    <a:blip r:embed="rId18">
+                      <a:extLst>
+                        <a:ext uri="{28A0092B-C50C-407E-A947-70E740481C1C}">
+                          <a14:useLocalDpi xmlns:a14="http://schemas.microsoft.com/office/drawing/2010/main" val="0"/>
+                        </a:ext>
+                      </a:extLst>
+                    </a:blip>
+                    <a:srcRect/>
+                    <a:stretch>
+                      <a:fillRect/>
+                    </a:stretch>
+                  </pic:blipFill>
+                  <pic:spPr bwMode="auto">
+                    <a:xfrm>
+                      <a:off x="0" y="0"/>
+                      <a:ext cx="3547872" cy="2660904"/>
+                    </a:xfrm>
+                    <a:prstGeom prst="rect">
+                      <a:avLst/>
+                    </a:prstGeom>
+                    <a:noFill/>
+                    <a:ln>
+                      <a:noFill/>
+                    </a:ln>
+                  </pic:spPr>
+                </pic:pic>
+              </a:graphicData>
+            </a:graphic>
+          </wp:inline>
+        </w:drawing>
+      </w:r>
+    </w:p>
+    <w:p>
+      <w:pPr>
+        <w:pStyle w:val="Caption"/>
+        <w:jc w:val="center"/>
+      </w:pPr>
+      <w:r>
+        <w:t xml:space="preserve">Figure </w:t>
+      </w:r>
+      <w:r>
+        <w:fldChar w:fldCharType="begin"/>
+      </w:r>
+      <w:r>
+        <w:instrText xml:space="preserve"> SEQ Figure \* ARABIC </w:instrText>
+      </w:r>
+      <w:r>
+        <w:fldChar w:fldCharType="separate"/>
+      </w:r>
+      <w:r>
+        <w:rPr>
+          <w:noProof/>
+        </w:rPr>
+        <w:t>12</w:t>
+      </w:r>
+      <w:r>
+        <w:rPr>
+          <w:noProof/>
+        </w:rPr>
+        <w:fldChar w:fldCharType="end"/>
+      </w:r>
       <w:r>
         <w:t xml:space="preserve"> – 3-D view of individual ray path for -10</w:t>
       </w:r>
@@ -6387,6 +6665,7 @@
           <w:docPartUnique/>
         </w:docPartObj>
       </w:sdtPr>
+      <w:sdtEndPr/>
       <w:sdtContent>
         <w:p>
           <w:pPr>
@@ -6470,14 +6749,7 @@
                   <w:rPr>
                     <w:noProof/>
                   </w:rPr>
-                  <w:t xml:space="preserve">G. B. Deane and M. Buckingham, "An analysis of the three-dimensional sound field in a penetrable </w:t>
-                </w:r>
-                <w:r>
-                  <w:rPr>
-                    <w:noProof/>
-                  </w:rPr>
-                  <w:lastRenderedPageBreak/>
-                  <w:t xml:space="preserve">wedge with a stratified fluid or elastic basement," </w:t>
+                  <w:t xml:space="preserve">G. B. Deane and M. Buckingham, "An analysis of the three-dimensional sound field in a penetrable wedge with a stratified fluid or elastic basement," </w:t>
                 </w:r>
                 <w:r>
                   <w:rPr>
@@ -6517,7 +6789,6 @@
                   <w:rPr>
                     <w:noProof/>
                   </w:rPr>
-                  <w:lastRenderedPageBreak/>
                   <w:t xml:space="preserve">[2] </w:t>
                 </w:r>
               </w:p>
@@ -6708,7 +6979,7 @@
       </w:pPr>
     </w:p>
     <w:sectPr>
-      <w:footerReference w:type="default" r:id="rId18"/>
+      <w:footerReference w:type="default" r:id="rId19"/>
       <w:pgSz w:w="12240" w:h="15840"/>
       <w:pgMar w:top="1440" w:right="1440" w:bottom="1440" w:left="1440" w:header="720" w:footer="720" w:gutter="0"/>
       <w:cols w:space="720"/>
@@ -6777,7 +7048,7 @@
           <w:rPr>
             <w:noProof/>
           </w:rPr>
-          <w:t>7</w:t>
+          <w:t>8</w:t>
         </w:r>
         <w:r>
           <w:rPr>
@@ -7715,494 +7986,6 @@
 </w:styles>
 </file>
 
-<file path=word/glossary/document.xml><?xml version="1.0" encoding="utf-8"?>
-<w:glossaryDocument xmlns:wpc="http://schemas.microsoft.com/office/word/2010/wordprocessingCanvas" xmlns:mc="http://schemas.openxmlformats.org/markup-compatibility/2006" xmlns:o="urn:schemas-microsoft-com:office:office" xmlns:r="http://schemas.openxmlformats.org/officeDocument/2006/relationships" xmlns:m="http://schemas.openxmlformats.org/officeDocument/2006/math" xmlns:v="urn:schemas-microsoft-com:vml" xmlns:wp14="http://schemas.microsoft.com/office/word/2010/wordprocessingDrawing" xmlns:wp="http://schemas.openxmlformats.org/drawingml/2006/wordprocessingDrawing" xmlns:w10="urn:schemas-microsoft-com:office:word" xmlns:w="http://schemas.openxmlformats.org/wordprocessingml/2006/main" xmlns:w14="http://schemas.microsoft.com/office/word/2010/wordml" xmlns:wpg="http://schemas.microsoft.com/office/word/2010/wordprocessingGroup" xmlns:wpi="http://schemas.microsoft.com/office/word/2010/wordprocessingInk" xmlns:wne="http://schemas.microsoft.com/office/word/2006/wordml" xmlns:wps="http://schemas.microsoft.com/office/word/2010/wordprocessingShape" mc:Ignorable="w14 wp14"/>
-</file>
-
-<file path=word/glossary/fontTable.xml><?xml version="1.0" encoding="utf-8"?>
-<w:fonts xmlns:mc="http://schemas.openxmlformats.org/markup-compatibility/2006" xmlns:r="http://schemas.openxmlformats.org/officeDocument/2006/relationships" xmlns:w="http://schemas.openxmlformats.org/wordprocessingml/2006/main" xmlns:w14="http://schemas.microsoft.com/office/word/2010/wordml" mc:Ignorable="w14">
-  <w:font w:name="Calibri">
-    <w:panose1 w:val="020F0502020204030204"/>
-    <w:charset w:val="00"/>
-    <w:family w:val="swiss"/>
-    <w:pitch w:val="variable"/>
-    <w:sig w:usb0="E00002FF" w:usb1="4000ACFF" w:usb2="00000001" w:usb3="00000000" w:csb0="0000019F" w:csb1="00000000"/>
-  </w:font>
-  <w:font w:name="Times New Roman">
-    <w:panose1 w:val="02020603050405020304"/>
-    <w:charset w:val="00"/>
-    <w:family w:val="roman"/>
-    <w:pitch w:val="variable"/>
-    <w:sig w:usb0="E0002AFF" w:usb1="C0007841" w:usb2="00000009" w:usb3="00000000" w:csb0="000001FF" w:csb1="00000000"/>
-  </w:font>
-  <w:font w:name="Cambria">
-    <w:panose1 w:val="02040503050406030204"/>
-    <w:charset w:val="00"/>
-    <w:family w:val="roman"/>
-    <w:pitch w:val="variable"/>
-    <w:sig w:usb0="E00002FF" w:usb1="400004FF" w:usb2="00000000" w:usb3="00000000" w:csb0="0000019F" w:csb1="00000000"/>
-  </w:font>
-  <w:font w:name="Tahoma">
-    <w:panose1 w:val="020B0604030504040204"/>
-    <w:charset w:val="00"/>
-    <w:family w:val="swiss"/>
-    <w:pitch w:val="variable"/>
-    <w:sig w:usb0="E1002EFF" w:usb1="C000605B" w:usb2="00000029" w:usb3="00000000" w:csb0="000101FF" w:csb1="00000000"/>
-  </w:font>
-  <w:font w:name="Cambria Math">
-    <w:panose1 w:val="02040503050406030204"/>
-    <w:charset w:val="00"/>
-    <w:family w:val="roman"/>
-    <w:pitch w:val="variable"/>
-    <w:sig w:usb0="E00002FF" w:usb1="420024FF" w:usb2="00000000" w:usb3="00000000" w:csb0="0000019F" w:csb1="00000000"/>
-  </w:font>
-</w:fonts>
-</file>
-
-<file path=word/glossary/settings.xml><?xml version="1.0" encoding="utf-8"?>
-<w:settings xmlns:mc="http://schemas.openxmlformats.org/markup-compatibility/2006" xmlns:o="urn:schemas-microsoft-com:office:office" xmlns:r="http://schemas.openxmlformats.org/officeDocument/2006/relationships" xmlns:m="http://schemas.openxmlformats.org/officeDocument/2006/math" xmlns:v="urn:schemas-microsoft-com:vml" xmlns:w10="urn:schemas-microsoft-com:office:word" xmlns:w="http://schemas.openxmlformats.org/wordprocessingml/2006/main" xmlns:w14="http://schemas.microsoft.com/office/word/2010/wordml" xmlns:sl="http://schemas.openxmlformats.org/schemaLibrary/2006/main" mc:Ignorable="w14">
-  <w:view w:val="normal"/>
-  <w:revisionView w:formatting="0"/>
-  <w:defaultTabStop w:val="720"/>
-  <w:characterSpacingControl w:val="doNotCompress"/>
-  <w:compat>
-    <w:useFELayout/>
-    <w:compatSetting w:name="compatibilityMode" w:uri="http://schemas.microsoft.com/office/word" w:val="14"/>
-    <w:compatSetting w:name="overrideTableStyleFontSizeAndJustification" w:uri="http://schemas.microsoft.com/office/word" w:val="1"/>
-    <w:compatSetting w:name="enableOpenTypeFeatures" w:uri="http://schemas.microsoft.com/office/word" w:val="1"/>
-    <w:compatSetting w:name="doNotFlipMirrorIndents" w:uri="http://schemas.microsoft.com/office/word" w:val="1"/>
-  </w:compat>
-  <w:rsids>
-    <w:rsidRoot w:val="00E17F7B"/>
-    <w:rsid w:val="00E17F7B"/>
-  </w:rsids>
-  <m:mathPr>
-    <m:mathFont m:val="Cambria Math"/>
-    <m:brkBin m:val="before"/>
-    <m:brkBinSub m:val="--"/>
-    <m:smallFrac m:val="0"/>
-    <m:dispDef/>
-    <m:lMargin m:val="0"/>
-    <m:rMargin m:val="0"/>
-    <m:defJc m:val="centerGroup"/>
-    <m:wrapIndent m:val="1440"/>
-    <m:intLim m:val="subSup"/>
-    <m:naryLim m:val="undOvr"/>
-  </m:mathPr>
-  <w:themeFontLang w:val="en-US"/>
-  <w:clrSchemeMapping w:bg1="light1" w:t1="dark1" w:bg2="light2" w:t2="dark2" w:accent1="accent1" w:accent2="accent2" w:accent3="accent3" w:accent4="accent4" w:accent5="accent5" w:accent6="accent6" w:hyperlink="hyperlink" w:followedHyperlink="followedHyperlink"/>
-  <w:decimalSymbol w:val="."/>
-  <w:listSeparator w:val=","/>
-</w:settings>
-</file>
-
-<file path=word/glossary/styles.xml><?xml version="1.0" encoding="utf-8"?>
-<w:styles xmlns:mc="http://schemas.openxmlformats.org/markup-compatibility/2006" xmlns:r="http://schemas.openxmlformats.org/officeDocument/2006/relationships" xmlns:w="http://schemas.openxmlformats.org/wordprocessingml/2006/main" xmlns:w14="http://schemas.microsoft.com/office/word/2010/wordml" mc:Ignorable="w14">
-  <w:docDefaults>
-    <w:rPrDefault>
-      <w:rPr>
-        <w:rFonts w:asciiTheme="minorHAnsi" w:eastAsiaTheme="minorEastAsia" w:hAnsiTheme="minorHAnsi" w:cstheme="minorBidi"/>
-        <w:sz w:val="22"/>
-        <w:szCs w:val="22"/>
-        <w:lang w:val="en-US" w:eastAsia="en-US" w:bidi="ar-SA"/>
-      </w:rPr>
-    </w:rPrDefault>
-    <w:pPrDefault>
-      <w:pPr>
-        <w:spacing w:after="200" w:line="276" w:lineRule="auto"/>
-      </w:pPr>
-    </w:pPrDefault>
-  </w:docDefaults>
-  <w:latentStyles w:defLockedState="0" w:defUIPriority="99" w:defSemiHidden="1" w:defUnhideWhenUsed="1" w:defQFormat="0" w:count="267">
-    <w:lsdException w:name="Normal" w:semiHidden="0" w:uiPriority="0" w:unhideWhenUsed="0" w:qFormat="1"/>
-    <w:lsdException w:name="heading 1" w:semiHidden="0" w:uiPriority="9" w:unhideWhenUsed="0" w:qFormat="1"/>
-    <w:lsdException w:name="heading 2" w:uiPriority="9" w:qFormat="1"/>
-    <w:lsdException w:name="heading 3" w:uiPriority="9" w:qFormat="1"/>
-    <w:lsdException w:name="heading 4" w:uiPriority="9" w:qFormat="1"/>
-    <w:lsdException w:name="heading 5" w:uiPriority="9" w:qFormat="1"/>
-    <w:lsdException w:name="heading 6" w:uiPriority="9" w:qFormat="1"/>
-    <w:lsdException w:name="heading 7" w:uiPriority="9" w:qFormat="1"/>
-    <w:lsdException w:name="heading 8" w:uiPriority="9" w:qFormat="1"/>
-    <w:lsdException w:name="heading 9" w:uiPriority="9" w:qFormat="1"/>
-    <w:lsdException w:name="toc 1" w:uiPriority="39"/>
-    <w:lsdException w:name="toc 2" w:uiPriority="39"/>
-    <w:lsdException w:name="toc 3" w:uiPriority="39"/>
-    <w:lsdException w:name="toc 4" w:uiPriority="39"/>
-    <w:lsdException w:name="toc 5" w:uiPriority="39"/>
-    <w:lsdException w:name="toc 6" w:uiPriority="39"/>
-    <w:lsdException w:name="toc 7" w:uiPriority="39"/>
-    <w:lsdException w:name="toc 8" w:uiPriority="39"/>
-    <w:lsdException w:name="toc 9" w:uiPriority="39"/>
-    <w:lsdException w:name="caption" w:uiPriority="35" w:qFormat="1"/>
-    <w:lsdException w:name="Title" w:semiHidden="0" w:uiPriority="10" w:unhideWhenUsed="0" w:qFormat="1"/>
-    <w:lsdException w:name="Default Paragraph Font" w:uiPriority="1"/>
-    <w:lsdException w:name="Subtitle" w:semiHidden="0" w:uiPriority="11" w:unhideWhenUsed="0" w:qFormat="1"/>
-    <w:lsdException w:name="Strong" w:semiHidden="0" w:uiPriority="22" w:unhideWhenUsed="0" w:qFormat="1"/>
-    <w:lsdException w:name="Emphasis" w:semiHidden="0" w:uiPriority="20" w:unhideWhenUsed="0" w:qFormat="1"/>
-    <w:lsdException w:name="Table Grid" w:semiHidden="0" w:uiPriority="59" w:unhideWhenUsed="0"/>
-    <w:lsdException w:name="Placeholder Text" w:unhideWhenUsed="0"/>
-    <w:lsdException w:name="No Spacing" w:semiHidden="0" w:uiPriority="1" w:unhideWhenUsed="0" w:qFormat="1"/>
-    <w:lsdException w:name="Light Shading" w:semiHidden="0" w:uiPriority="60" w:unhideWhenUsed="0"/>
-    <w:lsdException w:name="Light List" w:semiHidden="0" w:uiPriority="61" w:unhideWhenUsed="0"/>
-    <w:lsdException w:name="Light Grid" w:semiHidden="0" w:uiPriority="62" w:unhideWhenUsed="0"/>
-    <w:lsdException w:name="Medium Shading 1" w:semiHidden="0" w:uiPriority="63" w:unhideWhenUsed="0"/>
-    <w:lsdException w:name="Medium Shading 2" w:semiHidden="0" w:uiPriority="64" w:unhideWhenUsed="0"/>
-    <w:lsdException w:name="Medium List 1" w:semiHidden="0" w:uiPriority="65" w:unhideWhenUsed="0"/>
-    <w:lsdException w:name="Medium List 2" w:semiHidden="0" w:uiPriority="66" w:unhideWhenUsed="0"/>
-    <w:lsdException w:name="Medium Grid 1" w:semiHidden="0" w:uiPriority="67" w:unhideWhenUsed="0"/>
-    <w:lsdException w:name="Medium Grid 2" w:semiHidden="0" w:uiPriority="68" w:unhideWhenUsed="0"/>
-    <w:lsdException w:name="Medium Grid 3" w:semiHidden="0" w:uiPriority="69" w:unhideWhenUsed="0"/>
-    <w:lsdException w:name="Dark List" w:semiHidden="0" w:uiPriority="70" w:unhideWhenUsed="0"/>
-    <w:lsdException w:name="Colorful Shading" w:semiHidden="0" w:uiPriority="71" w:unhideWhenUsed="0"/>
-    <w:lsdException w:name="Colorful List" w:semiHidden="0" w:uiPriority="72" w:unhideWhenUsed="0"/>
-    <w:lsdException w:name="Colorful Grid" w:semiHidden="0" w:uiPriority="73" w:unhideWhenUsed="0"/>
-    <w:lsdException w:name="Light Shading Accent 1" w:semiHidden="0" w:uiPriority="60" w:unhideWhenUsed="0"/>
-    <w:lsdException w:name="Light List Accent 1" w:semiHidden="0" w:uiPriority="61" w:unhideWhenUsed="0"/>
-    <w:lsdException w:name="Light Grid Accent 1" w:semiHidden="0" w:uiPriority="62" w:unhideWhenUsed="0"/>
-    <w:lsdException w:name="Medium Shading 1 Accent 1" w:semiHidden="0" w:uiPriority="63" w:unhideWhenUsed="0"/>
-    <w:lsdException w:name="Medium Shading 2 Accent 1" w:semiHidden="0" w:uiPriority="64" w:unhideWhenUsed="0"/>
-    <w:lsdException w:name="Medium List 1 Accent 1" w:semiHidden="0" w:uiPriority="65" w:unhideWhenUsed="0"/>
-    <w:lsdException w:name="Revision" w:unhideWhenUsed="0"/>
-    <w:lsdException w:name="List Paragraph" w:semiHidden="0" w:uiPriority="34" w:unhideWhenUsed="0" w:qFormat="1"/>
-    <w:lsdException w:name="Quote" w:semiHidden="0" w:uiPriority="29" w:unhideWhenUsed="0" w:qFormat="1"/>
-    <w:lsdException w:name="Intense Quote" w:semiHidden="0" w:uiPriority="30" w:unhideWhenUsed="0" w:qFormat="1"/>
-    <w:lsdException w:name="Medium List 2 Accent 1" w:semiHidden="0" w:uiPriority="66" w:unhideWhenUsed="0"/>
-    <w:lsdException w:name="Medium Grid 1 Accent 1" w:semiHidden="0" w:uiPriority="67" w:unhideWhenUsed="0"/>
-    <w:lsdException w:name="Medium Grid 2 Accent 1" w:semiHidden="0" w:uiPriority="68" w:unhideWhenUsed="0"/>
-    <w:lsdException w:name="Medium Grid 3 Accent 1" w:semiHidden="0" w:uiPriority="69" w:unhideWhenUsed="0"/>
-    <w:lsdException w:name="Dark List Accent 1" w:semiHidden="0" w:uiPriority="70" w:unhideWhenUsed="0"/>
-    <w:lsdException w:name="Colorful Shading Accent 1" w:semiHidden="0" w:uiPriority="71" w:unhideWhenUsed="0"/>
-    <w:lsdException w:name="Colorful List Accent 1" w:semiHidden="0" w:uiPriority="72" w:unhideWhenUsed="0"/>
-    <w:lsdException w:name="Colorful Grid Accent 1" w:semiHidden="0" w:uiPriority="73" w:unhideWhenUsed="0"/>
-    <w:lsdException w:name="Light Shading Accent 2" w:semiHidden="0" w:uiPriority="60" w:unhideWhenUsed="0"/>
-    <w:lsdException w:name="Light List Accent 2" w:semiHidden="0" w:uiPriority="61" w:unhideWhenUsed="0"/>
-    <w:lsdException w:name="Light Grid Accent 2" w:semiHidden="0" w:uiPriority="62" w:unhideWhenUsed="0"/>
-    <w:lsdException w:name="Medium Shading 1 Accent 2" w:semiHidden="0" w:uiPriority="63" w:unhideWhenUsed="0"/>
-    <w:lsdException w:name="Medium Shading 2 Accent 2" w:semiHidden="0" w:uiPriority="64" w:unhideWhenUsed="0"/>
-    <w:lsdException w:name="Medium List 1 Accent 2" w:semiHidden="0" w:uiPriority="65" w:unhideWhenUsed="0"/>
-    <w:lsdException w:name="Medium List 2 Accent 2" w:semiHidden="0" w:uiPriority="66" w:unhideWhenUsed="0"/>
-    <w:lsdException w:name="Medium Grid 1 Accent 2" w:semiHidden="0" w:uiPriority="67" w:unhideWhenUsed="0"/>
-    <w:lsdException w:name="Medium Grid 2 Accent 2" w:semiHidden="0" w:uiPriority="68" w:unhideWhenUsed="0"/>
-    <w:lsdException w:name="Medium Grid 3 Accent 2" w:semiHidden="0" w:uiPriority="69" w:unhideWhenUsed="0"/>
-    <w:lsdException w:name="Dark List Accent 2" w:semiHidden="0" w:uiPriority="70" w:unhideWhenUsed="0"/>
-    <w:lsdException w:name="Colorful Shading Accent 2" w:semiHidden="0" w:uiPriority="71" w:unhideWhenUsed="0"/>
-    <w:lsdException w:name="Colorful List Accent 2" w:semiHidden="0" w:uiPriority="72" w:unhideWhenUsed="0"/>
-    <w:lsdException w:name="Colorful Grid Accent 2" w:semiHidden="0" w:uiPriority="73" w:unhideWhenUsed="0"/>
-    <w:lsdException w:name="Light Shading Accent 3" w:semiHidden="0" w:uiPriority="60" w:unhideWhenUsed="0"/>
-    <w:lsdException w:name="Light List Accent 3" w:semiHidden="0" w:uiPriority="61" w:unhideWhenUsed="0"/>
-    <w:lsdException w:name="Light Grid Accent 3" w:semiHidden="0" w:uiPriority="62" w:unhideWhenUsed="0"/>
-    <w:lsdException w:name="Medium Shading 1 Accent 3" w:semiHidden="0" w:uiPriority="63" w:unhideWhenUsed="0"/>
-    <w:lsdException w:name="Medium Shading 2 Accent 3" w:semiHidden="0" w:uiPriority="64" w:unhideWhenUsed="0"/>
-    <w:lsdException w:name="Medium List 1 Accent 3" w:semiHidden="0" w:uiPriority="65" w:unhideWhenUsed="0"/>
-    <w:lsdException w:name="Medium List 2 Accent 3" w:semiHidden="0" w:uiPriority="66" w:unhideWhenUsed="0"/>
-    <w:lsdException w:name="Medium Grid 1 Accent 3" w:semiHidden="0" w:uiPriority="67" w:unhideWhenUsed="0"/>
-    <w:lsdException w:name="Medium Grid 2 Accent 3" w:semiHidden="0" w:uiPriority="68" w:unhideWhenUsed="0"/>
-    <w:lsdException w:name="Medium Grid 3 Accent 3" w:semiHidden="0" w:uiPriority="69" w:unhideWhenUsed="0"/>
-    <w:lsdException w:name="Dark List Accent 3" w:semiHidden="0" w:uiPriority="70" w:unhideWhenUsed="0"/>
-    <w:lsdException w:name="Colorful Shading Accent 3" w:semiHidden="0" w:uiPriority="71" w:unhideWhenUsed="0"/>
-    <w:lsdException w:name="Colorful List Accent 3" w:semiHidden="0" w:uiPriority="72" w:unhideWhenUsed="0"/>
-    <w:lsdException w:name="Colorful Grid Accent 3" w:semiHidden="0" w:uiPriority="73" w:unhideWhenUsed="0"/>
-    <w:lsdException w:name="Light Shading Accent 4" w:semiHidden="0" w:uiPriority="60" w:unhideWhenUsed="0"/>
-    <w:lsdException w:name="Light List Accent 4" w:semiHidden="0" w:uiPriority="61" w:unhideWhenUsed="0"/>
-    <w:lsdException w:name="Light Grid Accent 4" w:semiHidden="0" w:uiPriority="62" w:unhideWhenUsed="0"/>
-    <w:lsdException w:name="Medium Shading 1 Accent 4" w:semiHidden="0" w:uiPriority="63" w:unhideWhenUsed="0"/>
-    <w:lsdException w:name="Medium Shading 2 Accent 4" w:semiHidden="0" w:uiPriority="64" w:unhideWhenUsed="0"/>
-    <w:lsdException w:name="Medium List 1 Accent 4" w:semiHidden="0" w:uiPriority="65" w:unhideWhenUsed="0"/>
-    <w:lsdException w:name="Medium List 2 Accent 4" w:semiHidden="0" w:uiPriority="66" w:unhideWhenUsed="0"/>
-    <w:lsdException w:name="Medium Grid 1 Accent 4" w:semiHidden="0" w:uiPriority="67" w:unhideWhenUsed="0"/>
-    <w:lsdException w:name="Medium Grid 2 Accent 4" w:semiHidden="0" w:uiPriority="68" w:unhideWhenUsed="0"/>
-    <w:lsdException w:name="Medium Grid 3 Accent 4" w:semiHidden="0" w:uiPriority="69" w:unhideWhenUsed="0"/>
-    <w:lsdException w:name="Dark List Accent 4" w:semiHidden="0" w:uiPriority="70" w:unhideWhenUsed="0"/>
-    <w:lsdException w:name="Colorful Shading Accent 4" w:semiHidden="0" w:uiPriority="71" w:unhideWhenUsed="0"/>
-    <w:lsdException w:name="Colorful List Accent 4" w:semiHidden="0" w:uiPriority="72" w:unhideWhenUsed="0"/>
-    <w:lsdException w:name="Colorful Grid Accent 4" w:semiHidden="0" w:uiPriority="73" w:unhideWhenUsed="0"/>
-    <w:lsdException w:name="Light Shading Accent 5" w:semiHidden="0" w:uiPriority="60" w:unhideWhenUsed="0"/>
-    <w:lsdException w:name="Light List Accent 5" w:semiHidden="0" w:uiPriority="61" w:unhideWhenUsed="0"/>
-    <w:lsdException w:name="Light Grid Accent 5" w:semiHidden="0" w:uiPriority="62" w:unhideWhenUsed="0"/>
-    <w:lsdException w:name="Medium Shading 1 Accent 5" w:semiHidden="0" w:uiPriority="63" w:unhideWhenUsed="0"/>
-    <w:lsdException w:name="Medium Shading 2 Accent 5" w:semiHidden="0" w:uiPriority="64" w:unhideWhenUsed="0"/>
-    <w:lsdException w:name="Medium List 1 Accent 5" w:semiHidden="0" w:uiPriority="65" w:unhideWhenUsed="0"/>
-    <w:lsdException w:name="Medium List 2 Accent 5" w:semiHidden="0" w:uiPriority="66" w:unhideWhenUsed="0"/>
-    <w:lsdException w:name="Medium Grid 1 Accent 5" w:semiHidden="0" w:uiPriority="67" w:unhideWhenUsed="0"/>
-    <w:lsdException w:name="Medium Grid 2 Accent 5" w:semiHidden="0" w:uiPriority="68" w:unhideWhenUsed="0"/>
-    <w:lsdException w:name="Medium Grid 3 Accent 5" w:semiHidden="0" w:uiPriority="69" w:unhideWhenUsed="0"/>
-    <w:lsdException w:name="Dark List Accent 5" w:semiHidden="0" w:uiPriority="70" w:unhideWhenUsed="0"/>
-    <w:lsdException w:name="Colorful Shading Accent 5" w:semiHidden="0" w:uiPriority="71" w:unhideWhenUsed="0"/>
-    <w:lsdException w:name="Colorful List Accent 5" w:semiHidden="0" w:uiPriority="72" w:unhideWhenUsed="0"/>
-    <w:lsdException w:name="Colorful Grid Accent 5" w:semiHidden="0" w:uiPriority="73" w:unhideWhenUsed="0"/>
-    <w:lsdException w:name="Light Shading Accent 6" w:semiHidden="0" w:uiPriority="60" w:unhideWhenUsed="0"/>
-    <w:lsdException w:name="Light List Accent 6" w:semiHidden="0" w:uiPriority="61" w:unhideWhenUsed="0"/>
-    <w:lsdException w:name="Light Grid Accent 6" w:semiHidden="0" w:uiPriority="62" w:unhideWhenUsed="0"/>
-    <w:lsdException w:name="Medium Shading 1 Accent 6" w:semiHidden="0" w:uiPriority="63" w:unhideWhenUsed="0"/>
-    <w:lsdException w:name="Medium Shading 2 Accent 6" w:semiHidden="0" w:uiPriority="64" w:unhideWhenUsed="0"/>
-    <w:lsdException w:name="Medium List 1 Accent 6" w:semiHidden="0" w:uiPriority="65" w:unhideWhenUsed="0"/>
-    <w:lsdException w:name="Medium List 2 Accent 6" w:semiHidden="0" w:uiPriority="66" w:unhideWhenUsed="0"/>
-    <w:lsdException w:name="Medium Grid 1 Accent 6" w:semiHidden="0" w:uiPriority="67" w:unhideWhenUsed="0"/>
-    <w:lsdException w:name="Medium Grid 2 Accent 6" w:semiHidden="0" w:uiPriority="68" w:unhideWhenUsed="0"/>
-    <w:lsdException w:name="Medium Grid 3 Accent 6" w:semiHidden="0" w:uiPriority="69" w:unhideWhenUsed="0"/>
-    <w:lsdException w:name="Dark List Accent 6" w:semiHidden="0" w:uiPriority="70" w:unhideWhenUsed="0"/>
-    <w:lsdException w:name="Colorful Shading Accent 6" w:semiHidden="0" w:uiPriority="71" w:unhideWhenUsed="0"/>
-    <w:lsdException w:name="Colorful List Accent 6" w:semiHidden="0" w:uiPriority="72" w:unhideWhenUsed="0"/>
-    <w:lsdException w:name="Colorful Grid Accent 6" w:semiHidden="0" w:uiPriority="73" w:unhideWhenUsed="0"/>
-    <w:lsdException w:name="Subtle Emphasis" w:semiHidden="0" w:uiPriority="19" w:unhideWhenUsed="0" w:qFormat="1"/>
-    <w:lsdException w:name="Intense Emphasis" w:semiHidden="0" w:uiPriority="21" w:unhideWhenUsed="0" w:qFormat="1"/>
-    <w:lsdException w:name="Subtle Reference" w:semiHidden="0" w:uiPriority="31" w:unhideWhenUsed="0" w:qFormat="1"/>
-    <w:lsdException w:name="Intense Reference" w:semiHidden="0" w:uiPriority="32" w:unhideWhenUsed="0" w:qFormat="1"/>
-    <w:lsdException w:name="Book Title" w:semiHidden="0" w:uiPriority="33" w:unhideWhenUsed="0" w:qFormat="1"/>
-    <w:lsdException w:name="Bibliography" w:uiPriority="37"/>
-    <w:lsdException w:name="TOC Heading" w:uiPriority="39" w:qFormat="1"/>
-  </w:latentStyles>
-  <w:style w:type="paragraph" w:default="1" w:styleId="Normal">
-    <w:name w:val="Normal"/>
-    <w:qFormat/>
-  </w:style>
-  <w:style w:type="character" w:default="1" w:styleId="DefaultParagraphFont">
-    <w:name w:val="Default Paragraph Font"/>
-    <w:uiPriority w:val="1"/>
-    <w:semiHidden/>
-    <w:unhideWhenUsed/>
-  </w:style>
-  <w:style w:type="table" w:default="1" w:styleId="TableNormal">
-    <w:name w:val="Normal Table"/>
-    <w:uiPriority w:val="99"/>
-    <w:semiHidden/>
-    <w:unhideWhenUsed/>
-    <w:tblPr>
-      <w:tblInd w:w="0" w:type="dxa"/>
-      <w:tblCellMar>
-        <w:top w:w="0" w:type="dxa"/>
-        <w:left w:w="108" w:type="dxa"/>
-        <w:bottom w:w="0" w:type="dxa"/>
-        <w:right w:w="108" w:type="dxa"/>
-      </w:tblCellMar>
-    </w:tblPr>
-  </w:style>
-  <w:style w:type="numbering" w:default="1" w:styleId="NoList">
-    <w:name w:val="No List"/>
-    <w:uiPriority w:val="99"/>
-    <w:semiHidden/>
-    <w:unhideWhenUsed/>
-  </w:style>
-  <w:style w:type="character" w:styleId="PlaceholderText">
-    <w:name w:val="Placeholder Text"/>
-    <w:basedOn w:val="DefaultParagraphFont"/>
-    <w:uiPriority w:val="99"/>
-    <w:semiHidden/>
-    <w:rsid w:val="00E17F7B"/>
-    <w:rPr>
-      <w:color w:val="808080"/>
-    </w:rPr>
-  </w:style>
-</w:styles>
-</file>
-
-<file path=word/glossary/stylesWithEffects.xml><?xml version="1.0" encoding="utf-8"?>
-<w:styles xmlns:wpc="http://schemas.microsoft.com/office/word/2010/wordprocessingCanvas" xmlns:mc="http://schemas.openxmlformats.org/markup-compatibility/2006" xmlns:o="urn:schemas-microsoft-com:office:office" xmlns:r="http://schemas.openxmlformats.org/officeDocument/2006/relationships" xmlns:m="http://schemas.openxmlformats.org/officeDocument/2006/math" xmlns:v="urn:schemas-microsoft-com:vml" xmlns:wp14="http://schemas.microsoft.com/office/word/2010/wordprocessingDrawing" xmlns:wp="http://schemas.openxmlformats.org/drawingml/2006/wordprocessingDrawing" xmlns:w10="urn:schemas-microsoft-com:office:word" xmlns:w="http://schemas.openxmlformats.org/wordprocessingml/2006/main" xmlns:w14="http://schemas.microsoft.com/office/word/2010/wordml" xmlns:wpg="http://schemas.microsoft.com/office/word/2010/wordprocessingGroup" xmlns:wpi="http://schemas.microsoft.com/office/word/2010/wordprocessingInk" xmlns:wne="http://schemas.microsoft.com/office/word/2006/wordml" xmlns:wps="http://schemas.microsoft.com/office/word/2010/wordprocessingShape" mc:Ignorable="w14 wp14">
-  <w:docDefaults>
-    <w:rPrDefault>
-      <w:rPr>
-        <w:rFonts w:asciiTheme="minorHAnsi" w:eastAsiaTheme="minorEastAsia" w:hAnsiTheme="minorHAnsi" w:cstheme="minorBidi"/>
-        <w:sz w:val="22"/>
-        <w:szCs w:val="22"/>
-        <w:lang w:val="en-US" w:eastAsia="en-US" w:bidi="ar-SA"/>
-      </w:rPr>
-    </w:rPrDefault>
-    <w:pPrDefault>
-      <w:pPr>
-        <w:spacing w:after="200" w:line="276" w:lineRule="auto"/>
-      </w:pPr>
-    </w:pPrDefault>
-  </w:docDefaults>
-  <w:latentStyles w:defLockedState="0" w:defUIPriority="99" w:defSemiHidden="1" w:defUnhideWhenUsed="1" w:defQFormat="0" w:count="267">
-    <w:lsdException w:name="Normal" w:semiHidden="0" w:uiPriority="0" w:unhideWhenUsed="0" w:qFormat="1"/>
-    <w:lsdException w:name="heading 1" w:semiHidden="0" w:uiPriority="9" w:unhideWhenUsed="0" w:qFormat="1"/>
-    <w:lsdException w:name="heading 2" w:uiPriority="9" w:qFormat="1"/>
-    <w:lsdException w:name="heading 3" w:uiPriority="9" w:qFormat="1"/>
-    <w:lsdException w:name="heading 4" w:uiPriority="9" w:qFormat="1"/>
-    <w:lsdException w:name="heading 5" w:uiPriority="9" w:qFormat="1"/>
-    <w:lsdException w:name="heading 6" w:uiPriority="9" w:qFormat="1"/>
-    <w:lsdException w:name="heading 7" w:uiPriority="9" w:qFormat="1"/>
-    <w:lsdException w:name="heading 8" w:uiPriority="9" w:qFormat="1"/>
-    <w:lsdException w:name="heading 9" w:uiPriority="9" w:qFormat="1"/>
-    <w:lsdException w:name="toc 1" w:uiPriority="39"/>
-    <w:lsdException w:name="toc 2" w:uiPriority="39"/>
-    <w:lsdException w:name="toc 3" w:uiPriority="39"/>
-    <w:lsdException w:name="toc 4" w:uiPriority="39"/>
-    <w:lsdException w:name="toc 5" w:uiPriority="39"/>
-    <w:lsdException w:name="toc 6" w:uiPriority="39"/>
-    <w:lsdException w:name="toc 7" w:uiPriority="39"/>
-    <w:lsdException w:name="toc 8" w:uiPriority="39"/>
-    <w:lsdException w:name="toc 9" w:uiPriority="39"/>
-    <w:lsdException w:name="caption" w:uiPriority="35" w:qFormat="1"/>
-    <w:lsdException w:name="Title" w:semiHidden="0" w:uiPriority="10" w:unhideWhenUsed="0" w:qFormat="1"/>
-    <w:lsdException w:name="Default Paragraph Font" w:uiPriority="1"/>
-    <w:lsdException w:name="Subtitle" w:semiHidden="0" w:uiPriority="11" w:unhideWhenUsed="0" w:qFormat="1"/>
-    <w:lsdException w:name="Strong" w:semiHidden="0" w:uiPriority="22" w:unhideWhenUsed="0" w:qFormat="1"/>
-    <w:lsdException w:name="Emphasis" w:semiHidden="0" w:uiPriority="20" w:unhideWhenUsed="0" w:qFormat="1"/>
-    <w:lsdException w:name="Table Grid" w:semiHidden="0" w:uiPriority="59" w:unhideWhenUsed="0"/>
-    <w:lsdException w:name="Placeholder Text" w:unhideWhenUsed="0"/>
-    <w:lsdException w:name="No Spacing" w:semiHidden="0" w:uiPriority="1" w:unhideWhenUsed="0" w:qFormat="1"/>
-    <w:lsdException w:name="Light Shading" w:semiHidden="0" w:uiPriority="60" w:unhideWhenUsed="0"/>
-    <w:lsdException w:name="Light List" w:semiHidden="0" w:uiPriority="61" w:unhideWhenUsed="0"/>
-    <w:lsdException w:name="Light Grid" w:semiHidden="0" w:uiPriority="62" w:unhideWhenUsed="0"/>
-    <w:lsdException w:name="Medium Shading 1" w:semiHidden="0" w:uiPriority="63" w:unhideWhenUsed="0"/>
-    <w:lsdException w:name="Medium Shading 2" w:semiHidden="0" w:uiPriority="64" w:unhideWhenUsed="0"/>
-    <w:lsdException w:name="Medium List 1" w:semiHidden="0" w:uiPriority="65" w:unhideWhenUsed="0"/>
-    <w:lsdException w:name="Medium List 2" w:semiHidden="0" w:uiPriority="66" w:unhideWhenUsed="0"/>
-    <w:lsdException w:name="Medium Grid 1" w:semiHidden="0" w:uiPriority="67" w:unhideWhenUsed="0"/>
-    <w:lsdException w:name="Medium Grid 2" w:semiHidden="0" w:uiPriority="68" w:unhideWhenUsed="0"/>
-    <w:lsdException w:name="Medium Grid 3" w:semiHidden="0" w:uiPriority="69" w:unhideWhenUsed="0"/>
-    <w:lsdException w:name="Dark List" w:semiHidden="0" w:uiPriority="70" w:unhideWhenUsed="0"/>
-    <w:lsdException w:name="Colorful Shading" w:semiHidden="0" w:uiPriority="71" w:unhideWhenUsed="0"/>
-    <w:lsdException w:name="Colorful List" w:semiHidden="0" w:uiPriority="72" w:unhideWhenUsed="0"/>
-    <w:lsdException w:name="Colorful Grid" w:semiHidden="0" w:uiPriority="73" w:unhideWhenUsed="0"/>
-    <w:lsdException w:name="Light Shading Accent 1" w:semiHidden="0" w:uiPriority="60" w:unhideWhenUsed="0"/>
-    <w:lsdException w:name="Light List Accent 1" w:semiHidden="0" w:uiPriority="61" w:unhideWhenUsed="0"/>
-    <w:lsdException w:name="Light Grid Accent 1" w:semiHidden="0" w:uiPriority="62" w:unhideWhenUsed="0"/>
-    <w:lsdException w:name="Medium Shading 1 Accent 1" w:semiHidden="0" w:uiPriority="63" w:unhideWhenUsed="0"/>
-    <w:lsdException w:name="Medium Shading 2 Accent 1" w:semiHidden="0" w:uiPriority="64" w:unhideWhenUsed="0"/>
-    <w:lsdException w:name="Medium List 1 Accent 1" w:semiHidden="0" w:uiPriority="65" w:unhideWhenUsed="0"/>
-    <w:lsdException w:name="Revision" w:unhideWhenUsed="0"/>
-    <w:lsdException w:name="List Paragraph" w:semiHidden="0" w:uiPriority="34" w:unhideWhenUsed="0" w:qFormat="1"/>
-    <w:lsdException w:name="Quote" w:semiHidden="0" w:uiPriority="29" w:unhideWhenUsed="0" w:qFormat="1"/>
-    <w:lsdException w:name="Intense Quote" w:semiHidden="0" w:uiPriority="30" w:unhideWhenUsed="0" w:qFormat="1"/>
-    <w:lsdException w:name="Medium List 2 Accent 1" w:semiHidden="0" w:uiPriority="66" w:unhideWhenUsed="0"/>
-    <w:lsdException w:name="Medium Grid 1 Accent 1" w:semiHidden="0" w:uiPriority="67" w:unhideWhenUsed="0"/>
-    <w:lsdException w:name="Medium Grid 2 Accent 1" w:semiHidden="0" w:uiPriority="68" w:unhideWhenUsed="0"/>
-    <w:lsdException w:name="Medium Grid 3 Accent 1" w:semiHidden="0" w:uiPriority="69" w:unhideWhenUsed="0"/>
-    <w:lsdException w:name="Dark List Accent 1" w:semiHidden="0" w:uiPriority="70" w:unhideWhenUsed="0"/>
-    <w:lsdException w:name="Colorful Shading Accent 1" w:semiHidden="0" w:uiPriority="71" w:unhideWhenUsed="0"/>
-    <w:lsdException w:name="Colorful List Accent 1" w:semiHidden="0" w:uiPriority="72" w:unhideWhenUsed="0"/>
-    <w:lsdException w:name="Colorful Grid Accent 1" w:semiHidden="0" w:uiPriority="73" w:unhideWhenUsed="0"/>
-    <w:lsdException w:name="Light Shading Accent 2" w:semiHidden="0" w:uiPriority="60" w:unhideWhenUsed="0"/>
-    <w:lsdException w:name="Light List Accent 2" w:semiHidden="0" w:uiPriority="61" w:unhideWhenUsed="0"/>
-    <w:lsdException w:name="Light Grid Accent 2" w:semiHidden="0" w:uiPriority="62" w:unhideWhenUsed="0"/>
-    <w:lsdException w:name="Medium Shading 1 Accent 2" w:semiHidden="0" w:uiPriority="63" w:unhideWhenUsed="0"/>
-    <w:lsdException w:name="Medium Shading 2 Accent 2" w:semiHidden="0" w:uiPriority="64" w:unhideWhenUsed="0"/>
-    <w:lsdException w:name="Medium List 1 Accent 2" w:semiHidden="0" w:uiPriority="65" w:unhideWhenUsed="0"/>
-    <w:lsdException w:name="Medium List 2 Accent 2" w:semiHidden="0" w:uiPriority="66" w:unhideWhenUsed="0"/>
-    <w:lsdException w:name="Medium Grid 1 Accent 2" w:semiHidden="0" w:uiPriority="67" w:unhideWhenUsed="0"/>
-    <w:lsdException w:name="Medium Grid 2 Accent 2" w:semiHidden="0" w:uiPriority="68" w:unhideWhenUsed="0"/>
-    <w:lsdException w:name="Medium Grid 3 Accent 2" w:semiHidden="0" w:uiPriority="69" w:unhideWhenUsed="0"/>
-    <w:lsdException w:name="Dark List Accent 2" w:semiHidden="0" w:uiPriority="70" w:unhideWhenUsed="0"/>
-    <w:lsdException w:name="Colorful Shading Accent 2" w:semiHidden="0" w:uiPriority="71" w:unhideWhenUsed="0"/>
-    <w:lsdException w:name="Colorful List Accent 2" w:semiHidden="0" w:uiPriority="72" w:unhideWhenUsed="0"/>
-    <w:lsdException w:name="Colorful Grid Accent 2" w:semiHidden="0" w:uiPriority="73" w:unhideWhenUsed="0"/>
-    <w:lsdException w:name="Light Shading Accent 3" w:semiHidden="0" w:uiPriority="60" w:unhideWhenUsed="0"/>
-    <w:lsdException w:name="Light List Accent 3" w:semiHidden="0" w:uiPriority="61" w:unhideWhenUsed="0"/>
-    <w:lsdException w:name="Light Grid Accent 3" w:semiHidden="0" w:uiPriority="62" w:unhideWhenUsed="0"/>
-    <w:lsdException w:name="Medium Shading 1 Accent 3" w:semiHidden="0" w:uiPriority="63" w:unhideWhenUsed="0"/>
-    <w:lsdException w:name="Medium Shading 2 Accent 3" w:semiHidden="0" w:uiPriority="64" w:unhideWhenUsed="0"/>
-    <w:lsdException w:name="Medium List 1 Accent 3" w:semiHidden="0" w:uiPriority="65" w:unhideWhenUsed="0"/>
-    <w:lsdException w:name="Medium List 2 Accent 3" w:semiHidden="0" w:uiPriority="66" w:unhideWhenUsed="0"/>
-    <w:lsdException w:name="Medium Grid 1 Accent 3" w:semiHidden="0" w:uiPriority="67" w:unhideWhenUsed="0"/>
-    <w:lsdException w:name="Medium Grid 2 Accent 3" w:semiHidden="0" w:uiPriority="68" w:unhideWhenUsed="0"/>
-    <w:lsdException w:name="Medium Grid 3 Accent 3" w:semiHidden="0" w:uiPriority="69" w:unhideWhenUsed="0"/>
-    <w:lsdException w:name="Dark List Accent 3" w:semiHidden="0" w:uiPriority="70" w:unhideWhenUsed="0"/>
-    <w:lsdException w:name="Colorful Shading Accent 3" w:semiHidden="0" w:uiPriority="71" w:unhideWhenUsed="0"/>
-    <w:lsdException w:name="Colorful List Accent 3" w:semiHidden="0" w:uiPriority="72" w:unhideWhenUsed="0"/>
-    <w:lsdException w:name="Colorful Grid Accent 3" w:semiHidden="0" w:uiPriority="73" w:unhideWhenUsed="0"/>
-    <w:lsdException w:name="Light Shading Accent 4" w:semiHidden="0" w:uiPriority="60" w:unhideWhenUsed="0"/>
-    <w:lsdException w:name="Light List Accent 4" w:semiHidden="0" w:uiPriority="61" w:unhideWhenUsed="0"/>
-    <w:lsdException w:name="Light Grid Accent 4" w:semiHidden="0" w:uiPriority="62" w:unhideWhenUsed="0"/>
-    <w:lsdException w:name="Medium Shading 1 Accent 4" w:semiHidden="0" w:uiPriority="63" w:unhideWhenUsed="0"/>
-    <w:lsdException w:name="Medium Shading 2 Accent 4" w:semiHidden="0" w:uiPriority="64" w:unhideWhenUsed="0"/>
-    <w:lsdException w:name="Medium List 1 Accent 4" w:semiHidden="0" w:uiPriority="65" w:unhideWhenUsed="0"/>
-    <w:lsdException w:name="Medium List 2 Accent 4" w:semiHidden="0" w:uiPriority="66" w:unhideWhenUsed="0"/>
-    <w:lsdException w:name="Medium Grid 1 Accent 4" w:semiHidden="0" w:uiPriority="67" w:unhideWhenUsed="0"/>
-    <w:lsdException w:name="Medium Grid 2 Accent 4" w:semiHidden="0" w:uiPriority="68" w:unhideWhenUsed="0"/>
-    <w:lsdException w:name="Medium Grid 3 Accent 4" w:semiHidden="0" w:uiPriority="69" w:unhideWhenUsed="0"/>
-    <w:lsdException w:name="Dark List Accent 4" w:semiHidden="0" w:uiPriority="70" w:unhideWhenUsed="0"/>
-    <w:lsdException w:name="Colorful Shading Accent 4" w:semiHidden="0" w:uiPriority="71" w:unhideWhenUsed="0"/>
-    <w:lsdException w:name="Colorful List Accent 4" w:semiHidden="0" w:uiPriority="72" w:unhideWhenUsed="0"/>
-    <w:lsdException w:name="Colorful Grid Accent 4" w:semiHidden="0" w:uiPriority="73" w:unhideWhenUsed="0"/>
-    <w:lsdException w:name="Light Shading Accent 5" w:semiHidden="0" w:uiPriority="60" w:unhideWhenUsed="0"/>
-    <w:lsdException w:name="Light List Accent 5" w:semiHidden="0" w:uiPriority="61" w:unhideWhenUsed="0"/>
-    <w:lsdException w:name="Light Grid Accent 5" w:semiHidden="0" w:uiPriority="62" w:unhideWhenUsed="0"/>
-    <w:lsdException w:name="Medium Shading 1 Accent 5" w:semiHidden="0" w:uiPriority="63" w:unhideWhenUsed="0"/>
-    <w:lsdException w:name="Medium Shading 2 Accent 5" w:semiHidden="0" w:uiPriority="64" w:unhideWhenUsed="0"/>
-    <w:lsdException w:name="Medium List 1 Accent 5" w:semiHidden="0" w:uiPriority="65" w:unhideWhenUsed="0"/>
-    <w:lsdException w:name="Medium List 2 Accent 5" w:semiHidden="0" w:uiPriority="66" w:unhideWhenUsed="0"/>
-    <w:lsdException w:name="Medium Grid 1 Accent 5" w:semiHidden="0" w:uiPriority="67" w:unhideWhenUsed="0"/>
-    <w:lsdException w:name="Medium Grid 2 Accent 5" w:semiHidden="0" w:uiPriority="68" w:unhideWhenUsed="0"/>
-    <w:lsdException w:name="Medium Grid 3 Accent 5" w:semiHidden="0" w:uiPriority="69" w:unhideWhenUsed="0"/>
-    <w:lsdException w:name="Dark List Accent 5" w:semiHidden="0" w:uiPriority="70" w:unhideWhenUsed="0"/>
-    <w:lsdException w:name="Colorful Shading Accent 5" w:semiHidden="0" w:uiPriority="71" w:unhideWhenUsed="0"/>
-    <w:lsdException w:name="Colorful List Accent 5" w:semiHidden="0" w:uiPriority="72" w:unhideWhenUsed="0"/>
-    <w:lsdException w:name="Colorful Grid Accent 5" w:semiHidden="0" w:uiPriority="73" w:unhideWhenUsed="0"/>
-    <w:lsdException w:name="Light Shading Accent 6" w:semiHidden="0" w:uiPriority="60" w:unhideWhenUsed="0"/>
-    <w:lsdException w:name="Light List Accent 6" w:semiHidden="0" w:uiPriority="61" w:unhideWhenUsed="0"/>
-    <w:lsdException w:name="Light Grid Accent 6" w:semiHidden="0" w:uiPriority="62" w:unhideWhenUsed="0"/>
-    <w:lsdException w:name="Medium Shading 1 Accent 6" w:semiHidden="0" w:uiPriority="63" w:unhideWhenUsed="0"/>
-    <w:lsdException w:name="Medium Shading 2 Accent 6" w:semiHidden="0" w:uiPriority="64" w:unhideWhenUsed="0"/>
-    <w:lsdException w:name="Medium List 1 Accent 6" w:semiHidden="0" w:uiPriority="65" w:unhideWhenUsed="0"/>
-    <w:lsdException w:name="Medium List 2 Accent 6" w:semiHidden="0" w:uiPriority="66" w:unhideWhenUsed="0"/>
-    <w:lsdException w:name="Medium Grid 1 Accent 6" w:semiHidden="0" w:uiPriority="67" w:unhideWhenUsed="0"/>
-    <w:lsdException w:name="Medium Grid 2 Accent 6" w:semiHidden="0" w:uiPriority="68" w:unhideWhenUsed="0"/>
-    <w:lsdException w:name="Medium Grid 3 Accent 6" w:semiHidden="0" w:uiPriority="69" w:unhideWhenUsed="0"/>
-    <w:lsdException w:name="Dark List Accent 6" w:semiHidden="0" w:uiPriority="70" w:unhideWhenUsed="0"/>
-    <w:lsdException w:name="Colorful Shading Accent 6" w:semiHidden="0" w:uiPriority="71" w:unhideWhenUsed="0"/>
-    <w:lsdException w:name="Colorful List Accent 6" w:semiHidden="0" w:uiPriority="72" w:unhideWhenUsed="0"/>
-    <w:lsdException w:name="Colorful Grid Accent 6" w:semiHidden="0" w:uiPriority="73" w:unhideWhenUsed="0"/>
-    <w:lsdException w:name="Subtle Emphasis" w:semiHidden="0" w:uiPriority="19" w:unhideWhenUsed="0" w:qFormat="1"/>
-    <w:lsdException w:name="Intense Emphasis" w:semiHidden="0" w:uiPriority="21" w:unhideWhenUsed="0" w:qFormat="1"/>
-    <w:lsdException w:name="Subtle Reference" w:semiHidden="0" w:uiPriority="31" w:unhideWhenUsed="0" w:qFormat="1"/>
-    <w:lsdException w:name="Intense Reference" w:semiHidden="0" w:uiPriority="32" w:unhideWhenUsed="0" w:qFormat="1"/>
-    <w:lsdException w:name="Book Title" w:semiHidden="0" w:uiPriority="33" w:unhideWhenUsed="0" w:qFormat="1"/>
-    <w:lsdException w:name="Bibliography" w:uiPriority="37"/>
-    <w:lsdException w:name="TOC Heading" w:uiPriority="39" w:qFormat="1"/>
-  </w:latentStyles>
-  <w:style w:type="paragraph" w:default="1" w:styleId="Normal">
-    <w:name w:val="Normal"/>
-    <w:qFormat/>
-  </w:style>
-  <w:style w:type="character" w:default="1" w:styleId="DefaultParagraphFont">
-    <w:name w:val="Default Paragraph Font"/>
-    <w:uiPriority w:val="1"/>
-    <w:semiHidden/>
-    <w:unhideWhenUsed/>
-  </w:style>
-  <w:style w:type="table" w:default="1" w:styleId="TableNormal">
-    <w:name w:val="Normal Table"/>
-    <w:uiPriority w:val="99"/>
-    <w:semiHidden/>
-    <w:unhideWhenUsed/>
-    <w:tblPr>
-      <w:tblInd w:w="0" w:type="dxa"/>
-      <w:tblCellMar>
-        <w:top w:w="0" w:type="dxa"/>
-        <w:left w:w="108" w:type="dxa"/>
-        <w:bottom w:w="0" w:type="dxa"/>
-        <w:right w:w="108" w:type="dxa"/>
-      </w:tblCellMar>
-    </w:tblPr>
-  </w:style>
-  <w:style w:type="numbering" w:default="1" w:styleId="NoList">
-    <w:name w:val="No List"/>
-    <w:uiPriority w:val="99"/>
-    <w:semiHidden/>
-    <w:unhideWhenUsed/>
-  </w:style>
-  <w:style w:type="character" w:styleId="PlaceholderText">
-    <w:name w:val="Placeholder Text"/>
-    <w:basedOn w:val="DefaultParagraphFont"/>
-    <w:uiPriority w:val="99"/>
-    <w:semiHidden/>
-    <w:rsid w:val="00E17F7B"/>
-    <w:rPr>
-      <w:color w:val="808080"/>
-    </w:rPr>
-  </w:style>
-</w:styles>
-</file>
-
-<file path=word/glossary/webSettings.xml><?xml version="1.0" encoding="utf-8"?>
-<w:webSettings xmlns:mc="http://schemas.openxmlformats.org/markup-compatibility/2006" xmlns:r="http://schemas.openxmlformats.org/officeDocument/2006/relationships" xmlns:w="http://schemas.openxmlformats.org/wordprocessingml/2006/main" xmlns:w14="http://schemas.microsoft.com/office/word/2010/wordml" mc:Ignorable="w14">
-  <w:optimizeForBrowser/>
-  <w:allowPNG/>
-</w:webSettings>
-</file>
-
 <file path=word/theme/theme1.xml><?xml version="1.0" encoding="utf-8"?>
 <a:theme xmlns:a="http://schemas.openxmlformats.org/drawingml/2006/main" name="Office Theme">
   <a:themeElements>
@@ -8604,7 +8387,7 @@
 </file>
 
 <file path=customXml/itemProps1.xml><?xml version="1.0" encoding="utf-8"?>
-<ds:datastoreItem xmlns:ds="http://schemas.openxmlformats.org/officeDocument/2006/customXml" ds:itemID="{44D85E74-FC5B-4DEB-B01C-20B588C1343D}">
+<ds:datastoreItem xmlns:ds="http://schemas.openxmlformats.org/officeDocument/2006/customXml" ds:itemID="{B1B0DD9F-3F71-447F-854C-C400C8B1DB7A}">
   <ds:schemaRefs>
     <ds:schemaRef ds:uri="http://schemas.openxmlformats.org/officeDocument/2006/bibliography"/>
   </ds:schemaRefs>

</xml_diff>

<commit_message>
Re-work the simple wedge paper to focus on benchmarks from Deane/Buckingham paper.  Create new Matlab routines to generate report plots.
</commit_message>
<xml_diff>
--- a/studies/simple_wedge/Comparisons to analytic solution for simple wedge.docx
+++ b/studies/simple_wedge/Comparisons to analytic solution for simple wedge.docx
@@ -21,71 +21,94 @@
         <w:t>1</w:t>
       </w:r>
       <w:r>
+        <w:t>3</w:t>
+      </w:r>
+      <w:bookmarkStart w:id="0" w:name="_GoBack"/>
+      <w:bookmarkEnd w:id="0"/>
+      <w:r>
+        <w:t xml:space="preserve"> </w:t>
+      </w:r>
+      <w:r>
+        <w:t xml:space="preserve">September </w:t>
+      </w:r>
+      <w:r>
+        <w:t>2015</w:t>
+      </w:r>
+    </w:p>
+    <w:p>
+      <w:r>
+        <w:t xml:space="preserve">WaveQ3D needs a testing benchmark that clearly demonstrates 3-D effects in transmission loss.  </w:t>
+      </w:r>
+      <w:r>
+        <w:t xml:space="preserve">This whitepaper derives </w:t>
+      </w:r>
+      <w:r>
+        <w:t>an</w:t>
+      </w:r>
+      <w:r>
+        <w:t xml:space="preserve"> </w:t>
+      </w:r>
+      <w:r>
+        <w:t xml:space="preserve">analytic solution for acoustic transmission loss in the wedge-shaped, 3-D ocean environment illustrated in </w:t>
+      </w:r>
+      <w:r>
+        <w:fldChar w:fldCharType="begin"/>
+      </w:r>
+      <w:r>
+        <w:instrText xml:space="preserve"> REF _Ref427757305 \h </w:instrText>
+      </w:r>
+      <w:r>
+        <w:fldChar w:fldCharType="separate"/>
+      </w:r>
+      <w:r>
+        <w:t xml:space="preserve">Figure </w:t>
+      </w:r>
+      <w:r>
+        <w:rPr>
+          <w:noProof/>
+        </w:rPr>
         <w:t>1</w:t>
       </w:r>
       <w:r>
+        <w:fldChar w:fldCharType="end"/>
+      </w:r>
+      <w:r>
+        <w:t xml:space="preserve">. </w:t>
+      </w:r>
+      <w:r>
         <w:t xml:space="preserve"> </w:t>
       </w:r>
       <w:r>
-        <w:t xml:space="preserve">September </w:t>
-      </w:r>
-      <w:r>
-        <w:t>2015</w:t>
-      </w:r>
-    </w:p>
-    <w:p>
-      <w:r>
-        <w:t xml:space="preserve">WaveQ3D needs a testing benchmark that clearly demonstrates 3-D effects in transmission loss.  </w:t>
-      </w:r>
-      <w:r>
-        <w:t xml:space="preserve">This whitepaper derives </w:t>
-      </w:r>
+        <w:t xml:space="preserve">We examine a scenario in which receivers are at the same distance from the wedge apex as the source, but offset in range across the slope.  In </w:t>
+      </w:r>
+      <w:proofErr w:type="gramStart"/>
       <w:r>
         <w:t>an</w:t>
       </w:r>
-      <w:r>
-        <w:t xml:space="preserve"> </w:t>
-      </w:r>
-      <w:r>
-        <w:t xml:space="preserve">analytic solution for acoustic transmission loss in the wedge-shaped, 3-D ocean environment illustrated in </w:t>
-      </w:r>
-      <w:r>
-        <w:fldChar w:fldCharType="begin"/>
-      </w:r>
-      <w:r>
-        <w:instrText xml:space="preserve"> REF _Ref427757305 \h </w:instrText>
-      </w:r>
-      <w:r>
-        <w:fldChar w:fldCharType="separate"/>
-      </w:r>
-      <w:r>
-        <w:t xml:space="preserve">Figure </w:t>
-      </w:r>
-      <w:r>
-        <w:rPr>
-          <w:noProof/>
-        </w:rPr>
-        <w:t>1</w:t>
-      </w:r>
-      <w:r>
-        <w:fldChar w:fldCharType="end"/>
-      </w:r>
-      <w:r>
-        <w:t xml:space="preserve">. </w:t>
-      </w:r>
-      <w:r>
-        <w:t xml:space="preserve"> </w:t>
-      </w:r>
-      <w:r>
-        <w:t xml:space="preserve">We examine a scenario in which receivers are at the same distance from the wedge apex as the source, but offset in range across the slope.  In </w:t>
-      </w:r>
-      <w:proofErr w:type="gramStart"/>
-      <w:r>
-        <w:t>an</w:t>
-      </w:r>
       <w:proofErr w:type="gramEnd"/>
       <w:r>
-        <w:t xml:space="preserve"> 2-D model, these receivers would appear to exist in an environment of constant depth.  Because the 3-D solution horizontally refracts acoustic energy down the slope, we expect it to have higher transmission loss as a function of range across the slope than the 2-D model.  This difference provides the benchmark for clearly demonstrates 3-D effects in transmission loss.</w:t>
+        <w:t xml:space="preserve"> 2-D model, these receivers appear to exist in an environment of constant depth.  Because the 3-D solution horizontally refracts acoustic energy down the slope, </w:t>
+      </w:r>
+      <w:r>
+        <w:t xml:space="preserve">the 3-D solution has </w:t>
+      </w:r>
+      <w:r>
+        <w:t xml:space="preserve">higher transmission loss as a function of range across the slope than the 2-D model.  This difference provides </w:t>
+      </w:r>
+      <w:r>
+        <w:t>a</w:t>
+      </w:r>
+      <w:r>
+        <w:t xml:space="preserve"> benchmark </w:t>
+      </w:r>
+      <w:r>
+        <w:t>that</w:t>
+      </w:r>
+      <w:r>
+        <w:t xml:space="preserve"> clearly demonstrates 3-D </w:t>
+      </w:r>
+      <w:r>
+        <w:t>transmission loss effects.</w:t>
       </w:r>
     </w:p>
     <w:p>
@@ -529,32 +552,19 @@
         <w:pStyle w:val="Caption"/>
         <w:jc w:val="center"/>
       </w:pPr>
-      <w:bookmarkStart w:id="0" w:name="_Ref427757305"/>
+      <w:bookmarkStart w:id="1" w:name="_Ref427757305"/>
       <w:r>
         <w:t xml:space="preserve">Figure </w:t>
       </w:r>
-      <w:r>
-        <w:fldChar w:fldCharType="begin"/>
-      </w:r>
-      <w:r>
-        <w:instrText xml:space="preserve"> SEQ Figure \* ARABIC </w:instrText>
-      </w:r>
-      <w:r>
-        <w:fldChar w:fldCharType="separate"/>
-      </w:r>
-      <w:r>
-        <w:rPr>
-          <w:noProof/>
-        </w:rPr>
-        <w:t>1</w:t>
-      </w:r>
-      <w:r>
-        <w:rPr>
-          <w:noProof/>
-        </w:rPr>
-        <w:fldChar w:fldCharType="end"/>
-      </w:r>
-      <w:bookmarkEnd w:id="0"/>
+      <w:fldSimple w:instr=" SEQ Figure \* ARABIC ">
+        <w:r>
+          <w:rPr>
+            <w:noProof/>
+          </w:rPr>
+          <w:t>1</w:t>
+        </w:r>
+      </w:fldSimple>
+      <w:bookmarkEnd w:id="1"/>
       <w:r>
         <w:t xml:space="preserve"> – Acoustic transmission loss geometry for 3-D wedge</w:t>
       </w:r>
@@ -599,7 +609,6 @@
           <w:id w:val="770447231"/>
           <w:citation/>
         </w:sdtPr>
-        <w:sdtEndPr/>
         <w:sdtContent>
           <w:r>
             <w:fldChar w:fldCharType="begin"/>
@@ -628,7 +637,7 @@
         </w:sdtContent>
       </w:sdt>
       <w:r>
-        <w:t xml:space="preserve">, but it simplifies that model by assuming that the interface reflection coefficients are limited </w:t>
+        <w:t xml:space="preserve">, but it simplifies that model by assuming that interface reflection coefficients are limited </w:t>
       </w:r>
       <w:proofErr w:type="gramStart"/>
       <w:r>
@@ -674,7 +683,13 @@
         <w:t xml:space="preserve">cross-slope </w:t>
       </w:r>
       <w:r>
-        <w:t>view of this geometry showing each of the image source</w:t>
+        <w:t xml:space="preserve">view of </w:t>
+      </w:r>
+      <w:r>
+        <w:t>the 3-D wedge</w:t>
+      </w:r>
+      <w:r>
+        <w:t xml:space="preserve"> showing each of the image source</w:t>
       </w:r>
       <w:r>
         <w:t>s</w:t>
@@ -713,13 +728,13 @@
         <w:t>whose</w:t>
       </w:r>
       <w:r>
-        <w:t xml:space="preserve"> radius defined by the original location of th</w:t>
-      </w:r>
-      <w:r>
-        <w:t>is</w:t>
-      </w:r>
-      <w:r>
-        <w:t xml:space="preserve"> source.</w:t>
+        <w:t xml:space="preserve"> radius defined by the original </w:t>
+      </w:r>
+      <w:r>
+        <w:t>distance of the source from the apex</w:t>
+      </w:r>
+      <w:r>
+        <w:t>.</w:t>
       </w:r>
     </w:p>
     <w:p>
@@ -775,34 +790,24 @@
         <w:pStyle w:val="Caption"/>
         <w:jc w:val="center"/>
       </w:pPr>
-      <w:bookmarkStart w:id="1" w:name="_Ref427761519"/>
+      <w:bookmarkStart w:id="2" w:name="_Ref427761519"/>
       <w:r>
         <w:t xml:space="preserve">Figure </w:t>
       </w:r>
-      <w:r>
-        <w:fldChar w:fldCharType="begin"/>
-      </w:r>
-      <w:r>
-        <w:instrText xml:space="preserve"> SEQ Figure \* ARABIC </w:instrText>
-      </w:r>
-      <w:r>
-        <w:fldChar w:fldCharType="separate"/>
-      </w:r>
-      <w:r>
-        <w:rPr>
-          <w:noProof/>
-        </w:rPr>
-        <w:t>2</w:t>
-      </w:r>
-      <w:r>
-        <w:rPr>
-          <w:noProof/>
-        </w:rPr>
-        <w:fldChar w:fldCharType="end"/>
-      </w:r>
-      <w:bookmarkEnd w:id="1"/>
+      <w:fldSimple w:instr=" SEQ Figure \* ARABIC ">
+        <w:r>
+          <w:rPr>
+            <w:noProof/>
+          </w:rPr>
+          <w:t>2</w:t>
+        </w:r>
+      </w:fldSimple>
+      <w:bookmarkEnd w:id="2"/>
       <w:r>
         <w:t xml:space="preserve"> – Geometry for method of images</w:t>
+      </w:r>
+      <w:r>
+        <w:t xml:space="preserve"> in a 3-D wedge</w:t>
       </w:r>
     </w:p>
     <w:p>
@@ -1127,37 +1132,24 @@
             <w:pPr>
               <w:jc w:val="right"/>
             </w:pPr>
-            <w:bookmarkStart w:id="2" w:name="_Ref428106534"/>
-            <w:bookmarkStart w:id="3" w:name="_Ref427766597"/>
+            <w:bookmarkStart w:id="3" w:name="_Ref428106534"/>
+            <w:bookmarkStart w:id="4" w:name="_Ref427766597"/>
             <w:r>
               <w:t>(</w:t>
             </w:r>
-            <w:r>
-              <w:fldChar w:fldCharType="begin"/>
-            </w:r>
-            <w:r>
-              <w:instrText xml:space="preserve"> SEQ Equation \* ARABIC </w:instrText>
-            </w:r>
-            <w:r>
-              <w:fldChar w:fldCharType="separate"/>
-            </w:r>
-            <w:r>
-              <w:rPr>
-                <w:noProof/>
-              </w:rPr>
-              <w:t>1</w:t>
-            </w:r>
-            <w:r>
-              <w:rPr>
-                <w:noProof/>
-              </w:rPr>
-              <w:fldChar w:fldCharType="end"/>
-            </w:r>
-            <w:bookmarkEnd w:id="2"/>
+            <w:fldSimple w:instr=" SEQ Equation \* ARABIC ">
+              <w:r>
+                <w:rPr>
+                  <w:noProof/>
+                </w:rPr>
+                <w:t>1</w:t>
+              </w:r>
+            </w:fldSimple>
+            <w:bookmarkEnd w:id="3"/>
             <w:r>
               <w:t>)</w:t>
             </w:r>
-            <w:bookmarkEnd w:id="3"/>
+            <w:bookmarkEnd w:id="4"/>
           </w:p>
         </w:tc>
       </w:tr>
@@ -1801,7 +1793,73 @@
         <w:rPr>
           <w:rFonts w:eastAsiaTheme="minorEastAsia"/>
         </w:rPr>
-        <w:t>, we define a cylindrical coordinate system whose axis travels along the wedge apex:</w:t>
+        <w:t xml:space="preserve">, </w:t>
+      </w:r>
+      <w:r>
+        <w:rPr>
+          <w:rFonts w:eastAsiaTheme="minorEastAsia"/>
+        </w:rPr>
+        <w:t xml:space="preserve">reference </w:t>
+      </w:r>
+      <w:sdt>
+        <w:sdtPr>
+          <w:rPr>
+            <w:rFonts w:eastAsiaTheme="minorEastAsia"/>
+          </w:rPr>
+          <w:id w:val="590976259"/>
+          <w:citation/>
+        </w:sdtPr>
+        <w:sdtContent>
+          <w:r>
+            <w:rPr>
+              <w:rFonts w:eastAsiaTheme="minorEastAsia"/>
+            </w:rPr>
+            <w:fldChar w:fldCharType="begin"/>
+          </w:r>
+          <w:r>
+            <w:rPr>
+              <w:rFonts w:eastAsiaTheme="minorEastAsia"/>
+            </w:rPr>
+            <w:instrText xml:space="preserve"> CITATION Dea93 \l 1033 </w:instrText>
+          </w:r>
+          <w:r>
+            <w:rPr>
+              <w:rFonts w:eastAsiaTheme="minorEastAsia"/>
+            </w:rPr>
+            <w:fldChar w:fldCharType="separate"/>
+          </w:r>
+          <w:r>
+            <w:rPr>
+              <w:rFonts w:eastAsiaTheme="minorEastAsia"/>
+              <w:noProof/>
+            </w:rPr>
+            <w:t>[1]</w:t>
+          </w:r>
+          <w:r>
+            <w:rPr>
+              <w:rFonts w:eastAsiaTheme="minorEastAsia"/>
+            </w:rPr>
+            <w:fldChar w:fldCharType="end"/>
+          </w:r>
+        </w:sdtContent>
+      </w:sdt>
+      <w:r>
+        <w:rPr>
+          <w:rFonts w:eastAsiaTheme="minorEastAsia"/>
+        </w:rPr>
+        <w:t xml:space="preserve"> define</w:t>
+      </w:r>
+      <w:r>
+        <w:rPr>
+          <w:rFonts w:eastAsiaTheme="minorEastAsia"/>
+        </w:rPr>
+        <w:t>s</w:t>
+      </w:r>
+      <w:r>
+        <w:rPr>
+          <w:rFonts w:eastAsiaTheme="minorEastAsia"/>
+        </w:rPr>
+        <w:t xml:space="preserve"> a cylindrical coordinate system whose axis travels along the wedge apex:</w:t>
       </w:r>
     </w:p>
     <w:p>
@@ -1945,10 +2003,19 @@
         <w:t xml:space="preserve">= angle </w:t>
       </w:r>
       <w:r>
-        <w:t xml:space="preserve">of source image </w:t>
-      </w:r>
-      <w:r>
-        <w:t>down from the ocean surface</w:t>
+        <w:t xml:space="preserve">of </w:t>
+      </w:r>
+      <w:r>
+        <w:t xml:space="preserve">each </w:t>
+      </w:r>
+      <w:r>
+        <w:t>source image</w:t>
+      </w:r>
+      <w:r>
+        <w:t xml:space="preserve">, relative to the </w:t>
+      </w:r>
+      <w:r>
+        <w:t>ocean surface</w:t>
       </w:r>
       <w:r>
         <w:t>,</w:t>
@@ -2253,6 +2320,12 @@
           </m:sub>
         </m:sSub>
       </m:oMath>
+      <w:r>
+        <w:rPr>
+          <w:rFonts w:eastAsiaTheme="minorEastAsia"/>
+        </w:rPr>
+        <w:t xml:space="preserve"> for the 3-D wedge.</w:t>
+      </w:r>
     </w:p>
     <w:tbl>
       <w:tblPr>
@@ -2447,27 +2520,14 @@
             <w:r>
               <w:t>(</w:t>
             </w:r>
-            <w:r>
-              <w:fldChar w:fldCharType="begin"/>
-            </w:r>
-            <w:r>
-              <w:instrText xml:space="preserve"> SEQ Equation \* ARABIC </w:instrText>
-            </w:r>
-            <w:r>
-              <w:fldChar w:fldCharType="separate"/>
-            </w:r>
-            <w:r>
-              <w:rPr>
-                <w:noProof/>
-              </w:rPr>
-              <w:t>2</w:t>
-            </w:r>
-            <w:r>
-              <w:rPr>
-                <w:noProof/>
-              </w:rPr>
-              <w:fldChar w:fldCharType="end"/>
-            </w:r>
+            <w:fldSimple w:instr=" SEQ Equation \* ARABIC ">
+              <w:r>
+                <w:rPr>
+                  <w:noProof/>
+                </w:rPr>
+                <w:t>2</w:t>
+              </w:r>
+            </w:fldSimple>
             <w:r>
               <w:t>)</w:t>
             </w:r>
@@ -3052,35 +3112,22 @@
             <w:pPr>
               <w:jc w:val="right"/>
             </w:pPr>
-            <w:bookmarkStart w:id="4" w:name="_Ref428106624"/>
+            <w:bookmarkStart w:id="5" w:name="_Ref428106624"/>
             <w:r>
               <w:t>(</w:t>
             </w:r>
-            <w:r>
-              <w:fldChar w:fldCharType="begin"/>
-            </w:r>
-            <w:r>
-              <w:instrText xml:space="preserve"> SEQ Equation \* ARABIC </w:instrText>
-            </w:r>
-            <w:r>
-              <w:fldChar w:fldCharType="separate"/>
-            </w:r>
-            <w:r>
-              <w:rPr>
-                <w:noProof/>
-              </w:rPr>
-              <w:t>3</w:t>
-            </w:r>
-            <w:r>
-              <w:rPr>
-                <w:noProof/>
-              </w:rPr>
-              <w:fldChar w:fldCharType="end"/>
-            </w:r>
+            <w:fldSimple w:instr=" SEQ Equation \* ARABIC ">
+              <w:r>
+                <w:rPr>
+                  <w:noProof/>
+                </w:rPr>
+                <w:t>3</w:t>
+              </w:r>
+            </w:fldSimple>
             <w:r>
               <w:t>)</w:t>
             </w:r>
-            <w:bookmarkEnd w:id="4"/>
+            <w:bookmarkEnd w:id="5"/>
           </w:p>
         </w:tc>
       </w:tr>
@@ -3179,7 +3226,6 @@
           <w:id w:val="-249431198"/>
           <w:citation/>
         </w:sdtPr>
-        <w:sdtEndPr/>
         <w:sdtContent>
           <w:r>
             <w:fldChar w:fldCharType="begin"/>
@@ -3214,413 +3260,6 @@
       </w:r>
     </w:p>
     <w:p>
-      <w:r>
-        <w:fldChar w:fldCharType="begin"/>
-      </w:r>
-      <w:r>
-        <w:instrText xml:space="preserve"> REF _Ref428108318 \h </w:instrText>
-      </w:r>
-      <w:r>
-        <w:fldChar w:fldCharType="separate"/>
-      </w:r>
-      <w:r>
-        <w:t xml:space="preserve">Figure </w:t>
-      </w:r>
-      <w:r>
-        <w:rPr>
-          <w:noProof/>
-        </w:rPr>
-        <w:t>3</w:t>
-      </w:r>
-      <w:r>
-        <w:fldChar w:fldCharType="end"/>
-      </w:r>
-      <w:r>
-        <w:t xml:space="preserve"> </w:t>
-      </w:r>
-      <w:r>
-        <w:t xml:space="preserve">and </w:t>
-      </w:r>
-      <w:r>
-        <w:fldChar w:fldCharType="begin"/>
-      </w:r>
-      <w:r>
-        <w:instrText xml:space="preserve"> REF _Ref428112570 \h </w:instrText>
-      </w:r>
-      <w:r>
-        <w:fldChar w:fldCharType="separate"/>
-      </w:r>
-      <w:r>
-        <w:t xml:space="preserve">Figure </w:t>
-      </w:r>
-      <w:r>
-        <w:rPr>
-          <w:noProof/>
-        </w:rPr>
-        <w:t>4</w:t>
-      </w:r>
-      <w:r>
-        <w:fldChar w:fldCharType="end"/>
-      </w:r>
-      <w:r>
-        <w:t xml:space="preserve"> </w:t>
-      </w:r>
-      <w:r>
-        <w:t xml:space="preserve">illustrate the analytic solution for transmission loss (Equations </w:t>
-      </w:r>
-      <w:r>
-        <w:fldChar w:fldCharType="begin"/>
-      </w:r>
-      <w:r>
-        <w:instrText xml:space="preserve"> REF _Ref427766597 \h </w:instrText>
-      </w:r>
-      <w:r>
-        <w:fldChar w:fldCharType="separate"/>
-      </w:r>
-      <w:r>
-        <w:t>(</w:t>
-      </w:r>
-      <w:r>
-        <w:rPr>
-          <w:noProof/>
-        </w:rPr>
-        <w:t>1</w:t>
-      </w:r>
-      <w:r>
-        <w:t>)</w:t>
-      </w:r>
-      <w:r>
-        <w:fldChar w:fldCharType="end"/>
-      </w:r>
-      <w:r>
-        <w:t xml:space="preserve"> through </w:t>
-      </w:r>
-      <w:r>
-        <w:fldChar w:fldCharType="begin"/>
-      </w:r>
-      <w:r>
-        <w:instrText xml:space="preserve"> REF _Ref428106624 \h </w:instrText>
-      </w:r>
-      <w:r>
-        <w:fldChar w:fldCharType="separate"/>
-      </w:r>
-      <w:r>
-        <w:t>(</w:t>
-      </w:r>
-      <w:r>
-        <w:rPr>
-          <w:noProof/>
-        </w:rPr>
-        <w:t>3</w:t>
-      </w:r>
-      <w:r>
-        <w:t>)</w:t>
-      </w:r>
-      <w:r>
-        <w:fldChar w:fldCharType="end"/>
-      </w:r>
-      <w:r>
-        <w:t xml:space="preserve">) as a function of range across the slope </w:t>
-      </w:r>
-      <m:oMath>
-        <m:sSub>
-          <m:sSubPr>
-            <m:ctrlPr>
-              <w:rPr>
-                <w:rFonts w:ascii="Cambria Math" w:hAnsi="Cambria Math"/>
-                <w:i/>
-              </w:rPr>
-            </m:ctrlPr>
-          </m:sSubPr>
-          <m:e>
-            <m:r>
-              <w:rPr>
-                <w:rFonts w:ascii="Cambria Math" w:hAnsi="Cambria Math"/>
-              </w:rPr>
-              <m:t>(y</m:t>
-            </m:r>
-          </m:e>
-          <m:sub>
-            <m:r>
-              <w:rPr>
-                <w:rFonts w:ascii="Cambria Math" w:hAnsi="Cambria Math"/>
-              </w:rPr>
-              <m:t>q</m:t>
-            </m:r>
-          </m:sub>
-        </m:sSub>
-        <m:r>
-          <w:rPr>
-            <w:rFonts w:ascii="Cambria Math" w:hAnsi="Cambria Math"/>
-          </w:rPr>
-          <m:t>)</m:t>
-        </m:r>
-      </m:oMath>
-      <w:r>
-        <w:rPr>
-          <w:rFonts w:eastAsiaTheme="minorEastAsia"/>
-        </w:rPr>
-        <w:t xml:space="preserve">, </w:t>
-      </w:r>
-      <w:r>
-        <w:t xml:space="preserve">for an “ideal wedge” version of the </w:t>
-      </w:r>
-      <w:r>
-        <w:t>scale model results</w:t>
-      </w:r>
-      <w:r>
-        <w:t xml:space="preserve"> discussed in reference </w:t>
-      </w:r>
-      <w:sdt>
-        <w:sdtPr>
-          <w:id w:val="-633786317"/>
-          <w:citation/>
-        </w:sdtPr>
-        <w:sdtEndPr/>
-        <w:sdtContent>
-          <w:r>
-            <w:fldChar w:fldCharType="begin"/>
-          </w:r>
-          <w:r>
-            <w:instrText xml:space="preserve"> CITATION Ste \l 1033 </w:instrText>
-          </w:r>
-          <w:r>
-            <w:fldChar w:fldCharType="separate"/>
-          </w:r>
-          <w:r>
-            <w:rPr>
-              <w:noProof/>
-            </w:rPr>
-            <w:t>[2]</w:t>
-          </w:r>
-          <w:r>
-            <w:fldChar w:fldCharType="end"/>
-          </w:r>
-        </w:sdtContent>
-      </w:sdt>
-      <w:r>
-        <w:t>, scaled to in-ocean values.</w:t>
-      </w:r>
-    </w:p>
-    <w:p>
-      <w:pPr>
-        <w:pStyle w:val="NoSpacing"/>
-        <w:keepNext/>
-        <w:ind w:left="2880"/>
-      </w:pPr>
-      <m:oMath>
-        <m:sSub>
-          <m:sSubPr>
-            <m:ctrlPr>
-              <w:rPr>
-                <w:rFonts w:ascii="Cambria Math" w:hAnsi="Cambria Math"/>
-              </w:rPr>
-            </m:ctrlPr>
-          </m:sSubPr>
-          <m:e>
-            <m:r>
-              <w:rPr>
-                <w:rFonts w:ascii="Cambria Math" w:hAnsi="Cambria Math"/>
-              </w:rPr>
-              <m:t>R</m:t>
-            </m:r>
-          </m:e>
-          <m:sub>
-            <m:r>
-              <w:rPr>
-                <w:rFonts w:ascii="Cambria Math" w:hAnsi="Cambria Math"/>
-              </w:rPr>
-              <m:t>s</m:t>
-            </m:r>
-          </m:sub>
-        </m:sSub>
-        <m:r>
-          <w:rPr>
-            <w:rFonts w:ascii="Cambria Math" w:hAnsi="Cambria Math"/>
-          </w:rPr>
-          <m:t xml:space="preserve">, </m:t>
-        </m:r>
-        <m:sSub>
-          <m:sSubPr>
-            <m:ctrlPr>
-              <w:rPr>
-                <w:rFonts w:ascii="Cambria Math" w:hAnsi="Cambria Math"/>
-              </w:rPr>
-            </m:ctrlPr>
-          </m:sSubPr>
-          <m:e>
-            <m:r>
-              <w:rPr>
-                <w:rFonts w:ascii="Cambria Math" w:hAnsi="Cambria Math"/>
-              </w:rPr>
-              <m:t>R</m:t>
-            </m:r>
-          </m:e>
-          <m:sub>
-            <m:r>
-              <w:rPr>
-                <w:rFonts w:ascii="Cambria Math" w:hAnsi="Cambria Math"/>
-              </w:rPr>
-              <m:t>q</m:t>
-            </m:r>
-          </m:sub>
-        </m:sSub>
-      </m:oMath>
-      <w:r>
-        <w:t xml:space="preserve"> </w:t>
-      </w:r>
-      <w:r>
-        <w:tab/>
-        <w:t xml:space="preserve">= </w:t>
-      </w:r>
-      <w:r>
-        <w:t>150 meters</w:t>
-      </w:r>
-    </w:p>
-    <w:p>
-      <w:pPr>
-        <w:pStyle w:val="NoSpacing"/>
-        <w:keepNext/>
-        <w:ind w:left="2880"/>
-      </w:pPr>
-      <m:oMath>
-        <m:sSub>
-          <m:sSubPr>
-            <m:ctrlPr>
-              <w:rPr>
-                <w:rFonts w:ascii="Cambria Math" w:hAnsi="Cambria Math"/>
-              </w:rPr>
-            </m:ctrlPr>
-          </m:sSubPr>
-          <m:e>
-            <m:r>
-              <w:rPr>
-                <w:rFonts w:ascii="Cambria Math" w:hAnsi="Cambria Math"/>
-              </w:rPr>
-              <m:t>α</m:t>
-            </m:r>
-          </m:e>
-          <m:sub>
-            <m:r>
-              <w:rPr>
-                <w:rFonts w:ascii="Cambria Math" w:hAnsi="Cambria Math"/>
-              </w:rPr>
-              <m:t>w</m:t>
-            </m:r>
-          </m:sub>
-        </m:sSub>
-      </m:oMath>
-      <w:r>
-        <w:t xml:space="preserve"> </w:t>
-      </w:r>
-      <w:r>
-        <w:tab/>
-        <w:t xml:space="preserve">= </w:t>
-      </w:r>
-      <w:r>
-        <w:t>20</w:t>
-      </w:r>
-      <w:r>
-        <w:rPr>
-          <w:vertAlign w:val="superscript"/>
-        </w:rPr>
-        <w:t>o</w:t>
-      </w:r>
-    </w:p>
-    <w:p>
-      <w:pPr>
-        <w:pStyle w:val="NoSpacing"/>
-        <w:keepNext/>
-        <w:ind w:left="2880"/>
-      </w:pPr>
-      <m:oMath>
-        <m:sSub>
-          <m:sSubPr>
-            <m:ctrlPr>
-              <w:rPr>
-                <w:rFonts w:ascii="Cambria Math" w:hAnsi="Cambria Math"/>
-              </w:rPr>
-            </m:ctrlPr>
-          </m:sSubPr>
-          <m:e>
-            <m:r>
-              <w:rPr>
-                <w:rFonts w:ascii="Cambria Math" w:hAnsi="Cambria Math"/>
-              </w:rPr>
-              <m:t>α</m:t>
-            </m:r>
-          </m:e>
-          <m:sub>
-            <m:r>
-              <w:rPr>
-                <w:rFonts w:ascii="Cambria Math" w:hAnsi="Cambria Math"/>
-              </w:rPr>
-              <m:t>s</m:t>
-            </m:r>
-          </m:sub>
-        </m:sSub>
-        <m:r>
-          <w:rPr>
-            <w:rFonts w:ascii="Cambria Math" w:hAnsi="Cambria Math"/>
-          </w:rPr>
-          <m:t xml:space="preserve">, </m:t>
-        </m:r>
-        <m:sSub>
-          <m:sSubPr>
-            <m:ctrlPr>
-              <w:rPr>
-                <w:rFonts w:ascii="Cambria Math" w:hAnsi="Cambria Math"/>
-              </w:rPr>
-            </m:ctrlPr>
-          </m:sSubPr>
-          <m:e>
-            <m:r>
-              <w:rPr>
-                <w:rFonts w:ascii="Cambria Math" w:hAnsi="Cambria Math"/>
-              </w:rPr>
-              <m:t>α</m:t>
-            </m:r>
-          </m:e>
-          <m:sub>
-            <m:r>
-              <w:rPr>
-                <w:rFonts w:ascii="Cambria Math" w:hAnsi="Cambria Math"/>
-              </w:rPr>
-              <m:t>q</m:t>
-            </m:r>
-          </m:sub>
-        </m:sSub>
-      </m:oMath>
-      <w:r>
-        <w:t xml:space="preserve"> </w:t>
-      </w:r>
-      <w:r>
-        <w:tab/>
-        <w:t xml:space="preserve">= </w:t>
-      </w:r>
-      <w:r>
-        <w:t>10</w:t>
-      </w:r>
-      <w:r>
-        <w:rPr>
-          <w:vertAlign w:val="superscript"/>
-        </w:rPr>
-        <w:t>o</w:t>
-      </w:r>
-      <w:r>
-        <w:t xml:space="preserve"> </w:t>
-      </w:r>
-      <w:r>
-        <w:t>(middle of water column)</w:t>
-      </w:r>
-    </w:p>
-    <w:p>
-      <w:pPr>
-        <w:pStyle w:val="NoSpacing"/>
-        <w:keepNext/>
-      </w:pPr>
-    </w:p>
-    <w:p>
       <w:pPr>
         <w:keepNext/>
         <w:jc w:val="center"/>
@@ -3629,11 +3268,12 @@
         <w:rPr>
           <w:noProof/>
         </w:rPr>
+        <w:lastRenderedPageBreak/>
         <w:drawing>
-          <wp:inline distT="0" distB="0" distL="0" distR="0" wp14:anchorId="083BDA59" wp14:editId="7B344AA4">
-            <wp:extent cx="3547872" cy="2660904"/>
+          <wp:inline distT="0" distB="0" distL="0" distR="0" wp14:anchorId="32EAD5E2" wp14:editId="761C048F">
+            <wp:extent cx="3776472" cy="4197096"/>
             <wp:effectExtent l="0" t="0" r="0" b="0"/>
-            <wp:docPr id="12" name="Picture 12"/>
+            <wp:docPr id="4" name="Picture 4"/>
             <wp:cNvGraphicFramePr>
               <a:graphicFrameLocks xmlns:a="http://schemas.openxmlformats.org/drawingml/2006/main" noChangeAspect="1"/>
             </wp:cNvGraphicFramePr>
@@ -3641,36 +3281,23 @@
               <a:graphicData uri="http://schemas.openxmlformats.org/drawingml/2006/picture">
                 <pic:pic xmlns:pic="http://schemas.openxmlformats.org/drawingml/2006/picture">
                   <pic:nvPicPr>
-                    <pic:cNvPr id="0" name="Picture 5"/>
-                    <pic:cNvPicPr>
-                      <a:picLocks noChangeAspect="1" noChangeArrowheads="1"/>
-                    </pic:cNvPicPr>
+                    <pic:cNvPr id="0" name=""/>
+                    <pic:cNvPicPr/>
                   </pic:nvPicPr>
                   <pic:blipFill>
-                    <a:blip r:embed="rId10">
-                      <a:extLst>
-                        <a:ext uri="{28A0092B-C50C-407E-A947-70E740481C1C}">
-                          <a14:useLocalDpi xmlns:a14="http://schemas.microsoft.com/office/drawing/2010/main" val="0"/>
-                        </a:ext>
-                      </a:extLst>
-                    </a:blip>
-                    <a:srcRect/>
+                    <a:blip r:embed="rId10"/>
                     <a:stretch>
                       <a:fillRect/>
                     </a:stretch>
                   </pic:blipFill>
-                  <pic:spPr bwMode="auto">
+                  <pic:spPr>
                     <a:xfrm>
                       <a:off x="0" y="0"/>
-                      <a:ext cx="3547872" cy="2660904"/>
+                      <a:ext cx="3776472" cy="4197096"/>
                     </a:xfrm>
                     <a:prstGeom prst="rect">
                       <a:avLst/>
                     </a:prstGeom>
-                    <a:noFill/>
-                    <a:ln>
-                      <a:noFill/>
-                    </a:ln>
                   </pic:spPr>
                 </pic:pic>
               </a:graphicData>
@@ -3684,7 +3311,7 @@
         <w:pStyle w:val="Caption"/>
         <w:jc w:val="center"/>
       </w:pPr>
-      <w:bookmarkStart w:id="5" w:name="_Ref428108318"/>
+      <w:bookmarkStart w:id="6" w:name="_Ref428105789"/>
       <w:r>
         <w:t xml:space="preserve">Figure </w:t>
       </w:r>
@@ -3709,268 +3336,45 @@
         </w:rPr>
         <w:fldChar w:fldCharType="end"/>
       </w:r>
-      <w:bookmarkEnd w:id="5"/>
-      <w:r>
-        <w:t xml:space="preserve"> – </w:t>
-      </w:r>
-      <w:r>
-        <w:t>T</w:t>
-      </w:r>
-      <w:r>
-        <w:t>ransmission loss as function of cross-slope range at 70 Hz</w:t>
-      </w:r>
-    </w:p>
-    <w:p>
-      <w:pPr>
-        <w:keepNext/>
-        <w:jc w:val="center"/>
-      </w:pPr>
+      <w:bookmarkEnd w:id="6"/>
+      <w:r>
+        <w:t xml:space="preserve"> – Method of images for flat bottom</w:t>
+      </w:r>
+    </w:p>
+    <w:p>
+      <w:pPr>
+        <w:rPr>
+          <w:rFonts w:eastAsiaTheme="minorEastAsia"/>
+        </w:rPr>
+      </w:pPr>
+      <w:proofErr w:type="gramStart"/>
+      <w:r>
+        <w:t xml:space="preserve">An equivalent solution for an </w:t>
+      </w:r>
+      <w:r>
+        <w:t>environment of constant depth are</w:t>
+      </w:r>
+      <w:proofErr w:type="gramEnd"/>
+      <w:r>
+        <w:t xml:space="preserve"> derived by inspection of </w:t>
+      </w:r>
+      <w:r>
+        <w:fldChar w:fldCharType="begin"/>
+      </w:r>
+      <w:r>
+        <w:instrText xml:space="preserve"> REF _Ref428105789 \h </w:instrText>
+      </w:r>
+      <w:r>
+        <w:fldChar w:fldCharType="separate"/>
+      </w:r>
+      <w:r>
+        <w:t xml:space="preserve">Figure </w:t>
+      </w:r>
       <w:r>
         <w:rPr>
           <w:noProof/>
         </w:rPr>
-        <w:drawing>
-          <wp:inline distT="0" distB="0" distL="0" distR="0" wp14:anchorId="202077C5" wp14:editId="189F77F1">
-            <wp:extent cx="3547872" cy="2660904"/>
-            <wp:effectExtent l="0" t="0" r="0" b="0"/>
-            <wp:docPr id="8" name="Picture 8"/>
-            <wp:cNvGraphicFramePr>
-              <a:graphicFrameLocks xmlns:a="http://schemas.openxmlformats.org/drawingml/2006/main" noChangeAspect="1"/>
-            </wp:cNvGraphicFramePr>
-            <a:graphic xmlns:a="http://schemas.openxmlformats.org/drawingml/2006/main">
-              <a:graphicData uri="http://schemas.openxmlformats.org/drawingml/2006/picture">
-                <pic:pic xmlns:pic="http://schemas.openxmlformats.org/drawingml/2006/picture">
-                  <pic:nvPicPr>
-                    <pic:cNvPr id="0" name="Picture 1"/>
-                    <pic:cNvPicPr>
-                      <a:picLocks noChangeAspect="1" noChangeArrowheads="1"/>
-                    </pic:cNvPicPr>
-                  </pic:nvPicPr>
-                  <pic:blipFill>
-                    <a:blip r:embed="rId11">
-                      <a:extLst>
-                        <a:ext uri="{28A0092B-C50C-407E-A947-70E740481C1C}">
-                          <a14:useLocalDpi xmlns:a14="http://schemas.microsoft.com/office/drawing/2010/main" val="0"/>
-                        </a:ext>
-                      </a:extLst>
-                    </a:blip>
-                    <a:srcRect/>
-                    <a:stretch>
-                      <a:fillRect/>
-                    </a:stretch>
-                  </pic:blipFill>
-                  <pic:spPr bwMode="auto">
-                    <a:xfrm>
-                      <a:off x="0" y="0"/>
-                      <a:ext cx="3547872" cy="2660904"/>
-                    </a:xfrm>
-                    <a:prstGeom prst="rect">
-                      <a:avLst/>
-                    </a:prstGeom>
-                    <a:noFill/>
-                    <a:ln>
-                      <a:noFill/>
-                    </a:ln>
-                  </pic:spPr>
-                </pic:pic>
-              </a:graphicData>
-            </a:graphic>
-          </wp:inline>
-        </w:drawing>
-      </w:r>
-    </w:p>
-    <w:p>
-      <w:pPr>
-        <w:pStyle w:val="Caption"/>
-        <w:jc w:val="center"/>
-      </w:pPr>
-      <w:bookmarkStart w:id="6" w:name="_Ref428112570"/>
-      <w:r>
-        <w:t xml:space="preserve">Figure </w:t>
-      </w:r>
-      <w:r>
-        <w:fldChar w:fldCharType="begin"/>
-      </w:r>
-      <w:r>
-        <w:instrText xml:space="preserve"> SEQ Figure \* ARABIC </w:instrText>
-      </w:r>
-      <w:r>
-        <w:fldChar w:fldCharType="separate"/>
-      </w:r>
-      <w:r>
-        <w:rPr>
-          <w:noProof/>
-        </w:rPr>
-        <w:t>4</w:t>
-      </w:r>
-      <w:r>
-        <w:rPr>
-          <w:noProof/>
-        </w:rPr>
-        <w:fldChar w:fldCharType="end"/>
-      </w:r>
-      <w:bookmarkEnd w:id="6"/>
-      <w:r>
-        <w:t xml:space="preserve"> – </w:t>
-      </w:r>
-      <w:r>
-        <w:t>T</w:t>
-      </w:r>
-      <w:r>
-        <w:t xml:space="preserve">ransmission loss as function of </w:t>
-      </w:r>
-      <w:r>
-        <w:t xml:space="preserve">cross-slope </w:t>
-      </w:r>
-      <w:r>
-        <w:t>range at 110 Hz</w:t>
-      </w:r>
-    </w:p>
-    <w:p>
-      <w:pPr>
-        <w:rPr>
-          <w:rFonts w:eastAsiaTheme="minorEastAsia"/>
-        </w:rPr>
-      </w:pPr>
-      <w:r>
-        <w:t xml:space="preserve">In </w:t>
-      </w:r>
-      <w:r>
-        <w:t>2-D</w:t>
-      </w:r>
-      <w:r>
-        <w:t xml:space="preserve"> models, paths across the slope appear to have a constant water depth.  </w:t>
-      </w:r>
-      <w:r>
-        <w:t xml:space="preserve">To illustrate the </w:t>
-      </w:r>
-      <w:r>
-        <w:t xml:space="preserve">3-D </w:t>
-      </w:r>
-      <w:r>
-        <w:t xml:space="preserve">effect of the wedge, </w:t>
-      </w:r>
-      <w:r>
-        <w:fldChar w:fldCharType="begin"/>
-      </w:r>
-      <w:r>
-        <w:instrText xml:space="preserve"> REF _Ref428108318 \h </w:instrText>
-      </w:r>
-      <w:r>
-        <w:fldChar w:fldCharType="separate"/>
-      </w:r>
-      <w:r>
-        <w:t xml:space="preserve">Figure </w:t>
-      </w:r>
-      <w:r>
-        <w:rPr>
-          <w:noProof/>
-        </w:rPr>
         <w:t>3</w:t>
-      </w:r>
-      <w:r>
-        <w:fldChar w:fldCharType="end"/>
-      </w:r>
-      <w:r>
-        <w:t xml:space="preserve"> </w:t>
-      </w:r>
-      <w:r>
-        <w:t xml:space="preserve">and </w:t>
-      </w:r>
-      <w:r>
-        <w:fldChar w:fldCharType="begin"/>
-      </w:r>
-      <w:r>
-        <w:instrText xml:space="preserve"> REF _Ref428112570 \h </w:instrText>
-      </w:r>
-      <w:r>
-        <w:fldChar w:fldCharType="separate"/>
-      </w:r>
-      <w:r>
-        <w:t xml:space="preserve">Figure </w:t>
-      </w:r>
-      <w:r>
-        <w:rPr>
-          <w:noProof/>
-        </w:rPr>
-        <w:t>4</w:t>
-      </w:r>
-      <w:r>
-        <w:fldChar w:fldCharType="end"/>
-      </w:r>
-      <w:r>
-        <w:t xml:space="preserve"> include</w:t>
-      </w:r>
-      <w:r>
-        <w:t xml:space="preserve"> an equivalent calculation for a flat bottom.</w:t>
-      </w:r>
-      <w:r>
-        <w:t xml:space="preserve">  </w:t>
-      </w:r>
-      <w:r>
-        <w:t>T</w:t>
-      </w:r>
-      <w:r>
-        <w:t>he offs</w:t>
-      </w:r>
-      <w:r>
-        <w:t>ets needed to evaluate equation</w:t>
-      </w:r>
-      <w:r>
-        <w:t xml:space="preserve"> </w:t>
-      </w:r>
-      <w:r>
-        <w:fldChar w:fldCharType="begin"/>
-      </w:r>
-      <w:r>
-        <w:instrText xml:space="preserve"> REF _Ref427766597 \h </w:instrText>
-      </w:r>
-      <w:r>
-        <w:fldChar w:fldCharType="separate"/>
-      </w:r>
-      <w:r>
-        <w:t>(</w:t>
-      </w:r>
-      <w:r>
-        <w:rPr>
-          <w:noProof/>
-        </w:rPr>
-        <w:t>1</w:t>
-      </w:r>
-      <w:r>
-        <w:t>)</w:t>
-      </w:r>
-      <w:r>
-        <w:fldChar w:fldCharType="end"/>
-      </w:r>
-      <w:r>
-        <w:t xml:space="preserve"> for a flat bottom </w:t>
-      </w:r>
-      <w:proofErr w:type="gramStart"/>
-      <w:r>
-        <w:t>are derived</w:t>
-      </w:r>
-      <w:proofErr w:type="gramEnd"/>
-      <w:r>
-        <w:t xml:space="preserve"> by inspection of </w:t>
-      </w:r>
-      <w:r>
-        <w:fldChar w:fldCharType="begin"/>
-      </w:r>
-      <w:r>
-        <w:instrText xml:space="preserve"> REF _Ref428105789 \h </w:instrText>
-      </w:r>
-      <w:r>
-        <w:fldChar w:fldCharType="separate"/>
-      </w:r>
-      <w:r>
-        <w:t xml:space="preserve">Figure </w:t>
-      </w:r>
-      <w:r>
-        <w:rPr>
-          <w:noProof/>
-        </w:rPr>
-        <w:t>5</w:t>
       </w:r>
       <w:r>
         <w:fldChar w:fldCharType="end"/>
@@ -4585,10 +3989,7 @@
               <w:fldChar w:fldCharType="begin"/>
             </w:r>
             <w:r>
-              <w:instrText xml:space="preserve"> SEQ</w:instrText>
-            </w:r>
-            <w:r>
-              <w:instrText xml:space="preserve"> Equation \* ARABIC </w:instrText>
+              <w:instrText xml:space="preserve"> SEQ Equation \* ARABIC </w:instrText>
             </w:r>
             <w:r>
               <w:fldChar w:fldCharType="separate"/>
@@ -4959,153 +4360,49 @@
     <w:p>
       <w:pPr>
         <w:keepNext/>
-        <w:jc w:val="center"/>
-      </w:pPr>
+      </w:pPr>
+      <w:r>
+        <w:lastRenderedPageBreak/>
+        <w:fldChar w:fldCharType="begin"/>
+      </w:r>
+      <w:r>
+        <w:instrText xml:space="preserve"> REF _Ref429911124 \h </w:instrText>
+      </w:r>
+      <w:r>
+        <w:fldChar w:fldCharType="separate"/>
+      </w:r>
+      <w:r>
+        <w:t xml:space="preserve">Figure </w:t>
+      </w:r>
       <w:r>
         <w:rPr>
           <w:noProof/>
         </w:rPr>
-        <w:drawing>
-          <wp:inline distT="0" distB="0" distL="0" distR="0" wp14:anchorId="38C914F2" wp14:editId="15354AD4">
-            <wp:extent cx="3776472" cy="4197096"/>
-            <wp:effectExtent l="0" t="0" r="0" b="0"/>
-            <wp:docPr id="4" name="Picture 4"/>
-            <wp:cNvGraphicFramePr>
-              <a:graphicFrameLocks xmlns:a="http://schemas.openxmlformats.org/drawingml/2006/main" noChangeAspect="1"/>
-            </wp:cNvGraphicFramePr>
-            <a:graphic xmlns:a="http://schemas.openxmlformats.org/drawingml/2006/main">
-              <a:graphicData uri="http://schemas.openxmlformats.org/drawingml/2006/picture">
-                <pic:pic xmlns:pic="http://schemas.openxmlformats.org/drawingml/2006/picture">
-                  <pic:nvPicPr>
-                    <pic:cNvPr id="0" name=""/>
-                    <pic:cNvPicPr/>
-                  </pic:nvPicPr>
-                  <pic:blipFill>
-                    <a:blip r:embed="rId12"/>
-                    <a:stretch>
-                      <a:fillRect/>
-                    </a:stretch>
-                  </pic:blipFill>
-                  <pic:spPr>
-                    <a:xfrm>
-                      <a:off x="0" y="0"/>
-                      <a:ext cx="3776472" cy="4197096"/>
-                    </a:xfrm>
-                    <a:prstGeom prst="rect">
-                      <a:avLst/>
-                    </a:prstGeom>
-                  </pic:spPr>
-                </pic:pic>
-              </a:graphicData>
-            </a:graphic>
-          </wp:inline>
-        </w:drawing>
-      </w:r>
-    </w:p>
-    <w:p>
-      <w:pPr>
-        <w:pStyle w:val="Caption"/>
-        <w:jc w:val="center"/>
-      </w:pPr>
-      <w:bookmarkStart w:id="7" w:name="_Ref428105789"/>
-      <w:r>
-        <w:t xml:space="preserve">Figure </w:t>
-      </w:r>
-      <w:r>
-        <w:fldChar w:fldCharType="begin"/>
-      </w:r>
-      <w:r>
-        <w:instrText xml:space="preserve"> SEQ Figure \* ARABIC </w:instrText>
-      </w:r>
-      <w:r>
-        <w:fldChar w:fldCharType="separate"/>
-      </w:r>
-      <w:r>
-        <w:rPr>
-          <w:noProof/>
-        </w:rPr>
-        <w:t>5</w:t>
-      </w:r>
-      <w:r>
-        <w:rPr>
-          <w:noProof/>
-        </w:rPr>
+        <w:t>4</w:t>
+      </w:r>
+      <w:r>
         <w:fldChar w:fldCharType="end"/>
       </w:r>
-      <w:bookmarkEnd w:id="7"/>
-      <w:r>
-        <w:t xml:space="preserve"> – Method of images for flat bottom</w:t>
-      </w:r>
-    </w:p>
-    <w:p>
-      <w:r>
-        <w:t xml:space="preserve">Results for more realistic </w:t>
-      </w:r>
-      <w:r>
-        <w:t xml:space="preserve">slope angle </w:t>
-      </w:r>
-      <w:proofErr w:type="gramStart"/>
-      <w:r>
-        <w:t>are illustrated</w:t>
-      </w:r>
-      <w:proofErr w:type="gramEnd"/>
-      <w:r>
-        <w:t xml:space="preserve"> in </w:t>
-      </w:r>
-      <w:r>
-        <w:fldChar w:fldCharType="begin"/>
-      </w:r>
-      <w:r>
-        <w:instrText xml:space="preserve"> REF _Ref428110748 \h </w:instrText>
-      </w:r>
-      <w:r>
-        <w:fldChar w:fldCharType="separate"/>
-      </w:r>
-      <w:r>
-        <w:t xml:space="preserve">Figure </w:t>
-      </w:r>
-      <w:r>
-        <w:rPr>
-          <w:noProof/>
-        </w:rPr>
-        <w:t>6</w:t>
-      </w:r>
-      <w:r>
-        <w:fldChar w:fldCharType="end"/>
-      </w:r>
-      <w:r>
-        <w:t xml:space="preserve">.  </w:t>
-      </w:r>
-      <w:r>
-        <w:t xml:space="preserve">The </w:t>
-      </w:r>
-      <w:r>
-        <w:t xml:space="preserve">realistic </w:t>
-      </w:r>
-      <w:r>
-        <w:t xml:space="preserve">scenario is almost identical to the </w:t>
-      </w:r>
-      <w:r>
-        <w:t xml:space="preserve">25 Hz </w:t>
-      </w:r>
-      <w:r>
-        <w:t xml:space="preserve">ASA wedge </w:t>
-      </w:r>
-      <w:r>
-        <w:t xml:space="preserve">benchmark </w:t>
+      <w:r>
+        <w:t xml:space="preserve"> compares the analytic solutions for </w:t>
+      </w:r>
+      <w:r>
+        <w:t xml:space="preserve">a simplified version of </w:t>
+      </w:r>
+      <w:r>
+        <w:t>the ASA wedge benchmark</w:t>
       </w:r>
       <w:sdt>
         <w:sdtPr>
-          <w:id w:val="781302119"/>
+          <w:id w:val="466860219"/>
           <w:citation/>
         </w:sdtPr>
-        <w:sdtEndPr/>
         <w:sdtContent>
           <w:r>
             <w:fldChar w:fldCharType="begin"/>
           </w:r>
           <w:r>
-            <w:instrText xml:space="preserve">CITATION Jen90 \l 1033 </w:instrText>
+            <w:instrText xml:space="preserve"> CITATION Jen90 \l 1033 </w:instrText>
           </w:r>
           <w:r>
             <w:fldChar w:fldCharType="separate"/>
@@ -5114,7 +4411,13 @@
             <w:rPr>
               <w:noProof/>
             </w:rPr>
-            <w:t>[3]</w:t>
+            <w:t xml:space="preserve"> </w:t>
+          </w:r>
+          <w:r>
+            <w:rPr>
+              <w:noProof/>
+            </w:rPr>
+            <w:t>[2]</w:t>
           </w:r>
           <w:r>
             <w:fldChar w:fldCharType="end"/>
@@ -5122,21 +4425,16 @@
         </w:sdtContent>
       </w:sdt>
       <w:r>
-        <w:t xml:space="preserve">, but the bottom reflection coefficient </w:t>
-      </w:r>
-      <w:proofErr w:type="gramStart"/>
-      <w:r>
-        <w:t>has been hard coded</w:t>
-      </w:r>
-      <w:proofErr w:type="gramEnd"/>
-      <w:r>
-        <w:t xml:space="preserve"> to +1.  </w:t>
+        <w:t xml:space="preserve">, to an equivalent </w:t>
+      </w:r>
+      <w:r>
+        <w:t xml:space="preserve">2-D environment of constant depth.  To support later comparisons to WaveQ3D, </w:t>
       </w:r>
       <w:r>
         <w:fldChar w:fldCharType="begin"/>
       </w:r>
       <w:r>
-        <w:instrText xml:space="preserve"> REF _Ref428284526 \h </w:instrText>
+        <w:instrText xml:space="preserve"> REF _Ref429911124 \h </w:instrText>
       </w:r>
       <w:r>
         <w:fldChar w:fldCharType="separate"/>
@@ -5148,35 +4446,29 @@
         <w:rPr>
           <w:noProof/>
         </w:rPr>
-        <w:t>7</w:t>
+        <w:t>4</w:t>
       </w:r>
       <w:r>
         <w:fldChar w:fldCharType="end"/>
       </w:r>
       <w:r>
-        <w:t xml:space="preserve"> illustrates the </w:t>
-      </w:r>
-      <w:r>
-        <w:t xml:space="preserve">simplified </w:t>
-      </w:r>
-      <w:r>
-        <w:t>ASA wedge sc</w:t>
-      </w:r>
-      <w:r>
-        <w:t>enario at a frequency of 250 Hz, a frequency clos</w:t>
-      </w:r>
-      <w:r>
-        <w:t>e to the lower bound of WaveQ3D</w:t>
-      </w:r>
-      <w:r>
-        <w:t xml:space="preserve"> accuracy.</w:t>
+        <w:t xml:space="preserve"> includes results both at the 25 Hz frequency specified by the </w:t>
+      </w:r>
+      <w:r>
+        <w:t>ASA wedge benchmark</w:t>
+      </w:r>
+      <w:r>
+        <w:t>, and 2000 Hz</w:t>
+      </w:r>
+      <w:r>
+        <w:t>, a frequency at which Gaussian beam ray theory should be accurate.</w:t>
       </w:r>
     </w:p>
     <w:p>
       <w:pPr>
         <w:pStyle w:val="NoSpacing"/>
         <w:keepNext/>
-        <w:ind w:left="2880"/>
+        <w:ind w:left="3600"/>
       </w:pPr>
       <m:oMath>
         <m:sSub>
@@ -5184,6 +4476,7 @@
             <m:ctrlPr>
               <w:rPr>
                 <w:rFonts w:ascii="Cambria Math" w:hAnsi="Cambria Math"/>
+                <w:i/>
               </w:rPr>
             </m:ctrlPr>
           </m:sSubPr>
@@ -5192,7 +4485,61 @@
               <w:rPr>
                 <w:rFonts w:ascii="Cambria Math" w:hAnsi="Cambria Math"/>
               </w:rPr>
-              <m:t>R</m:t>
+              <m:t>α</m:t>
+            </m:r>
+          </m:e>
+          <m:sub>
+            <m:r>
+              <w:rPr>
+                <w:rFonts w:ascii="Cambria Math" w:hAnsi="Cambria Math"/>
+              </w:rPr>
+              <m:t>w</m:t>
+            </m:r>
+          </m:sub>
+        </m:sSub>
+      </m:oMath>
+      <w:r>
+        <w:t xml:space="preserve"> </w:t>
+      </w:r>
+      <w:r>
+        <w:tab/>
+        <w:t xml:space="preserve"> </w:t>
+      </w:r>
+      <w:r>
+        <w:t xml:space="preserve">= </w:t>
+      </w:r>
+      <w:r>
+        <w:t>2.86</w:t>
+      </w:r>
+      <w:r>
+        <w:rPr>
+          <w:vertAlign w:val="superscript"/>
+        </w:rPr>
+        <w:t>o</w:t>
+      </w:r>
+    </w:p>
+    <w:p>
+      <w:pPr>
+        <w:pStyle w:val="NoSpacing"/>
+        <w:keepNext/>
+        <w:ind w:left="3600"/>
+      </w:pPr>
+      <m:oMath>
+        <m:sSub>
+          <m:sSubPr>
+            <m:ctrlPr>
+              <w:rPr>
+                <w:rFonts w:ascii="Cambria Math" w:hAnsi="Cambria Math"/>
+                <w:i/>
+              </w:rPr>
+            </m:ctrlPr>
+          </m:sSubPr>
+          <m:e>
+            <m:r>
+              <w:rPr>
+                <w:rFonts w:ascii="Cambria Math" w:hAnsi="Cambria Math"/>
+              </w:rPr>
+              <m:t>x</m:t>
             </m:r>
           </m:e>
           <m:sub>
@@ -5208,13 +4555,14 @@
           <w:rPr>
             <w:rFonts w:ascii="Cambria Math" w:hAnsi="Cambria Math"/>
           </w:rPr>
-          <m:t xml:space="preserve">, </m:t>
+          <m:t>=</m:t>
         </m:r>
         <m:sSub>
           <m:sSubPr>
             <m:ctrlPr>
               <w:rPr>
                 <w:rFonts w:ascii="Cambria Math" w:hAnsi="Cambria Math"/>
+                <w:i/>
               </w:rPr>
             </m:ctrlPr>
           </m:sSubPr>
@@ -5223,7 +4571,7 @@
               <w:rPr>
                 <w:rFonts w:ascii="Cambria Math" w:hAnsi="Cambria Math"/>
               </w:rPr>
-              <m:t>R</m:t>
+              <m:t>x</m:t>
             </m:r>
           </m:e>
           <m:sub>
@@ -5231,7 +4579,7 @@
               <w:rPr>
                 <w:rFonts w:ascii="Cambria Math" w:hAnsi="Cambria Math"/>
               </w:rPr>
-              <m:t>q</m:t>
+              <m:t>r</m:t>
             </m:r>
           </m:sub>
         </m:sSub>
@@ -5240,11 +4588,10 @@
         <w:t xml:space="preserve"> </w:t>
       </w:r>
       <w:r>
-        <w:tab/>
         <w:t xml:space="preserve">= </w:t>
       </w:r>
       <w:r>
-        <w:t>4001.2</w:t>
+        <w:t>4000</w:t>
       </w:r>
       <w:r>
         <w:t xml:space="preserve"> meters</w:t>
@@ -5254,7 +4601,7 @@
       <w:pPr>
         <w:pStyle w:val="NoSpacing"/>
         <w:keepNext/>
-        <w:ind w:left="2880"/>
+        <w:ind w:left="3600"/>
       </w:pPr>
       <m:oMath>
         <m:sSub>
@@ -5262,6 +4609,7 @@
             <m:ctrlPr>
               <w:rPr>
                 <w:rFonts w:ascii="Cambria Math" w:hAnsi="Cambria Math"/>
+                <w:i/>
               </w:rPr>
             </m:ctrlPr>
           </m:sSubPr>
@@ -5270,60 +4618,7 @@
               <w:rPr>
                 <w:rFonts w:ascii="Cambria Math" w:hAnsi="Cambria Math"/>
               </w:rPr>
-              <m:t>α</m:t>
-            </m:r>
-          </m:e>
-          <m:sub>
-            <m:r>
-              <w:rPr>
-                <w:rFonts w:ascii="Cambria Math" w:hAnsi="Cambria Math"/>
-              </w:rPr>
-              <m:t>w</m:t>
-            </m:r>
-          </m:sub>
-        </m:sSub>
-      </m:oMath>
-      <w:r>
-        <w:t xml:space="preserve"> </w:t>
-      </w:r>
-      <w:r>
-        <w:tab/>
-        <w:t xml:space="preserve">= </w:t>
-      </w:r>
-      <w:r>
-        <w:t>2</w:t>
-      </w:r>
-      <w:r>
-        <w:t>.86</w:t>
-      </w:r>
-      <w:r>
-        <w:rPr>
-          <w:vertAlign w:val="superscript"/>
-        </w:rPr>
-        <w:t>o</w:t>
-      </w:r>
-    </w:p>
-    <w:p>
-      <w:pPr>
-        <w:pStyle w:val="NoSpacing"/>
-        <w:keepNext/>
-        <w:ind w:left="2880"/>
-      </w:pPr>
-      <m:oMath>
-        <m:sSub>
-          <m:sSubPr>
-            <m:ctrlPr>
-              <w:rPr>
-                <w:rFonts w:ascii="Cambria Math" w:hAnsi="Cambria Math"/>
-              </w:rPr>
-            </m:ctrlPr>
-          </m:sSubPr>
-          <m:e>
-            <m:r>
-              <w:rPr>
-                <w:rFonts w:ascii="Cambria Math" w:hAnsi="Cambria Math"/>
-              </w:rPr>
-              <m:t>α</m:t>
+              <m:t>z</m:t>
             </m:r>
           </m:e>
           <m:sub>
@@ -5339,13 +4634,14 @@
           <w:rPr>
             <w:rFonts w:ascii="Cambria Math" w:hAnsi="Cambria Math"/>
           </w:rPr>
-          <m:t xml:space="preserve">, </m:t>
+          <m:t>=</m:t>
         </m:r>
         <m:sSub>
           <m:sSubPr>
             <m:ctrlPr>
               <w:rPr>
                 <w:rFonts w:ascii="Cambria Math" w:hAnsi="Cambria Math"/>
+                <w:i/>
               </w:rPr>
             </m:ctrlPr>
           </m:sSubPr>
@@ -5354,7 +4650,7 @@
               <w:rPr>
                 <w:rFonts w:ascii="Cambria Math" w:hAnsi="Cambria Math"/>
               </w:rPr>
-              <m:t>α</m:t>
+              <m:t>z</m:t>
             </m:r>
           </m:e>
           <m:sub>
@@ -5362,37 +4658,104 @@
               <w:rPr>
                 <w:rFonts w:ascii="Cambria Math" w:hAnsi="Cambria Math"/>
               </w:rPr>
-              <m:t>q</m:t>
+              <m:t>r</m:t>
             </m:r>
           </m:sub>
         </m:sSub>
       </m:oMath>
       <w:r>
+        <w:t xml:space="preserve">  </w:t>
+      </w:r>
+      <w:r>
+        <w:t xml:space="preserve">= </w:t>
+      </w:r>
+      <w:r>
+        <w:t>100 meters</w:t>
+      </w:r>
+    </w:p>
+    <w:p>
+      <w:pPr>
+        <w:pStyle w:val="NoSpacing"/>
+        <w:keepNext/>
+        <w:ind w:left="3600"/>
+      </w:pPr>
+      <m:oMath>
+        <m:sSub>
+          <m:sSubPr>
+            <m:ctrlPr>
+              <w:rPr>
+                <w:rFonts w:ascii="Cambria Math" w:hAnsi="Cambria Math"/>
+                <w:i/>
+              </w:rPr>
+            </m:ctrlPr>
+          </m:sSubPr>
+          <m:e>
+            <m:r>
+              <w:rPr>
+                <w:rFonts w:ascii="Cambria Math" w:hAnsi="Cambria Math"/>
+              </w:rPr>
+              <m:t>z</m:t>
+            </m:r>
+          </m:e>
+          <m:sub>
+            <m:r>
+              <w:rPr>
+                <w:rFonts w:ascii="Cambria Math" w:hAnsi="Cambria Math"/>
+              </w:rPr>
+              <m:t>w</m:t>
+            </m:r>
+          </m:sub>
+        </m:sSub>
+      </m:oMath>
+      <w:r>
         <w:t xml:space="preserve"> </w:t>
       </w:r>
       <w:r>
         <w:tab/>
+      </w:r>
+      <w:r>
+        <w:t xml:space="preserve"> </w:t>
+      </w:r>
+      <w:r>
         <w:t xml:space="preserve">= </w:t>
       </w:r>
       <w:r>
-        <w:t>1.43</w:t>
-      </w:r>
-      <w:r>
-        <w:rPr>
-          <w:vertAlign w:val="superscript"/>
-        </w:rPr>
-        <w:t>o</w:t>
-      </w:r>
+        <w:t>200 meters</w:t>
+      </w:r>
+    </w:p>
+    <w:p>
+      <w:pPr>
+        <w:pStyle w:val="NoSpacing"/>
+        <w:keepNext/>
+        <w:ind w:left="3600"/>
+      </w:pPr>
+      <m:oMath>
+        <m:r>
+          <w:rPr>
+            <w:rFonts w:ascii="Cambria Math" w:hAnsi="Cambria Math"/>
+          </w:rPr>
+          <m:t>c</m:t>
+        </m:r>
+      </m:oMath>
       <w:r>
         <w:t xml:space="preserve"> </w:t>
       </w:r>
       <w:r>
-        <w:t>(middle of water column)</w:t>
-      </w:r>
-    </w:p>
-    <w:p>
-      <w:pPr>
-        <w:pStyle w:val="NoSpacing"/>
+        <w:tab/>
+      </w:r>
+      <w:r>
+        <w:t xml:space="preserve"> </w:t>
+      </w:r>
+      <w:r>
+        <w:t xml:space="preserve">= </w:t>
+      </w:r>
+      <w:r>
+        <w:t>1500 m/s</w:t>
+      </w:r>
+    </w:p>
+    <w:p>
+      <w:pPr>
+        <w:keepNext/>
       </w:pPr>
     </w:p>
     <w:p>
@@ -5405,10 +4768,63 @@
           <w:noProof/>
         </w:rPr>
         <w:drawing>
-          <wp:inline distT="0" distB="0" distL="0" distR="0" wp14:anchorId="3884625C" wp14:editId="49BE37DE">
-            <wp:extent cx="3547872" cy="2660904"/>
+          <wp:inline distT="0" distB="0" distL="0" distR="0" wp14:anchorId="1733B01D" wp14:editId="34F7F4F8">
+            <wp:extent cx="2743200" cy="2057400"/>
             <wp:effectExtent l="0" t="0" r="0" b="0"/>
-            <wp:docPr id="11" name="Picture 11"/>
+            <wp:docPr id="7" name="Picture 7"/>
+            <wp:cNvGraphicFramePr>
+              <a:graphicFrameLocks xmlns:a="http://schemas.openxmlformats.org/drawingml/2006/main" noChangeAspect="1"/>
+            </wp:cNvGraphicFramePr>
+            <a:graphic xmlns:a="http://schemas.openxmlformats.org/drawingml/2006/main">
+              <a:graphicData uri="http://schemas.openxmlformats.org/drawingml/2006/picture">
+                <pic:pic xmlns:pic="http://schemas.openxmlformats.org/drawingml/2006/picture">
+                  <pic:nvPicPr>
+                    <pic:cNvPr id="0" name="Picture 2"/>
+                    <pic:cNvPicPr>
+                      <a:picLocks noChangeAspect="1" noChangeArrowheads="1"/>
+                    </pic:cNvPicPr>
+                  </pic:nvPicPr>
+                  <pic:blipFill>
+                    <a:blip r:embed="rId11">
+                      <a:extLst>
+                        <a:ext uri="{28A0092B-C50C-407E-A947-70E740481C1C}">
+                          <a14:useLocalDpi xmlns:a14="http://schemas.microsoft.com/office/drawing/2010/main" val="0"/>
+                        </a:ext>
+                      </a:extLst>
+                    </a:blip>
+                    <a:srcRect/>
+                    <a:stretch>
+                      <a:fillRect/>
+                    </a:stretch>
+                  </pic:blipFill>
+                  <pic:spPr bwMode="auto">
+                    <a:xfrm>
+                      <a:off x="0" y="0"/>
+                      <a:ext cx="2743200" cy="2057400"/>
+                    </a:xfrm>
+                    <a:prstGeom prst="rect">
+                      <a:avLst/>
+                    </a:prstGeom>
+                    <a:noFill/>
+                    <a:ln>
+                      <a:noFill/>
+                    </a:ln>
+                  </pic:spPr>
+                </pic:pic>
+              </a:graphicData>
+            </a:graphic>
+          </wp:inline>
+        </w:drawing>
+      </w:r>
+      <w:r>
+        <w:rPr>
+          <w:noProof/>
+        </w:rPr>
+        <w:drawing>
+          <wp:inline distT="0" distB="0" distL="0" distR="0" wp14:anchorId="277D9CEC" wp14:editId="18F9C082">
+            <wp:extent cx="2743200" cy="2057400"/>
+            <wp:effectExtent l="0" t="0" r="0" b="0"/>
+            <wp:docPr id="13" name="Picture 13"/>
             <wp:cNvGraphicFramePr>
               <a:graphicFrameLocks xmlns:a="http://schemas.openxmlformats.org/drawingml/2006/main" noChangeAspect="1"/>
             </wp:cNvGraphicFramePr>
@@ -5417,6 +4833,497 @@
                 <pic:pic xmlns:pic="http://schemas.openxmlformats.org/drawingml/2006/picture">
                   <pic:nvPicPr>
                     <pic:cNvPr id="0" name="Picture 4"/>
+                    <pic:cNvPicPr>
+                      <a:picLocks noChangeAspect="1" noChangeArrowheads="1"/>
+                    </pic:cNvPicPr>
+                  </pic:nvPicPr>
+                  <pic:blipFill>
+                    <a:blip r:embed="rId12">
+                      <a:extLst>
+                        <a:ext uri="{28A0092B-C50C-407E-A947-70E740481C1C}">
+                          <a14:useLocalDpi xmlns:a14="http://schemas.microsoft.com/office/drawing/2010/main" val="0"/>
+                        </a:ext>
+                      </a:extLst>
+                    </a:blip>
+                    <a:srcRect/>
+                    <a:stretch>
+                      <a:fillRect/>
+                    </a:stretch>
+                  </pic:blipFill>
+                  <pic:spPr bwMode="auto">
+                    <a:xfrm>
+                      <a:off x="0" y="0"/>
+                      <a:ext cx="2743200" cy="2057400"/>
+                    </a:xfrm>
+                    <a:prstGeom prst="rect">
+                      <a:avLst/>
+                    </a:prstGeom>
+                    <a:noFill/>
+                    <a:ln>
+                      <a:noFill/>
+                    </a:ln>
+                  </pic:spPr>
+                </pic:pic>
+              </a:graphicData>
+            </a:graphic>
+          </wp:inline>
+        </w:drawing>
+      </w:r>
+    </w:p>
+    <w:p>
+      <w:pPr>
+        <w:pStyle w:val="Caption"/>
+        <w:jc w:val="center"/>
+      </w:pPr>
+      <w:bookmarkStart w:id="7" w:name="_Ref429911124"/>
+      <w:r>
+        <w:t xml:space="preserve">Figure </w:t>
+      </w:r>
+      <w:fldSimple w:instr=" SEQ Figure \* ARABIC ">
+        <w:r>
+          <w:rPr>
+            <w:noProof/>
+          </w:rPr>
+          <w:t>4</w:t>
+        </w:r>
+      </w:fldSimple>
+      <w:bookmarkEnd w:id="7"/>
+      <w:r>
+        <w:t xml:space="preserve"> – Analytic solutions for small wedge angle</w:t>
+      </w:r>
+    </w:p>
+    <w:p>
+      <w:pPr>
+        <w:keepNext/>
+      </w:pPr>
+      <w:r>
+        <w:lastRenderedPageBreak/>
+        <w:fldChar w:fldCharType="begin"/>
+      </w:r>
+      <w:r>
+        <w:instrText xml:space="preserve"> REF _Ref429911553 \h </w:instrText>
+      </w:r>
+      <w:r>
+        <w:fldChar w:fldCharType="separate"/>
+      </w:r>
+      <w:r>
+        <w:t xml:space="preserve">Figure </w:t>
+      </w:r>
+      <w:r>
+        <w:rPr>
+          <w:noProof/>
+        </w:rPr>
+        <w:t>5</w:t>
+      </w:r>
+      <w:r>
+        <w:fldChar w:fldCharType="end"/>
+      </w:r>
+      <w:r>
+        <w:t xml:space="preserve"> provides a similar </w:t>
+      </w:r>
+      <w:r>
+        <w:t>compar</w:t>
+      </w:r>
+      <w:r>
+        <w:t xml:space="preserve">ison for wide angle benchmark from reference </w:t>
+      </w:r>
+      <w:sdt>
+        <w:sdtPr>
+          <w:id w:val="2073145971"/>
+          <w:citation/>
+        </w:sdtPr>
+        <w:sdtContent>
+          <w:r>
+            <w:fldChar w:fldCharType="begin"/>
+          </w:r>
+          <w:r>
+            <w:instrText xml:space="preserve"> CITATION Dea93 \l 1033 </w:instrText>
+          </w:r>
+          <w:r>
+            <w:fldChar w:fldCharType="separate"/>
+          </w:r>
+          <w:r>
+            <w:rPr>
+              <w:noProof/>
+            </w:rPr>
+            <w:t>[1]</w:t>
+          </w:r>
+          <w:r>
+            <w:fldChar w:fldCharType="end"/>
+          </w:r>
+        </w:sdtContent>
+      </w:sdt>
+      <w:r>
+        <w:t xml:space="preserve">.  Note that the cross range axis in </w:t>
+      </w:r>
+      <w:r>
+        <w:fldChar w:fldCharType="begin"/>
+      </w:r>
+      <w:r>
+        <w:instrText xml:space="preserve"> REF _Ref429911553 \h </w:instrText>
+      </w:r>
+      <w:r>
+        <w:fldChar w:fldCharType="separate"/>
+      </w:r>
+      <w:r>
+        <w:t xml:space="preserve">Figure </w:t>
+      </w:r>
+      <w:r>
+        <w:rPr>
+          <w:noProof/>
+        </w:rPr>
+        <w:t>5</w:t>
+      </w:r>
+      <w:r>
+        <w:fldChar w:fldCharType="end"/>
+      </w:r>
+      <w:r>
+        <w:t xml:space="preserve"> only extends to 10 km, while the axis in </w:t>
+      </w:r>
+      <w:r>
+        <w:fldChar w:fldCharType="begin"/>
+      </w:r>
+      <w:r>
+        <w:instrText xml:space="preserve"> REF _Ref429911124 \h </w:instrText>
+      </w:r>
+      <w:r>
+        <w:fldChar w:fldCharType="separate"/>
+      </w:r>
+      <w:r>
+        <w:t xml:space="preserve">Figure </w:t>
+      </w:r>
+      <w:r>
+        <w:rPr>
+          <w:noProof/>
+        </w:rPr>
+        <w:t>4</w:t>
+      </w:r>
+      <w:r>
+        <w:fldChar w:fldCharType="end"/>
+      </w:r>
+      <w:r>
+        <w:t xml:space="preserve"> extends to 70 km.</w:t>
+      </w:r>
+    </w:p>
+    <w:p>
+      <w:pPr>
+        <w:pStyle w:val="NoSpacing"/>
+        <w:keepNext/>
+        <w:ind w:left="3600"/>
+      </w:pPr>
+      <m:oMath>
+        <m:sSub>
+          <m:sSubPr>
+            <m:ctrlPr>
+              <w:rPr>
+                <w:rFonts w:ascii="Cambria Math" w:hAnsi="Cambria Math"/>
+                <w:i/>
+              </w:rPr>
+            </m:ctrlPr>
+          </m:sSubPr>
+          <m:e>
+            <m:r>
+              <w:rPr>
+                <w:rFonts w:ascii="Cambria Math" w:hAnsi="Cambria Math"/>
+              </w:rPr>
+              <m:t>α</m:t>
+            </m:r>
+          </m:e>
+          <m:sub>
+            <m:r>
+              <w:rPr>
+                <w:rFonts w:ascii="Cambria Math" w:hAnsi="Cambria Math"/>
+              </w:rPr>
+              <m:t>w</m:t>
+            </m:r>
+          </m:sub>
+        </m:sSub>
+      </m:oMath>
+      <w:r>
+        <w:t xml:space="preserve"> </w:t>
+      </w:r>
+      <w:r>
+        <w:tab/>
+        <w:t xml:space="preserve"> </w:t>
+      </w:r>
+      <w:r>
+        <w:t xml:space="preserve">= </w:t>
+      </w:r>
+      <w:r>
+        <w:t>2</w:t>
+      </w:r>
+      <w:r>
+        <w:t>1</w:t>
+      </w:r>
+      <w:r>
+        <w:rPr>
+          <w:vertAlign w:val="superscript"/>
+        </w:rPr>
+        <w:t>o</w:t>
+      </w:r>
+    </w:p>
+    <w:p>
+      <w:pPr>
+        <w:pStyle w:val="NoSpacing"/>
+        <w:keepNext/>
+        <w:ind w:left="3600"/>
+      </w:pPr>
+      <m:oMath>
+        <m:sSub>
+          <m:sSubPr>
+            <m:ctrlPr>
+              <w:rPr>
+                <w:rFonts w:ascii="Cambria Math" w:hAnsi="Cambria Math"/>
+                <w:i/>
+              </w:rPr>
+            </m:ctrlPr>
+          </m:sSubPr>
+          <m:e>
+            <m:r>
+              <w:rPr>
+                <w:rFonts w:ascii="Cambria Math" w:hAnsi="Cambria Math"/>
+              </w:rPr>
+              <m:t>x</m:t>
+            </m:r>
+          </m:e>
+          <m:sub>
+            <m:r>
+              <w:rPr>
+                <w:rFonts w:ascii="Cambria Math" w:hAnsi="Cambria Math"/>
+              </w:rPr>
+              <m:t>s</m:t>
+            </m:r>
+          </m:sub>
+        </m:sSub>
+        <m:r>
+          <w:rPr>
+            <w:rFonts w:ascii="Cambria Math" w:hAnsi="Cambria Math"/>
+          </w:rPr>
+          <m:t>=</m:t>
+        </m:r>
+        <m:sSub>
+          <m:sSubPr>
+            <m:ctrlPr>
+              <w:rPr>
+                <w:rFonts w:ascii="Cambria Math" w:hAnsi="Cambria Math"/>
+                <w:i/>
+              </w:rPr>
+            </m:ctrlPr>
+          </m:sSubPr>
+          <m:e>
+            <m:r>
+              <w:rPr>
+                <w:rFonts w:ascii="Cambria Math" w:hAnsi="Cambria Math"/>
+              </w:rPr>
+              <m:t>x</m:t>
+            </m:r>
+          </m:e>
+          <m:sub>
+            <m:r>
+              <w:rPr>
+                <w:rFonts w:ascii="Cambria Math" w:hAnsi="Cambria Math"/>
+              </w:rPr>
+              <m:t>r</m:t>
+            </m:r>
+          </m:sub>
+        </m:sSub>
+      </m:oMath>
+      <w:r>
+        <w:t xml:space="preserve"> </w:t>
+      </w:r>
+      <w:r>
+        <w:t xml:space="preserve">= </w:t>
+      </w:r>
+      <w:r>
+        <w:t xml:space="preserve">520 </w:t>
+      </w:r>
+      <w:r>
+        <w:t>meters</w:t>
+      </w:r>
+    </w:p>
+    <w:p>
+      <w:pPr>
+        <w:pStyle w:val="NoSpacing"/>
+        <w:keepNext/>
+        <w:ind w:left="3600"/>
+      </w:pPr>
+      <m:oMath>
+        <m:sSub>
+          <m:sSubPr>
+            <m:ctrlPr>
+              <w:rPr>
+                <w:rFonts w:ascii="Cambria Math" w:hAnsi="Cambria Math"/>
+                <w:i/>
+              </w:rPr>
+            </m:ctrlPr>
+          </m:sSubPr>
+          <m:e>
+            <m:r>
+              <w:rPr>
+                <w:rFonts w:ascii="Cambria Math" w:hAnsi="Cambria Math"/>
+              </w:rPr>
+              <m:t>z</m:t>
+            </m:r>
+          </m:e>
+          <m:sub>
+            <m:r>
+              <w:rPr>
+                <w:rFonts w:ascii="Cambria Math" w:hAnsi="Cambria Math"/>
+              </w:rPr>
+              <m:t>s</m:t>
+            </m:r>
+          </m:sub>
+        </m:sSub>
+        <m:r>
+          <w:rPr>
+            <w:rFonts w:ascii="Cambria Math" w:hAnsi="Cambria Math"/>
+          </w:rPr>
+          <m:t>=</m:t>
+        </m:r>
+        <m:sSub>
+          <m:sSubPr>
+            <m:ctrlPr>
+              <w:rPr>
+                <w:rFonts w:ascii="Cambria Math" w:hAnsi="Cambria Math"/>
+                <w:i/>
+              </w:rPr>
+            </m:ctrlPr>
+          </m:sSubPr>
+          <m:e>
+            <m:r>
+              <w:rPr>
+                <w:rFonts w:ascii="Cambria Math" w:hAnsi="Cambria Math"/>
+              </w:rPr>
+              <m:t>z</m:t>
+            </m:r>
+          </m:e>
+          <m:sub>
+            <m:r>
+              <w:rPr>
+                <w:rFonts w:ascii="Cambria Math" w:hAnsi="Cambria Math"/>
+              </w:rPr>
+              <m:t>r</m:t>
+            </m:r>
+          </m:sub>
+        </m:sSub>
+      </m:oMath>
+      <w:r>
+        <w:t xml:space="preserve">  </w:t>
+      </w:r>
+      <w:r>
+        <w:t xml:space="preserve">= </w:t>
+      </w:r>
+      <w:r>
+        <w:t>100 meters</w:t>
+      </w:r>
+    </w:p>
+    <w:p>
+      <w:pPr>
+        <w:pStyle w:val="NoSpacing"/>
+        <w:keepNext/>
+        <w:ind w:left="3600"/>
+      </w:pPr>
+      <m:oMath>
+        <m:sSub>
+          <m:sSubPr>
+            <m:ctrlPr>
+              <w:rPr>
+                <w:rFonts w:ascii="Cambria Math" w:hAnsi="Cambria Math"/>
+                <w:i/>
+              </w:rPr>
+            </m:ctrlPr>
+          </m:sSubPr>
+          <m:e>
+            <m:r>
+              <w:rPr>
+                <w:rFonts w:ascii="Cambria Math" w:hAnsi="Cambria Math"/>
+              </w:rPr>
+              <m:t>z</m:t>
+            </m:r>
+          </m:e>
+          <m:sub>
+            <m:r>
+              <w:rPr>
+                <w:rFonts w:ascii="Cambria Math" w:hAnsi="Cambria Math"/>
+              </w:rPr>
+              <m:t>w</m:t>
+            </m:r>
+          </m:sub>
+        </m:sSub>
+      </m:oMath>
+      <w:r>
+        <w:t xml:space="preserve"> </w:t>
+      </w:r>
+      <w:r>
+        <w:tab/>
+      </w:r>
+      <w:r>
+        <w:t xml:space="preserve"> </w:t>
+      </w:r>
+      <w:r>
+        <w:t xml:space="preserve">= </w:t>
+      </w:r>
+      <w:r>
+        <w:t>200 meters</w:t>
+      </w:r>
+    </w:p>
+    <w:p>
+      <w:pPr>
+        <w:pStyle w:val="NoSpacing"/>
+        <w:keepNext/>
+        <w:ind w:left="3600"/>
+      </w:pPr>
+      <m:oMath>
+        <m:r>
+          <w:rPr>
+            <w:rFonts w:ascii="Cambria Math" w:hAnsi="Cambria Math"/>
+          </w:rPr>
+          <m:t>c</m:t>
+        </m:r>
+      </m:oMath>
+      <w:r>
+        <w:t xml:space="preserve"> </w:t>
+      </w:r>
+      <w:r>
+        <w:tab/>
+      </w:r>
+      <w:r>
+        <w:t xml:space="preserve"> </w:t>
+      </w:r>
+      <w:r>
+        <w:t xml:space="preserve">= </w:t>
+      </w:r>
+      <w:r>
+        <w:t>1500 m/s</w:t>
+      </w:r>
+    </w:p>
+    <w:p>
+      <w:pPr>
+        <w:keepNext/>
+      </w:pPr>
+    </w:p>
+    <w:p>
+      <w:pPr>
+        <w:keepNext/>
+        <w:jc w:val="center"/>
+      </w:pPr>
+      <w:r>
+        <w:rPr>
+          <w:noProof/>
+        </w:rPr>
+        <w:drawing>
+          <wp:inline distT="0" distB="0" distL="0" distR="0" wp14:anchorId="6EDC815F" wp14:editId="1C5C0915">
+            <wp:extent cx="2743200" cy="2057400"/>
+            <wp:effectExtent l="0" t="0" r="0" b="0"/>
+            <wp:docPr id="9" name="Picture 9"/>
+            <wp:cNvGraphicFramePr>
+              <a:graphicFrameLocks xmlns:a="http://schemas.openxmlformats.org/drawingml/2006/main" noChangeAspect="1"/>
+            </wp:cNvGraphicFramePr>
+            <a:graphic xmlns:a="http://schemas.openxmlformats.org/drawingml/2006/main">
+              <a:graphicData uri="http://schemas.openxmlformats.org/drawingml/2006/picture">
+                <pic:pic xmlns:pic="http://schemas.openxmlformats.org/drawingml/2006/picture">
+                  <pic:nvPicPr>
+                    <pic:cNvPr id="0" name="Picture 3"/>
                     <pic:cNvPicPr>
                       <a:picLocks noChangeAspect="1" noChangeArrowheads="1"/>
                     </pic:cNvPicPr>
@@ -5437,7 +5344,7 @@
                   <pic:spPr bwMode="auto">
                     <a:xfrm>
                       <a:off x="0" y="0"/>
-                      <a:ext cx="3547872" cy="2660904"/>
+                      <a:ext cx="2743200" cy="2057400"/>
                     </a:xfrm>
                     <a:prstGeom prst="rect">
                       <a:avLst/>
@@ -5453,65 +5360,15 @@
           </wp:inline>
         </w:drawing>
       </w:r>
-    </w:p>
-    <w:p>
-      <w:pPr>
-        <w:pStyle w:val="Caption"/>
-        <w:jc w:val="center"/>
-      </w:pPr>
-      <w:bookmarkStart w:id="8" w:name="_Ref428110748"/>
-      <w:r>
-        <w:t xml:space="preserve">Figure </w:t>
-      </w:r>
-      <w:r>
-        <w:fldChar w:fldCharType="begin"/>
-      </w:r>
-      <w:r>
-        <w:instrText xml:space="preserve"> SEQ Figure \* ARABIC </w:instrText>
-      </w:r>
-      <w:r>
-        <w:fldChar w:fldCharType="separate"/>
-      </w:r>
       <w:r>
         <w:rPr>
           <w:noProof/>
         </w:rPr>
-        <w:t>6</w:t>
-      </w:r>
-      <w:r>
-        <w:rPr>
-          <w:noProof/>
-        </w:rPr>
-        <w:fldChar w:fldCharType="end"/>
-      </w:r>
-      <w:bookmarkEnd w:id="8"/>
-      <w:r>
-        <w:t xml:space="preserve"> – ASA </w:t>
-      </w:r>
-      <w:r>
-        <w:t>w</w:t>
-      </w:r>
-      <w:r>
-        <w:t xml:space="preserve">edge </w:t>
-      </w:r>
-      <w:r>
-        <w:t>transmission loss as function of cross-slope range at 25 Hz</w:t>
-      </w:r>
-    </w:p>
-    <w:p>
-      <w:pPr>
-        <w:keepNext/>
-        <w:jc w:val="center"/>
-      </w:pPr>
-      <w:r>
-        <w:rPr>
-          <w:noProof/>
-        </w:rPr>
         <w:drawing>
-          <wp:inline distT="0" distB="0" distL="0" distR="0" wp14:anchorId="21720E53" wp14:editId="2F9C555A">
-            <wp:extent cx="3547872" cy="2660904"/>
+          <wp:inline distT="0" distB="0" distL="0" distR="0" wp14:anchorId="11D52FF1" wp14:editId="3A9CE4B4">
+            <wp:extent cx="2743200" cy="2057400"/>
             <wp:effectExtent l="0" t="0" r="0" b="0"/>
-            <wp:docPr id="10" name="Picture 10"/>
+            <wp:docPr id="14" name="Picture 14"/>
             <wp:cNvGraphicFramePr>
               <a:graphicFrameLocks xmlns:a="http://schemas.openxmlformats.org/drawingml/2006/main" noChangeAspect="1"/>
             </wp:cNvGraphicFramePr>
@@ -5519,7 +5376,7 @@
               <a:graphicData uri="http://schemas.openxmlformats.org/drawingml/2006/picture">
                 <pic:pic xmlns:pic="http://schemas.openxmlformats.org/drawingml/2006/picture">
                   <pic:nvPicPr>
-                    <pic:cNvPr id="0" name="Picture 3"/>
+                    <pic:cNvPr id="0" name="Picture 5"/>
                     <pic:cNvPicPr>
                       <a:picLocks noChangeAspect="1" noChangeArrowheads="1"/>
                     </pic:cNvPicPr>
@@ -5540,7 +5397,7 @@
                   <pic:spPr bwMode="auto">
                     <a:xfrm>
                       <a:off x="0" y="0"/>
-                      <a:ext cx="3547872" cy="2660904"/>
+                      <a:ext cx="2743200" cy="2057400"/>
                     </a:xfrm>
                     <a:prstGeom prst="rect">
                       <a:avLst/>
@@ -5562,117 +5419,187 @@
         <w:pStyle w:val="Caption"/>
         <w:jc w:val="center"/>
       </w:pPr>
-      <w:bookmarkStart w:id="9" w:name="_Ref428284526"/>
+      <w:bookmarkStart w:id="8" w:name="_Ref429911553"/>
       <w:r>
         <w:t xml:space="preserve">Figure </w:t>
       </w:r>
+      <w:fldSimple w:instr=" SEQ Figure \* ARABIC ">
+        <w:r>
+          <w:rPr>
+            <w:noProof/>
+          </w:rPr>
+          <w:t>5</w:t>
+        </w:r>
+      </w:fldSimple>
+      <w:bookmarkEnd w:id="8"/>
+      <w:r>
+        <w:t xml:space="preserve"> – Analytic solutions for </w:t>
+      </w:r>
+      <w:r>
+        <w:t>wide</w:t>
+      </w:r>
+      <w:r>
+        <w:t xml:space="preserve"> wedge angle</w:t>
+      </w:r>
+    </w:p>
+    <w:p>
+      <w:r>
+        <w:t xml:space="preserve">In both </w:t>
+      </w:r>
       <w:r>
         <w:fldChar w:fldCharType="begin"/>
       </w:r>
       <w:r>
-        <w:instrText xml:space="preserve"> SEQ Figure \* ARABIC </w:instrText>
+        <w:instrText xml:space="preserve"> REF _Ref429911124 \h </w:instrText>
       </w:r>
       <w:r>
         <w:fldChar w:fldCharType="separate"/>
       </w:r>
       <w:r>
+        <w:t xml:space="preserve">Figure </w:t>
+      </w:r>
+      <w:r>
         <w:rPr>
           <w:noProof/>
         </w:rPr>
-        <w:t>7</w:t>
+        <w:t>4</w:t>
+      </w:r>
+      <w:r>
+        <w:fldChar w:fldCharType="end"/>
+      </w:r>
+      <w:r>
+        <w:t xml:space="preserve"> and </w:t>
+      </w:r>
+      <w:r>
+        <w:fldChar w:fldCharType="begin"/>
+      </w:r>
+      <w:r>
+        <w:instrText xml:space="preserve"> REF _Ref429911553 \h </w:instrText>
+      </w:r>
+      <w:r>
+        <w:fldChar w:fldCharType="separate"/>
+      </w:r>
+      <w:r>
+        <w:t xml:space="preserve">Figure </w:t>
       </w:r>
       <w:r>
         <w:rPr>
           <w:noProof/>
         </w:rPr>
+        <w:t>5</w:t>
+      </w:r>
+      <w:r>
         <w:fldChar w:fldCharType="end"/>
       </w:r>
-      <w:bookmarkEnd w:id="9"/>
-      <w:r>
-        <w:t xml:space="preserve"> – ASA wedge transmission loss as function of cross-slope range at 250 Hz</w:t>
-      </w:r>
-    </w:p>
-    <w:p>
-      <w:r>
-        <w:t xml:space="preserve">Both of the </w:t>
-      </w:r>
-      <w:r>
-        <w:t>20</w:t>
-      </w:r>
-      <w:r>
-        <w:rPr>
-          <w:vertAlign w:val="superscript"/>
-        </w:rPr>
-        <w:t>o</w:t>
-      </w:r>
-      <w:r>
-        <w:t xml:space="preserve"> </w:t>
-      </w:r>
-      <w:r>
-        <w:t xml:space="preserve">and </w:t>
-      </w:r>
-      <w:r>
-        <w:t>2.86</w:t>
-      </w:r>
-      <w:r>
-        <w:rPr>
-          <w:vertAlign w:val="superscript"/>
-        </w:rPr>
-        <w:t>o</w:t>
-      </w:r>
-      <w:r>
-        <w:t xml:space="preserve"> scenarios </w:t>
-      </w:r>
-      <w:r>
-        <w:t xml:space="preserve">have significantly stronger losses as a function of </w:t>
-      </w:r>
-      <w:r>
-        <w:t xml:space="preserve">distance across the 3-D wedge </w:t>
-      </w:r>
-      <w:r>
-        <w:t xml:space="preserve">than </w:t>
-      </w:r>
-      <w:r>
-        <w:t xml:space="preserve">the cylindrical spreading </w:t>
-      </w:r>
-      <w:r>
-        <w:t>predicted by an equivalent 2-D model.</w:t>
-      </w:r>
-      <w:r>
-        <w:t xml:space="preserve">  A</w:t>
+      <w:r>
+        <w:t>, t</w:t>
+      </w:r>
+      <w:r>
+        <w:t xml:space="preserve">he 3-D wedge has significantly stronger losses as a function of </w:t>
+      </w:r>
+      <w:r>
+        <w:t>cross slope range than</w:t>
+      </w:r>
+      <w:r>
+        <w:t xml:space="preserve"> predicted by an equivalent 2-D model.  </w:t>
+      </w:r>
+      <w:r>
+        <w:t xml:space="preserve">The physical interpretation of </w:t>
+      </w:r>
+      <w:proofErr w:type="gramStart"/>
+      <w:r>
+        <w:t>this phenomena</w:t>
+      </w:r>
+      <w:proofErr w:type="gramEnd"/>
+      <w:r>
+        <w:t xml:space="preserve"> is that t</w:t>
+      </w:r>
+      <w:r>
+        <w:t>he 3-D wedge turns high angle paths toward deep water so that they fail to contribute to the received level</w:t>
+      </w:r>
+      <w:r>
+        <w:t xml:space="preserve"> at longer ranges</w:t>
+      </w:r>
+      <w:r>
+        <w:t xml:space="preserve">.  </w:t>
+      </w:r>
+      <w:r>
+        <w:t>A</w:t>
       </w:r>
       <w:r>
         <w:t>t</w:t>
       </w:r>
       <w:r>
-        <w:t xml:space="preserve"> long ranges, the 3-D wedge turns high angle paths toward deep water so that they fail to contribute to the received level.  </w:t>
-      </w:r>
-      <w:r>
-        <w:t xml:space="preserve">The 3-D environment exhibits a cut-off range beyond which no significant amount acoustic energy </w:t>
-      </w:r>
-      <w:r>
-        <w:t>propagates</w:t>
-      </w:r>
-      <w:r>
-        <w:t xml:space="preserve">.  The </w:t>
-      </w:r>
-      <w:r>
-        <w:t>cut-off range increases as frequency increases.  These effects</w:t>
-      </w:r>
-      <w:r>
-        <w:t xml:space="preserve"> grow </w:t>
-      </w:r>
-      <w:r>
-        <w:t xml:space="preserve">more </w:t>
-      </w:r>
-      <w:r>
-        <w:t>pronounced</w:t>
-      </w:r>
-      <w:r>
-        <w:t xml:space="preserve"> as the angle of the wedge increases.</w:t>
-      </w:r>
-      <w:r>
-        <w:t xml:space="preserve">  </w:t>
+        <w:t xml:space="preserve"> some cutoff range, the 3-D propagation </w:t>
+      </w:r>
+      <w:proofErr w:type="gramStart"/>
+      <w:r>
+        <w:t>is reduced</w:t>
+      </w:r>
+      <w:proofErr w:type="gramEnd"/>
+      <w:r>
+        <w:t xml:space="preserve"> to a combination of the dire</w:t>
+      </w:r>
+      <w:r>
+        <w:t xml:space="preserve">ct and surface reflected paths, and </w:t>
+      </w:r>
+      <w:r>
+        <w:t xml:space="preserve">the transmission loss takes on the characteristics of a </w:t>
+      </w:r>
+      <w:proofErr w:type="spellStart"/>
+      <w:r>
+        <w:t>Llyod’s</w:t>
+      </w:r>
+      <w:proofErr w:type="spellEnd"/>
+      <w:r>
+        <w:t xml:space="preserve"> Mirror</w:t>
+      </w:r>
+      <w:r>
+        <w:t xml:space="preserve"> scenario</w:t>
+      </w:r>
+      <w:r>
+        <w:t xml:space="preserve">.  </w:t>
+      </w:r>
+      <w:r>
+        <w:t>Th</w:t>
+      </w:r>
+      <w:r>
+        <w:t>is</w:t>
+      </w:r>
+      <w:r>
+        <w:t xml:space="preserve"> cut-off range </w:t>
+      </w:r>
+      <w:r>
+        <w:t>decrease</w:t>
+      </w:r>
+      <w:r>
+        <w:t>s</w:t>
+      </w:r>
+      <w:r>
+        <w:t xml:space="preserve"> as the wedge angle </w:t>
+      </w:r>
+      <w:r>
+        <w:t xml:space="preserve">increases.  </w:t>
+      </w:r>
+      <w:r>
+        <w:t>Because the 2-D constant depth solution does not reject higher angle paths, it exhibits less transmission loss.</w:t>
+      </w:r>
+      <w:r>
+        <w:t xml:space="preserve">  In the next section, this difference </w:t>
+      </w:r>
+      <w:proofErr w:type="gramStart"/>
+      <w:r>
+        <w:t>is used</w:t>
+      </w:r>
+      <w:proofErr w:type="gramEnd"/>
+      <w:r>
+        <w:t xml:space="preserve"> as a benchmark to </w:t>
+      </w:r>
+      <w:r>
+        <w:t xml:space="preserve">demonstrate 3-D </w:t>
+      </w:r>
+      <w:r>
+        <w:t>transmission loss effects in the WaveQ3D model.</w:t>
       </w:r>
     </w:p>
     <w:p>
@@ -5680,7 +5607,6 @@
         <w:pStyle w:val="Heading1"/>
       </w:pPr>
       <w:r>
-        <w:lastRenderedPageBreak/>
         <w:t>WaveQ3D c</w:t>
       </w:r>
       <w:r>
@@ -5700,396 +5626,95 @@
         <w:rPr>
           <w:lang w:eastAsia="ja-JP"/>
         </w:rPr>
-        <w:t>This evaluation uses a simplified version of the ASA wedge benchmark.</w:t>
-      </w:r>
-    </w:p>
-    <w:p>
-      <w:pPr>
-        <w:pStyle w:val="NoSpacing"/>
-        <w:keepNext/>
-        <w:ind w:left="2880"/>
-      </w:pPr>
-      <m:oMath>
-        <m:sSub>
-          <m:sSubPr>
-            <m:ctrlPr>
-              <w:rPr>
-                <w:rFonts w:ascii="Cambria Math" w:hAnsi="Cambria Math"/>
-                <w:i/>
-              </w:rPr>
-            </m:ctrlPr>
-          </m:sSubPr>
-          <m:e>
-            <m:r>
-              <w:rPr>
-                <w:rFonts w:ascii="Cambria Math" w:hAnsi="Cambria Math"/>
-              </w:rPr>
-              <m:t>α</m:t>
-            </m:r>
-          </m:e>
-          <m:sub>
-            <m:r>
-              <w:rPr>
-                <w:rFonts w:ascii="Cambria Math" w:hAnsi="Cambria Math"/>
-              </w:rPr>
-              <m:t>w</m:t>
-            </m:r>
-          </m:sub>
-        </m:sSub>
-      </m:oMath>
-      <w:r>
-        <w:t xml:space="preserve"> </w:t>
-      </w:r>
-      <w:r>
-        <w:tab/>
-        <w:t xml:space="preserve"> </w:t>
-      </w:r>
-      <w:r>
-        <w:t xml:space="preserve">= </w:t>
-      </w:r>
-      <w:r>
-        <w:t>21.0375</w:t>
-      </w:r>
-      <w:r>
-        <w:rPr>
-          <w:vertAlign w:val="superscript"/>
-        </w:rPr>
-        <w:t>o</w:t>
-      </w:r>
-    </w:p>
-    <w:p>
-      <w:pPr>
-        <w:pStyle w:val="NoSpacing"/>
-        <w:keepNext/>
-        <w:ind w:left="2880"/>
-      </w:pPr>
-      <m:oMath>
-        <m:sSub>
-          <m:sSubPr>
-            <m:ctrlPr>
-              <w:rPr>
-                <w:rFonts w:ascii="Cambria Math" w:hAnsi="Cambria Math"/>
-                <w:i/>
-              </w:rPr>
-            </m:ctrlPr>
-          </m:sSubPr>
-          <m:e>
-            <m:r>
-              <w:rPr>
-                <w:rFonts w:ascii="Cambria Math" w:hAnsi="Cambria Math"/>
-              </w:rPr>
-              <m:t>x</m:t>
-            </m:r>
-          </m:e>
-          <m:sub>
-            <m:r>
-              <w:rPr>
-                <w:rFonts w:ascii="Cambria Math" w:hAnsi="Cambria Math"/>
-              </w:rPr>
-              <m:t>s</m:t>
-            </m:r>
-          </m:sub>
-        </m:sSub>
-        <m:r>
-          <w:rPr>
-            <w:rFonts w:ascii="Cambria Math" w:hAnsi="Cambria Math"/>
-          </w:rPr>
-          <m:t>=</m:t>
-        </m:r>
-        <m:sSub>
-          <m:sSubPr>
-            <m:ctrlPr>
-              <w:rPr>
-                <w:rFonts w:ascii="Cambria Math" w:hAnsi="Cambria Math"/>
-                <w:i/>
-              </w:rPr>
-            </m:ctrlPr>
-          </m:sSubPr>
-          <m:e>
-            <m:r>
-              <w:rPr>
-                <w:rFonts w:ascii="Cambria Math" w:hAnsi="Cambria Math"/>
-              </w:rPr>
-              <m:t>x</m:t>
-            </m:r>
-          </m:e>
-          <m:sub>
-            <m:r>
-              <w:rPr>
-                <w:rFonts w:ascii="Cambria Math" w:hAnsi="Cambria Math"/>
-              </w:rPr>
-              <m:t>r</m:t>
-            </m:r>
-          </m:sub>
-        </m:sSub>
-      </m:oMath>
-      <w:r>
-        <w:t xml:space="preserve"> </w:t>
-      </w:r>
-      <w:r>
-        <w:t xml:space="preserve">= </w:t>
-      </w:r>
-      <w:r>
-        <w:t>520</w:t>
-      </w:r>
-      <w:r>
-        <w:t xml:space="preserve"> meters</w:t>
-      </w:r>
-    </w:p>
-    <w:p>
-      <w:pPr>
-        <w:pStyle w:val="NoSpacing"/>
-        <w:keepNext/>
-        <w:ind w:left="2880"/>
-      </w:pPr>
-      <m:oMath>
-        <m:sSub>
-          <m:sSubPr>
-            <m:ctrlPr>
-              <w:rPr>
-                <w:rFonts w:ascii="Cambria Math" w:hAnsi="Cambria Math"/>
-                <w:i/>
-              </w:rPr>
-            </m:ctrlPr>
-          </m:sSubPr>
-          <m:e>
-            <m:r>
-              <w:rPr>
-                <w:rFonts w:ascii="Cambria Math" w:hAnsi="Cambria Math"/>
-              </w:rPr>
-              <m:t>z</m:t>
-            </m:r>
-          </m:e>
-          <m:sub>
-            <m:r>
-              <w:rPr>
-                <w:rFonts w:ascii="Cambria Math" w:hAnsi="Cambria Math"/>
-              </w:rPr>
-              <m:t>s</m:t>
-            </m:r>
-          </m:sub>
-        </m:sSub>
-        <m:r>
-          <w:rPr>
-            <w:rFonts w:ascii="Cambria Math" w:hAnsi="Cambria Math"/>
-          </w:rPr>
-          <m:t>=</m:t>
-        </m:r>
-        <m:sSub>
-          <m:sSubPr>
-            <m:ctrlPr>
-              <w:rPr>
-                <w:rFonts w:ascii="Cambria Math" w:hAnsi="Cambria Math"/>
-                <w:i/>
-              </w:rPr>
-            </m:ctrlPr>
-          </m:sSubPr>
-          <m:e>
-            <m:r>
-              <w:rPr>
-                <w:rFonts w:ascii="Cambria Math" w:hAnsi="Cambria Math"/>
-              </w:rPr>
-              <m:t>z</m:t>
-            </m:r>
-          </m:e>
-          <m:sub>
-            <m:r>
-              <w:rPr>
-                <w:rFonts w:ascii="Cambria Math" w:hAnsi="Cambria Math"/>
-              </w:rPr>
-              <m:t>r</m:t>
-            </m:r>
-          </m:sub>
-        </m:sSub>
-      </m:oMath>
-      <w:r>
-        <w:t xml:space="preserve"> </w:t>
-      </w:r>
-      <w:r>
-        <w:t xml:space="preserve"> </w:t>
-      </w:r>
-      <w:r>
-        <w:t xml:space="preserve">= </w:t>
-      </w:r>
-      <w:r>
-        <w:t>100 meters</w:t>
-      </w:r>
-    </w:p>
-    <w:p>
-      <w:pPr>
-        <w:pStyle w:val="NoSpacing"/>
-        <w:keepNext/>
-        <w:ind w:left="2880"/>
-      </w:pPr>
-      <m:oMath>
-        <m:sSub>
-          <m:sSubPr>
-            <m:ctrlPr>
-              <w:rPr>
-                <w:rFonts w:ascii="Cambria Math" w:hAnsi="Cambria Math"/>
-                <w:i/>
-              </w:rPr>
-            </m:ctrlPr>
-          </m:sSubPr>
-          <m:e>
-            <m:r>
-              <w:rPr>
-                <w:rFonts w:ascii="Cambria Math" w:hAnsi="Cambria Math"/>
-              </w:rPr>
-              <m:t>z</m:t>
-            </m:r>
-          </m:e>
-          <m:sub>
-            <m:r>
-              <w:rPr>
-                <w:rFonts w:ascii="Cambria Math" w:hAnsi="Cambria Math"/>
-              </w:rPr>
-              <m:t>w</m:t>
-            </m:r>
-          </m:sub>
-        </m:sSub>
-      </m:oMath>
-      <w:r>
-        <w:t xml:space="preserve"> </w:t>
-      </w:r>
-      <w:r>
-        <w:tab/>
-      </w:r>
-      <w:r>
-        <w:t xml:space="preserve"> </w:t>
-      </w:r>
-      <w:r>
-        <w:t xml:space="preserve">= </w:t>
-      </w:r>
-      <w:r>
-        <w:t>200 meters</w:t>
-      </w:r>
-    </w:p>
-    <w:p>
-      <w:pPr>
-        <w:pStyle w:val="NoSpacing"/>
-        <w:keepNext/>
-        <w:ind w:left="2880"/>
-      </w:pPr>
-      <m:oMath>
-        <m:r>
-          <w:rPr>
-            <w:rFonts w:ascii="Cambria Math" w:hAnsi="Cambria Math"/>
-          </w:rPr>
-          <m:t>c</m:t>
-        </m:r>
-      </m:oMath>
-      <w:r>
-        <w:t xml:space="preserve"> </w:t>
-      </w:r>
-      <w:r>
-        <w:tab/>
-      </w:r>
-      <w:r>
-        <w:t xml:space="preserve"> </w:t>
-      </w:r>
-      <w:r>
-        <w:t xml:space="preserve">= </w:t>
-      </w:r>
-      <w:r>
-        <w:t>1500 m/s</w:t>
-      </w:r>
-    </w:p>
-    <w:p>
-      <w:pPr>
-        <w:pStyle w:val="NoSpacing"/>
+        <w:t>B</w:t>
+      </w:r>
+      <w:r>
         <w:rPr>
           <w:lang w:eastAsia="ja-JP"/>
         </w:rPr>
-      </w:pPr>
-    </w:p>
-    <w:p>
-      <w:pPr>
+        <w:t xml:space="preserve">ecause </w:t>
+      </w:r>
+      <w:r>
         <w:rPr>
           <w:lang w:eastAsia="ja-JP"/>
         </w:rPr>
-      </w:pPr>
+        <w:t xml:space="preserve">the </w:t>
+      </w:r>
       <w:r>
         <w:rPr>
           <w:lang w:eastAsia="ja-JP"/>
         </w:rPr>
-        <w:t>B</w:t>
+        <w:t>WaveQ3D calculat</w:t>
       </w:r>
       <w:r>
         <w:rPr>
           <w:lang w:eastAsia="ja-JP"/>
         </w:rPr>
-        <w:t xml:space="preserve">ecause </w:t>
-      </w:r>
+        <w:t xml:space="preserve">ions </w:t>
+      </w:r>
+      <w:proofErr w:type="gramStart"/>
       <w:r>
         <w:rPr>
           <w:lang w:eastAsia="ja-JP"/>
         </w:rPr>
-        <w:t xml:space="preserve">the </w:t>
-      </w:r>
+        <w:t>are performed</w:t>
+      </w:r>
+      <w:proofErr w:type="gramEnd"/>
       <w:r>
         <w:rPr>
           <w:lang w:eastAsia="ja-JP"/>
         </w:rPr>
-        <w:t>WaveQ3D calculat</w:t>
+        <w:t xml:space="preserve"> in geodetic coordinates, the simple wedge used in our analytic solution can only be approximated in WaveQ3D.  On a round Earth</w:t>
       </w:r>
       <w:r>
         <w:rPr>
           <w:lang w:eastAsia="ja-JP"/>
         </w:rPr>
-        <w:t xml:space="preserve">ions </w:t>
+        <w:t>, an interface with constant slope is a curv</w:t>
+      </w:r>
+      <w:r>
+        <w:rPr>
+          <w:lang w:eastAsia="ja-JP"/>
+        </w:rPr>
+        <w:t xml:space="preserve">ed surface instead of a plane. </w:t>
+      </w:r>
+      <w:r>
+        <w:rPr>
+          <w:lang w:eastAsia="ja-JP"/>
+        </w:rPr>
+        <w:t xml:space="preserve">To minimize the impact of this curvature, </w:t>
+      </w:r>
+      <w:r>
+        <w:rPr>
+          <w:lang w:eastAsia="ja-JP"/>
+        </w:rPr>
+        <w:t>the wide wedge angle scenario is used to shorten the range over which 3-D effects can be observed. T</w:t>
+      </w:r>
+      <w:r>
+        <w:rPr>
+          <w:lang w:eastAsia="ja-JP"/>
+        </w:rPr>
+        <w:t xml:space="preserve">he source and receivers </w:t>
       </w:r>
       <w:proofErr w:type="gramStart"/>
       <w:r>
         <w:rPr>
           <w:lang w:eastAsia="ja-JP"/>
         </w:rPr>
-        <w:t>are performed</w:t>
+        <w:t>are placed</w:t>
       </w:r>
       <w:proofErr w:type="gramEnd"/>
       <w:r>
         <w:rPr>
           <w:lang w:eastAsia="ja-JP"/>
         </w:rPr>
-        <w:t xml:space="preserve"> in geodetic coordinates, the simple wedge used in our analytic solution can only be approximated in WaveQ3D.  On a round Earth</w:t>
+        <w:t xml:space="preserve"> at a depth of 100 meters at the Equator.  The water depth at this point is set to 200 meters and the bottom slope is a constant 2</w:t>
       </w:r>
       <w:r>
         <w:rPr>
           <w:lang w:eastAsia="ja-JP"/>
         </w:rPr>
-        <w:t>, an interface with constant slope is a curv</w:t>
-      </w:r>
-      <w:r>
-        <w:rPr>
-          <w:lang w:eastAsia="ja-JP"/>
-        </w:rPr>
-        <w:t xml:space="preserve">ed surface instead of a plane. </w:t>
-      </w:r>
-      <w:r>
-        <w:rPr>
-          <w:lang w:eastAsia="ja-JP"/>
-        </w:rPr>
-        <w:t xml:space="preserve">To minimize the impact of this curvature, </w:t>
-      </w:r>
-      <w:r>
-        <w:rPr>
-          <w:lang w:eastAsia="ja-JP"/>
-        </w:rPr>
-        <w:t xml:space="preserve">the source and receivers </w:t>
-      </w:r>
-      <w:proofErr w:type="gramStart"/>
-      <w:r>
-        <w:rPr>
-          <w:lang w:eastAsia="ja-JP"/>
-        </w:rPr>
-        <w:t>are placed</w:t>
-      </w:r>
-      <w:proofErr w:type="gramEnd"/>
-      <w:r>
-        <w:rPr>
-          <w:lang w:eastAsia="ja-JP"/>
-        </w:rPr>
-        <w:t xml:space="preserve"> at a depth of 100 meters at the Equator.  The water depth at this point is set to 200 meters and the bottom slope is a constant 2.86</w:t>
+        <w:t>1</w:t>
       </w:r>
       <w:r>
         <w:rPr>
@@ -6225,6 +5850,102 @@
     </w:p>
     <w:p>
       <w:pPr>
+        <w:rPr>
+          <w:lang w:eastAsia="ja-JP"/>
+        </w:rPr>
+      </w:pPr>
+      <w:r>
+        <w:rPr>
+          <w:lang w:eastAsia="ja-JP"/>
+        </w:rPr>
+        <w:lastRenderedPageBreak/>
+        <w:fldChar w:fldCharType="begin"/>
+      </w:r>
+      <w:r>
+        <w:rPr>
+          <w:lang w:eastAsia="ja-JP"/>
+        </w:rPr>
+        <w:instrText xml:space="preserve"> REF _Ref429913184 \h </w:instrText>
+      </w:r>
+      <w:r>
+        <w:rPr>
+          <w:lang w:eastAsia="ja-JP"/>
+        </w:rPr>
+      </w:r>
+      <w:r>
+        <w:rPr>
+          <w:lang w:eastAsia="ja-JP"/>
+        </w:rPr>
+        <w:fldChar w:fldCharType="separate"/>
+      </w:r>
+      <w:r>
+        <w:t xml:space="preserve">Figure </w:t>
+      </w:r>
+      <w:r>
+        <w:rPr>
+          <w:noProof/>
+        </w:rPr>
+        <w:t>6</w:t>
+      </w:r>
+      <w:r>
+        <w:rPr>
+          <w:lang w:eastAsia="ja-JP"/>
+        </w:rPr>
+        <w:fldChar w:fldCharType="end"/>
+      </w:r>
+      <w:r>
+        <w:rPr>
+          <w:lang w:eastAsia="ja-JP"/>
+        </w:rPr>
+        <w:t xml:space="preserve"> and </w:t>
+      </w:r>
+      <w:r>
+        <w:rPr>
+          <w:lang w:eastAsia="ja-JP"/>
+        </w:rPr>
+        <w:fldChar w:fldCharType="begin"/>
+      </w:r>
+      <w:r>
+        <w:rPr>
+          <w:lang w:eastAsia="ja-JP"/>
+        </w:rPr>
+        <w:instrText xml:space="preserve"> REF _Ref429913190 \h </w:instrText>
+      </w:r>
+      <w:r>
+        <w:rPr>
+          <w:lang w:eastAsia="ja-JP"/>
+        </w:rPr>
+      </w:r>
+      <w:r>
+        <w:rPr>
+          <w:lang w:eastAsia="ja-JP"/>
+        </w:rPr>
+        <w:fldChar w:fldCharType="separate"/>
+      </w:r>
+      <w:r>
+        <w:t xml:space="preserve">Figure </w:t>
+      </w:r>
+      <w:r>
+        <w:rPr>
+          <w:noProof/>
+        </w:rPr>
+        <w:t>7</w:t>
+      </w:r>
+      <w:r>
+        <w:rPr>
+          <w:lang w:eastAsia="ja-JP"/>
+        </w:rPr>
+        <w:fldChar w:fldCharType="end"/>
+      </w:r>
+      <w:r>
+        <w:rPr>
+          <w:lang w:eastAsia="ja-JP"/>
+        </w:rPr>
+        <w:t xml:space="preserve"> illustrate the propagation of the WaveQ3D ray paths in this scenario.</w:t>
+      </w:r>
+    </w:p>
+    <w:p>
+      <w:pPr>
         <w:keepNext/>
         <w:jc w:val="center"/>
       </w:pPr>
@@ -6233,10 +5954,10 @@
           <w:noProof/>
         </w:rPr>
         <w:drawing>
-          <wp:inline distT="0" distB="0" distL="0" distR="0" wp14:anchorId="57220BF4" wp14:editId="50316176">
+          <wp:inline distT="0" distB="0" distL="0" distR="0" wp14:anchorId="7CED6C9D" wp14:editId="3B6CC530">
             <wp:extent cx="3547872" cy="2660904"/>
-            <wp:effectExtent l="0" t="0" r="0" b="0"/>
-            <wp:docPr id="3" name="Picture 3"/>
+            <wp:effectExtent l="0" t="0" r="0" b="6350"/>
+            <wp:docPr id="15" name="Picture 15"/>
             <wp:cNvGraphicFramePr>
               <a:graphicFrameLocks xmlns:a="http://schemas.openxmlformats.org/drawingml/2006/main" noChangeAspect="1"/>
             </wp:cNvGraphicFramePr>
@@ -6244,7 +5965,7 @@
               <a:graphicData uri="http://schemas.openxmlformats.org/drawingml/2006/picture">
                 <pic:pic xmlns:pic="http://schemas.openxmlformats.org/drawingml/2006/picture">
                   <pic:nvPicPr>
-                    <pic:cNvPr id="0" name="Picture 1"/>
+                    <pic:cNvPr id="0" name="Picture 3"/>
                     <pic:cNvPicPr>
                       <a:picLocks noChangeAspect="1" noChangeArrowheads="1"/>
                     </pic:cNvPicPr>
@@ -6286,10 +6007,8 @@
       <w:pPr>
         <w:pStyle w:val="Caption"/>
         <w:jc w:val="center"/>
-        <w:rPr>
-          <w:lang w:eastAsia="ja-JP"/>
-        </w:rPr>
-      </w:pPr>
+      </w:pPr>
+      <w:bookmarkStart w:id="9" w:name="_Ref429913184"/>
       <w:r>
         <w:t xml:space="preserve">Figure </w:t>
       </w:r>
@@ -6306,19 +6025,35 @@
         <w:rPr>
           <w:noProof/>
         </w:rPr>
-        <w:t>8</w:t>
-      </w:r>
-      <w:r>
+        <w:t>6</w:t>
+      </w:r>
+      <w:r>
+        <w:rPr>
+          <w:noProof/>
+        </w:rPr>
         <w:fldChar w:fldCharType="end"/>
       </w:r>
-      <w:r>
-        <w:t xml:space="preserve"> – </w:t>
-      </w:r>
-      <w:r>
-        <w:t xml:space="preserve">Compare coherent WaveQ3D to </w:t>
-      </w:r>
-      <w:r>
-        <w:t>analytic solutions</w:t>
+      <w:bookmarkEnd w:id="9"/>
+      <w:r>
+        <w:t xml:space="preserve"> – 3-D view of individual ray path for -10</w:t>
+      </w:r>
+      <w:r>
+        <w:rPr>
+          <w:vertAlign w:val="superscript"/>
+        </w:rPr>
+        <w:t>o</w:t>
+      </w:r>
+      <w:r>
+        <w:t xml:space="preserve"> D/E and 135</w:t>
+      </w:r>
+      <w:r>
+        <w:rPr>
+          <w:vertAlign w:val="superscript"/>
+        </w:rPr>
+        <w:t>o</w:t>
+      </w:r>
+      <w:r>
+        <w:t xml:space="preserve"> AZ</w:t>
       </w:r>
     </w:p>
     <w:p>
@@ -6330,12 +6065,11 @@
         <w:rPr>
           <w:noProof/>
         </w:rPr>
-        <w:lastRenderedPageBreak/>
         <w:drawing>
-          <wp:inline distT="0" distB="0" distL="0" distR="0" wp14:anchorId="40CBD47C" wp14:editId="66A37714">
+          <wp:inline distT="0" distB="0" distL="0" distR="0" wp14:anchorId="4B44DA12" wp14:editId="2B6ECB0B">
             <wp:extent cx="3547872" cy="2660904"/>
             <wp:effectExtent l="0" t="0" r="0" b="0"/>
-            <wp:docPr id="5" name="Picture 5"/>
+            <wp:docPr id="16" name="Picture 16"/>
             <wp:cNvGraphicFramePr>
               <a:graphicFrameLocks xmlns:a="http://schemas.openxmlformats.org/drawingml/2006/main" noChangeAspect="1"/>
             </wp:cNvGraphicFramePr>
@@ -6343,7 +6077,7 @@
               <a:graphicData uri="http://schemas.openxmlformats.org/drawingml/2006/picture">
                 <pic:pic xmlns:pic="http://schemas.openxmlformats.org/drawingml/2006/picture">
                   <pic:nvPicPr>
-                    <pic:cNvPr id="0" name="Picture 2"/>
+                    <pic:cNvPr id="0" name="Picture 4"/>
                     <pic:cNvPicPr>
                       <a:picLocks noChangeAspect="1" noChangeArrowheads="1"/>
                     </pic:cNvPicPr>
@@ -6385,43 +6119,181 @@
       <w:pPr>
         <w:pStyle w:val="Caption"/>
         <w:jc w:val="center"/>
+      </w:pPr>
+      <w:bookmarkStart w:id="10" w:name="_Ref429913190"/>
+      <w:r>
+        <w:t xml:space="preserve">Figure </w:t>
+      </w:r>
+      <w:r>
+        <w:fldChar w:fldCharType="begin"/>
+      </w:r>
+      <w:r>
+        <w:instrText xml:space="preserve"> SEQ Figure \* ARABIC </w:instrText>
+      </w:r>
+      <w:r>
+        <w:fldChar w:fldCharType="separate"/>
+      </w:r>
+      <w:r>
+        <w:rPr>
+          <w:noProof/>
+        </w:rPr>
+        <w:t>7</w:t>
+      </w:r>
+      <w:r>
+        <w:rPr>
+          <w:noProof/>
+        </w:rPr>
+        <w:fldChar w:fldCharType="end"/>
+      </w:r>
+      <w:bookmarkEnd w:id="10"/>
+      <w:r>
+        <w:t xml:space="preserve"> - Top down view of ray paths for -10</w:t>
+      </w:r>
+      <w:r>
+        <w:rPr>
+          <w:vertAlign w:val="superscript"/>
+        </w:rPr>
+        <w:t>o</w:t>
+      </w:r>
+      <w:r>
+        <w:t xml:space="preserve"> D/E</w:t>
+      </w:r>
+    </w:p>
+    <w:p>
+      <w:r>
+        <w:fldChar w:fldCharType="begin"/>
+      </w:r>
+      <w:r>
+        <w:instrText xml:space="preserve"> REF _Ref429913394 \h </w:instrText>
+      </w:r>
+      <w:r>
+        <w:fldChar w:fldCharType="separate"/>
+      </w:r>
+      <w:r>
+        <w:t xml:space="preserve">Figure </w:t>
+      </w:r>
+      <w:r>
+        <w:rPr>
+          <w:noProof/>
+        </w:rPr>
+        <w:t>8</w:t>
+      </w:r>
+      <w:r>
+        <w:fldChar w:fldCharType="end"/>
+      </w:r>
+      <w:r>
+        <w:t xml:space="preserve"> and </w:t>
+      </w:r>
+      <w:r>
+        <w:fldChar w:fldCharType="begin"/>
+      </w:r>
+      <w:r>
+        <w:instrText xml:space="preserve"> REF _Ref429913397 \h </w:instrText>
+      </w:r>
+      <w:r>
+        <w:fldChar w:fldCharType="separate"/>
+      </w:r>
+      <w:r>
+        <w:t xml:space="preserve">Figure </w:t>
+      </w:r>
+      <w:r>
+        <w:rPr>
+          <w:noProof/>
+        </w:rPr>
+        <w:t>9</w:t>
+      </w:r>
+      <w:r>
+        <w:fldChar w:fldCharType="end"/>
+      </w:r>
+      <w:r>
+        <w:t xml:space="preserve"> compare the WaveQ3D results to the analytic solutions for the flat bottom and wedge analytic solutions.  </w:t>
+      </w:r>
+      <w:r>
+        <w:fldChar w:fldCharType="begin"/>
+      </w:r>
+      <w:r>
+        <w:instrText xml:space="preserve"> REF _Ref429913394 \h </w:instrText>
+      </w:r>
+      <w:r>
+        <w:fldChar w:fldCharType="separate"/>
+      </w:r>
+      <w:r>
+        <w:t xml:space="preserve">Figure </w:t>
+      </w:r>
+      <w:r>
+        <w:rPr>
+          <w:noProof/>
+        </w:rPr>
+        <w:t>8</w:t>
+      </w:r>
+      <w:r>
+        <w:fldChar w:fldCharType="end"/>
+      </w:r>
+      <w:r>
+        <w:t xml:space="preserve"> illustrates the coherent solution computed by Eqn. </w:t>
+      </w:r>
+      <w:r>
+        <w:fldChar w:fldCharType="begin"/>
+      </w:r>
+      <w:r>
+        <w:instrText xml:space="preserve"> REF _Ref427766597 \h </w:instrText>
+      </w:r>
+      <w:r>
+        <w:fldChar w:fldCharType="separate"/>
+      </w:r>
+      <w:r>
+        <w:t>(</w:t>
+      </w:r>
+      <w:r>
+        <w:rPr>
+          <w:noProof/>
+        </w:rPr>
+        <w:t>1</w:t>
+      </w:r>
+      <w:r>
+        <w:t>)</w:t>
+      </w:r>
+      <w:r>
+        <w:fldChar w:fldCharType="end"/>
+      </w:r>
+      <w:r>
+        <w:t xml:space="preserve">; </w:t>
+      </w:r>
+      <w:r>
+        <w:fldChar w:fldCharType="begin"/>
+      </w:r>
+      <w:r>
+        <w:instrText xml:space="preserve"> REF _Ref429913397 \h </w:instrText>
+      </w:r>
+      <w:r>
+        <w:fldChar w:fldCharType="separate"/>
+      </w:r>
+      <w:r>
+        <w:t xml:space="preserve">Figure </w:t>
+      </w:r>
+      <w:r>
+        <w:rPr>
+          <w:noProof/>
+        </w:rPr>
+        <w:t>9</w:t>
+      </w:r>
+      <w:r>
+        <w:fldChar w:fldCharType="end"/>
+      </w:r>
+      <w:r>
+        <w:t xml:space="preserve"> </w:t>
+      </w:r>
+      <w:r>
+        <w:t>compares the incoherent solutions to emphasis the differences between models.</w:t>
+      </w:r>
+    </w:p>
+    <w:p/>
+    <w:p>
+      <w:pPr>
         <w:rPr>
           <w:lang w:eastAsia="ja-JP"/>
         </w:rPr>
       </w:pPr>
-      <w:r>
-        <w:t xml:space="preserve">Figure </w:t>
-      </w:r>
-      <w:r>
-        <w:fldChar w:fldCharType="begin"/>
-      </w:r>
-      <w:r>
-        <w:instrText xml:space="preserve"> SEQ Figure \* ARABIC </w:instrText>
-      </w:r>
-      <w:r>
-        <w:fldChar w:fldCharType="separate"/>
-      </w:r>
-      <w:r>
-        <w:rPr>
-          <w:noProof/>
-        </w:rPr>
-        <w:t>9</w:t>
-      </w:r>
-      <w:r>
-        <w:fldChar w:fldCharType="end"/>
-      </w:r>
-      <w:r>
-        <w:t xml:space="preserve"> - </w:t>
-      </w:r>
-      <w:r>
-        <w:t xml:space="preserve">Compare </w:t>
-      </w:r>
-      <w:r>
-        <w:t>in</w:t>
-      </w:r>
-      <w:r>
-        <w:t>coherent WaveQ3D to analytic solutions</w:t>
-      </w:r>
     </w:p>
     <w:p>
       <w:pPr>
@@ -6432,11 +6304,12 @@
         <w:rPr>
           <w:noProof/>
         </w:rPr>
+        <w:lastRenderedPageBreak/>
         <w:drawing>
-          <wp:inline distT="0" distB="0" distL="0" distR="0" wp14:anchorId="453BAEDC" wp14:editId="1DB011F4">
+          <wp:inline distT="0" distB="0" distL="0" distR="0" wp14:anchorId="487797CB" wp14:editId="2F0725FB">
             <wp:extent cx="3547872" cy="2660904"/>
             <wp:effectExtent l="0" t="0" r="0" b="0"/>
-            <wp:docPr id="22" name="Picture 22"/>
+            <wp:docPr id="3" name="Picture 3"/>
             <wp:cNvGraphicFramePr>
               <a:graphicFrameLocks xmlns:a="http://schemas.openxmlformats.org/drawingml/2006/main" noChangeAspect="1"/>
             </wp:cNvGraphicFramePr>
@@ -6444,7 +6317,7 @@
               <a:graphicData uri="http://schemas.openxmlformats.org/drawingml/2006/picture">
                 <pic:pic xmlns:pic="http://schemas.openxmlformats.org/drawingml/2006/picture">
                   <pic:nvPicPr>
-                    <pic:cNvPr id="0" name="Picture 4"/>
+                    <pic:cNvPr id="0" name="Picture 1"/>
                     <pic:cNvPicPr>
                       <a:picLocks noChangeAspect="1" noChangeArrowheads="1"/>
                     </pic:cNvPicPr>
@@ -6487,46 +6360,27 @@
         <w:pStyle w:val="Caption"/>
         <w:jc w:val="center"/>
       </w:pPr>
+      <w:bookmarkStart w:id="11" w:name="_Ref429913394"/>
       <w:r>
         <w:t xml:space="preserve">Figure </w:t>
       </w:r>
-      <w:r>
-        <w:fldChar w:fldCharType="begin"/>
-      </w:r>
-      <w:r>
-        <w:instrText xml:space="preserve"> SEQ Figure \* ARABIC </w:instrText>
-      </w:r>
-      <w:r>
-        <w:fldChar w:fldCharType="separate"/>
-      </w:r>
-      <w:r>
-        <w:rPr>
-          <w:noProof/>
-        </w:rPr>
-        <w:t>11</w:t>
-      </w:r>
-      <w:r>
-        <w:rPr>
-          <w:noProof/>
-        </w:rPr>
-        <w:fldChar w:fldCharType="end"/>
-      </w:r>
-      <w:r>
-        <w:t xml:space="preserve"> - Top d</w:t>
-      </w:r>
-      <w:bookmarkStart w:id="10" w:name="_GoBack"/>
-      <w:bookmarkEnd w:id="10"/>
-      <w:r>
-        <w:t>own view of ray paths for -10</w:t>
-      </w:r>
-      <w:r>
-        <w:rPr>
-          <w:vertAlign w:val="superscript"/>
-        </w:rPr>
-        <w:t>o</w:t>
-      </w:r>
-      <w:r>
-        <w:t xml:space="preserve"> D/E</w:t>
+      <w:fldSimple w:instr=" SEQ Figure \* ARABIC ">
+        <w:r>
+          <w:rPr>
+            <w:noProof/>
+          </w:rPr>
+          <w:t>8</w:t>
+        </w:r>
+      </w:fldSimple>
+      <w:bookmarkEnd w:id="11"/>
+      <w:r>
+        <w:t xml:space="preserve"> – </w:t>
+      </w:r>
+      <w:r>
+        <w:t xml:space="preserve">Compare coherent WaveQ3D to </w:t>
+      </w:r>
+      <w:r>
+        <w:t>analytic solutions</w:t>
       </w:r>
     </w:p>
     <w:p/>
@@ -6539,12 +6393,11 @@
         <w:rPr>
           <w:noProof/>
         </w:rPr>
-        <w:lastRenderedPageBreak/>
         <w:drawing>
-          <wp:inline distT="0" distB="0" distL="0" distR="0" wp14:anchorId="06AD83ED" wp14:editId="49AADD1C">
+          <wp:inline distT="0" distB="0" distL="0" distR="0" wp14:anchorId="4048E2DA" wp14:editId="4733A8C6">
             <wp:extent cx="3547872" cy="2660904"/>
-            <wp:effectExtent l="0" t="0" r="0" b="6350"/>
-            <wp:docPr id="23" name="Picture 23"/>
+            <wp:effectExtent l="0" t="0" r="0" b="0"/>
+            <wp:docPr id="5" name="Picture 5"/>
             <wp:cNvGraphicFramePr>
               <a:graphicFrameLocks xmlns:a="http://schemas.openxmlformats.org/drawingml/2006/main" noChangeAspect="1"/>
             </wp:cNvGraphicFramePr>
@@ -6552,7 +6405,7 @@
               <a:graphicData uri="http://schemas.openxmlformats.org/drawingml/2006/picture">
                 <pic:pic xmlns:pic="http://schemas.openxmlformats.org/drawingml/2006/picture">
                   <pic:nvPicPr>
-                    <pic:cNvPr id="0" name="Picture 3"/>
+                    <pic:cNvPr id="0" name="Picture 2"/>
                     <pic:cNvPicPr>
                       <a:picLocks noChangeAspect="1" noChangeArrowheads="1"/>
                     </pic:cNvPicPr>
@@ -6594,60 +6447,36 @@
       <w:pPr>
         <w:pStyle w:val="Caption"/>
         <w:jc w:val="center"/>
-      </w:pPr>
+        <w:rPr>
+          <w:lang w:eastAsia="ja-JP"/>
+        </w:rPr>
+      </w:pPr>
+      <w:bookmarkStart w:id="12" w:name="_Ref429913397"/>
       <w:r>
         <w:t xml:space="preserve">Figure </w:t>
       </w:r>
-      <w:r>
-        <w:fldChar w:fldCharType="begin"/>
-      </w:r>
-      <w:r>
-        <w:instrText xml:space="preserve"> SEQ Figure \* ARABIC </w:instrText>
-      </w:r>
-      <w:r>
-        <w:fldChar w:fldCharType="separate"/>
-      </w:r>
-      <w:r>
-        <w:rPr>
-          <w:noProof/>
-        </w:rPr>
-        <w:t>12</w:t>
-      </w:r>
-      <w:r>
-        <w:rPr>
-          <w:noProof/>
-        </w:rPr>
-        <w:fldChar w:fldCharType="end"/>
-      </w:r>
-      <w:r>
-        <w:t xml:space="preserve"> – 3-D view of individual ray path for -10</w:t>
-      </w:r>
-      <w:r>
-        <w:rPr>
-          <w:vertAlign w:val="superscript"/>
-        </w:rPr>
-        <w:t>o</w:t>
-      </w:r>
-      <w:r>
-        <w:t xml:space="preserve"> D/E and 135</w:t>
-      </w:r>
-      <w:r>
-        <w:rPr>
-          <w:vertAlign w:val="superscript"/>
-        </w:rPr>
-        <w:t>o</w:t>
-      </w:r>
-      <w:r>
-        <w:t xml:space="preserve"> AZ</w:t>
-      </w:r>
-    </w:p>
-    <w:p>
-      <w:pPr>
-        <w:pStyle w:val="Caption"/>
-        <w:jc w:val="center"/>
-      </w:pPr>
-    </w:p>
-    <w:p/>
+      <w:fldSimple w:instr=" SEQ Figure \* ARABIC ">
+        <w:r>
+          <w:rPr>
+            <w:noProof/>
+          </w:rPr>
+          <w:t>9</w:t>
+        </w:r>
+      </w:fldSimple>
+      <w:bookmarkEnd w:id="12"/>
+      <w:r>
+        <w:t xml:space="preserve"> - </w:t>
+      </w:r>
+      <w:r>
+        <w:t xml:space="preserve">Compare </w:t>
+      </w:r>
+      <w:r>
+        <w:t>in</w:t>
+      </w:r>
+      <w:r>
+        <w:t>coherent WaveQ3D to analytic solutions</w:t>
+      </w:r>
+    </w:p>
     <w:sdt>
       <w:sdtPr>
         <w:rPr>
@@ -6665,7 +6494,6 @@
           <w:docPartUnique/>
         </w:docPartObj>
       </w:sdtPr>
-      <w:sdtEndPr/>
       <w:sdtContent>
         <w:p>
           <w:pPr>
@@ -6709,6 +6537,7 @@
           </w:tblGrid>
           <w:tr>
             <w:trPr>
+              <w:divId w:val="1879657313"/>
               <w:tblCellSpacing w:w="15" w:type="dxa"/>
             </w:trPr>
             <w:tc>
@@ -6770,6 +6599,7 @@
           </w:tr>
           <w:tr>
             <w:trPr>
+              <w:divId w:val="1879657313"/>
               <w:tblCellSpacing w:w="15" w:type="dxa"/>
             </w:trPr>
             <w:tc>
@@ -6789,68 +6619,8 @@
                   <w:rPr>
                     <w:noProof/>
                   </w:rPr>
+                  <w:lastRenderedPageBreak/>
                   <w:t xml:space="preserve">[2] </w:t>
-                </w:r>
-              </w:p>
-            </w:tc>
-            <w:tc>
-              <w:tcPr>
-                <w:tcW w:w="0" w:type="auto"/>
-                <w:hideMark/>
-              </w:tcPr>
-              <w:p>
-                <w:pPr>
-                  <w:pStyle w:val="Bibliography"/>
-                  <w:rPr>
-                    <w:rFonts w:eastAsiaTheme="minorEastAsia"/>
-                    <w:noProof/>
-                  </w:rPr>
-                </w:pPr>
-                <w:r>
-                  <w:rPr>
-                    <w:noProof/>
-                  </w:rPr>
-                  <w:t xml:space="preserve">S. A. L. Glegg, G. B. Deane and l. G. House, "Comparison between theory and model scale measurements of three-dimensional sound propagation in a shear supporting penetrable wedge.," </w:t>
-                </w:r>
-                <w:r>
-                  <w:rPr>
-                    <w:i/>
-                    <w:iCs/>
-                    <w:noProof/>
-                  </w:rPr>
-                  <w:t xml:space="preserve">J. Acoustc. Soc. Am., </w:t>
-                </w:r>
-                <w:r>
-                  <w:rPr>
-                    <w:noProof/>
-                  </w:rPr>
-                  <w:t xml:space="preserve">vol. 94, no. 4, pp. 2334-2342, October 1993. </w:t>
-                </w:r>
-              </w:p>
-            </w:tc>
-          </w:tr>
-          <w:tr>
-            <w:trPr>
-              <w:tblCellSpacing w:w="15" w:type="dxa"/>
-            </w:trPr>
-            <w:tc>
-              <w:tcPr>
-                <w:tcW w:w="50" w:type="pct"/>
-                <w:hideMark/>
-              </w:tcPr>
-              <w:p>
-                <w:pPr>
-                  <w:pStyle w:val="Bibliography"/>
-                  <w:rPr>
-                    <w:rFonts w:eastAsiaTheme="minorEastAsia"/>
-                    <w:noProof/>
-                  </w:rPr>
-                </w:pPr>
-                <w:r>
-                  <w:rPr>
-                    <w:noProof/>
-                  </w:rPr>
-                  <w:t xml:space="preserve">[3] </w:t>
                 </w:r>
               </w:p>
             </w:tc>
@@ -6890,70 +6660,10 @@
               </w:p>
             </w:tc>
           </w:tr>
-          <w:tr>
-            <w:trPr>
-              <w:tblCellSpacing w:w="15" w:type="dxa"/>
-            </w:trPr>
-            <w:tc>
-              <w:tcPr>
-                <w:tcW w:w="50" w:type="pct"/>
-                <w:hideMark/>
-              </w:tcPr>
-              <w:p>
-                <w:pPr>
-                  <w:pStyle w:val="Bibliography"/>
-                  <w:rPr>
-                    <w:rFonts w:eastAsiaTheme="minorEastAsia"/>
-                    <w:noProof/>
-                  </w:rPr>
-                </w:pPr>
-                <w:r>
-                  <w:rPr>
-                    <w:noProof/>
-                  </w:rPr>
-                  <w:t xml:space="preserve">[4] </w:t>
-                </w:r>
-              </w:p>
-            </w:tc>
-            <w:tc>
-              <w:tcPr>
-                <w:tcW w:w="0" w:type="auto"/>
-                <w:hideMark/>
-              </w:tcPr>
-              <w:p>
-                <w:pPr>
-                  <w:pStyle w:val="Bibliography"/>
-                  <w:rPr>
-                    <w:rFonts w:eastAsiaTheme="minorEastAsia"/>
-                    <w:noProof/>
-                  </w:rPr>
-                </w:pPr>
-                <w:r>
-                  <w:rPr>
-                    <w:noProof/>
-                  </w:rPr>
-                  <w:t xml:space="preserve">L. Felsen, "Numerical solutions of two benchmark problems," </w:t>
-                </w:r>
-                <w:r>
-                  <w:rPr>
-                    <w:i/>
-                    <w:iCs/>
-                    <w:noProof/>
-                  </w:rPr>
-                  <w:t xml:space="preserve">J. Acoust. Soc. Am., </w:t>
-                </w:r>
-                <w:r>
-                  <w:rPr>
-                    <w:noProof/>
-                  </w:rPr>
-                  <w:t xml:space="preserve">vol. 81, no. Suppl. 1, pp. S39-S40, 1987. </w:t>
-                </w:r>
-              </w:p>
-            </w:tc>
-          </w:tr>
         </w:tbl>
         <w:p>
           <w:pPr>
+            <w:divId w:val="1879657313"/>
             <w:rPr>
               <w:rFonts w:eastAsia="Times New Roman"/>
               <w:noProof/>
@@ -7048,7 +6758,7 @@
           <w:rPr>
             <w:noProof/>
           </w:rPr>
-          <w:t>8</w:t>
+          <w:t>1</w:t>
         </w:r>
         <w:r>
           <w:rPr>
@@ -7536,6 +7246,74 @@
     <w:uiPriority w:val="99"/>
     <w:rsid w:val="00993534"/>
   </w:style>
+  <w:style w:type="character" w:styleId="CommentReference">
+    <w:name w:val="annotation reference"/>
+    <w:basedOn w:val="DefaultParagraphFont"/>
+    <w:uiPriority w:val="99"/>
+    <w:semiHidden/>
+    <w:unhideWhenUsed/>
+    <w:rsid w:val="00DE36B0"/>
+    <w:rPr>
+      <w:sz w:val="16"/>
+      <w:szCs w:val="16"/>
+    </w:rPr>
+  </w:style>
+  <w:style w:type="paragraph" w:styleId="CommentText">
+    <w:name w:val="annotation text"/>
+    <w:basedOn w:val="Normal"/>
+    <w:link w:val="CommentTextChar"/>
+    <w:uiPriority w:val="99"/>
+    <w:semiHidden/>
+    <w:unhideWhenUsed/>
+    <w:rsid w:val="00DE36B0"/>
+    <w:pPr>
+      <w:spacing w:line="240" w:lineRule="auto"/>
+    </w:pPr>
+    <w:rPr>
+      <w:sz w:val="20"/>
+      <w:szCs w:val="20"/>
+    </w:rPr>
+  </w:style>
+  <w:style w:type="character" w:customStyle="1" w:styleId="CommentTextChar">
+    <w:name w:val="Comment Text Char"/>
+    <w:basedOn w:val="DefaultParagraphFont"/>
+    <w:link w:val="CommentText"/>
+    <w:uiPriority w:val="99"/>
+    <w:semiHidden/>
+    <w:rsid w:val="00DE36B0"/>
+    <w:rPr>
+      <w:sz w:val="20"/>
+      <w:szCs w:val="20"/>
+    </w:rPr>
+  </w:style>
+  <w:style w:type="paragraph" w:styleId="CommentSubject">
+    <w:name w:val="annotation subject"/>
+    <w:basedOn w:val="CommentText"/>
+    <w:next w:val="CommentText"/>
+    <w:link w:val="CommentSubjectChar"/>
+    <w:uiPriority w:val="99"/>
+    <w:semiHidden/>
+    <w:unhideWhenUsed/>
+    <w:rsid w:val="00DE36B0"/>
+    <w:rPr>
+      <w:b/>
+      <w:bCs/>
+    </w:rPr>
+  </w:style>
+  <w:style w:type="character" w:customStyle="1" w:styleId="CommentSubjectChar">
+    <w:name w:val="Comment Subject Char"/>
+    <w:basedOn w:val="CommentTextChar"/>
+    <w:link w:val="CommentSubject"/>
+    <w:uiPriority w:val="99"/>
+    <w:semiHidden/>
+    <w:rsid w:val="00DE36B0"/>
+    <w:rPr>
+      <w:b/>
+      <w:bCs/>
+      <w:sz w:val="20"/>
+      <w:szCs w:val="20"/>
+    </w:rPr>
+  </w:style>
 </w:styles>
 </file>
 
@@ -7983,6 +7761,74 @@
     <w:uiPriority w:val="99"/>
     <w:rsid w:val="00993534"/>
   </w:style>
+  <w:style w:type="character" w:styleId="CommentReference">
+    <w:name w:val="annotation reference"/>
+    <w:basedOn w:val="DefaultParagraphFont"/>
+    <w:uiPriority w:val="99"/>
+    <w:semiHidden/>
+    <w:unhideWhenUsed/>
+    <w:rsid w:val="00DE36B0"/>
+    <w:rPr>
+      <w:sz w:val="16"/>
+      <w:szCs w:val="16"/>
+    </w:rPr>
+  </w:style>
+  <w:style w:type="paragraph" w:styleId="CommentText">
+    <w:name w:val="annotation text"/>
+    <w:basedOn w:val="Normal"/>
+    <w:link w:val="CommentTextChar"/>
+    <w:uiPriority w:val="99"/>
+    <w:semiHidden/>
+    <w:unhideWhenUsed/>
+    <w:rsid w:val="00DE36B0"/>
+    <w:pPr>
+      <w:spacing w:line="240" w:lineRule="auto"/>
+    </w:pPr>
+    <w:rPr>
+      <w:sz w:val="20"/>
+      <w:szCs w:val="20"/>
+    </w:rPr>
+  </w:style>
+  <w:style w:type="character" w:customStyle="1" w:styleId="CommentTextChar">
+    <w:name w:val="Comment Text Char"/>
+    <w:basedOn w:val="DefaultParagraphFont"/>
+    <w:link w:val="CommentText"/>
+    <w:uiPriority w:val="99"/>
+    <w:semiHidden/>
+    <w:rsid w:val="00DE36B0"/>
+    <w:rPr>
+      <w:sz w:val="20"/>
+      <w:szCs w:val="20"/>
+    </w:rPr>
+  </w:style>
+  <w:style w:type="paragraph" w:styleId="CommentSubject">
+    <w:name w:val="annotation subject"/>
+    <w:basedOn w:val="CommentText"/>
+    <w:next w:val="CommentText"/>
+    <w:link w:val="CommentSubjectChar"/>
+    <w:uiPriority w:val="99"/>
+    <w:semiHidden/>
+    <w:unhideWhenUsed/>
+    <w:rsid w:val="00DE36B0"/>
+    <w:rPr>
+      <w:b/>
+      <w:bCs/>
+    </w:rPr>
+  </w:style>
+  <w:style w:type="character" w:customStyle="1" w:styleId="CommentSubjectChar">
+    <w:name w:val="Comment Subject Char"/>
+    <w:basedOn w:val="CommentTextChar"/>
+    <w:link w:val="CommentSubject"/>
+    <w:uiPriority w:val="99"/>
+    <w:semiHidden/>
+    <w:rsid w:val="00DE36B0"/>
+    <w:rPr>
+      <w:b/>
+      <w:bCs/>
+      <w:sz w:val="20"/>
+      <w:szCs w:val="20"/>
+    </w:rPr>
+  </w:style>
 </w:styles>
 </file>
 
@@ -8301,39 +8147,6 @@
     <b:RefOrder>1</b:RefOrder>
   </b:Source>
   <b:Source>
-    <b:Tag>Ste</b:Tag>
-    <b:SourceType>JournalArticle</b:SourceType>
-    <b:Guid>{8EFADBA7-7796-4052-B609-3B0BCF51821E}</b:Guid>
-    <b:Author>
-      <b:Author>
-        <b:NameList>
-          <b:Person>
-            <b:Last>Glegg</b:Last>
-            <b:First>Stewart</b:First>
-            <b:Middle>A. L.</b:Middle>
-          </b:Person>
-          <b:Person>
-            <b:Last>Deane</b:Last>
-            <b:First>Grant</b:First>
-            <b:Middle>B.</b:Middle>
-          </b:Person>
-          <b:Person>
-            <b:Last>House</b:Last>
-            <b:First>lan</b:First>
-            <b:Middle>G.</b:Middle>
-          </b:Person>
-        </b:NameList>
-      </b:Author>
-    </b:Author>
-    <b:Title>Comparison between theory and model scale measurements of three-dimensional sound propagation in a shear supporting penetrable wedge.</b:Title>
-    <b:JournalName>J. Acoustc. Soc. Am.</b:JournalName>
-    <b:Volume>94</b:Volume>
-    <b:Issue>4</b:Issue>
-    <b:Year>October 1993</b:Year>
-    <b:Pages>2334-2342</b:Pages>
-    <b:RefOrder>2</b:RefOrder>
-  </b:Source>
-  <b:Source>
     <b:Tag>Jen90</b:Tag>
     <b:SourceType>JournalArticle</b:SourceType>
     <b:Guid>{56E140A9-2345-4E49-A703-C7E1B3A94F58}</b:Guid>
@@ -8359,35 +8172,13 @@
     <b:Pages>1499-1510</b:Pages>
     <b:Volume>87</b:Volume>
     <b:Issue>4</b:Issue>
-    <b:RefOrder>3</b:RefOrder>
-  </b:Source>
-  <b:Source>
-    <b:Tag>LBF87</b:Tag>
-    <b:SourceType>JournalArticle</b:SourceType>
-    <b:Guid>{7E971B39-D3E2-4E21-AF01-AD9A294ADC08}</b:Guid>
-    <b:Author>
-      <b:Author>
-        <b:NameList>
-          <b:Person>
-            <b:Last>Felsen</b:Last>
-            <b:First>L.B.</b:First>
-          </b:Person>
-        </b:NameList>
-      </b:Author>
-    </b:Author>
-    <b:Title>Numerical solutions of two benchmark problems</b:Title>
-    <b:Year>1987</b:Year>
-    <b:Pages>S39-S40</b:Pages>
-    <b:Volume>81</b:Volume>
-    <b:Issue>Suppl. 1</b:Issue>
-    <b:JournalName>J. Acoust. Soc. Am.</b:JournalName>
-    <b:RefOrder>4</b:RefOrder>
+    <b:RefOrder>2</b:RefOrder>
   </b:Source>
 </b:Sources>
 </file>
 
 <file path=customXml/itemProps1.xml><?xml version="1.0" encoding="utf-8"?>
-<ds:datastoreItem xmlns:ds="http://schemas.openxmlformats.org/officeDocument/2006/customXml" ds:itemID="{B1B0DD9F-3F71-447F-854C-C400C8B1DB7A}">
+<ds:datastoreItem xmlns:ds="http://schemas.openxmlformats.org/officeDocument/2006/customXml" ds:itemID="{3CAAB8AC-4915-4F17-8EA8-064117FB6BCF}">
   <ds:schemaRefs>
     <ds:schemaRef ds:uri="http://schemas.openxmlformats.org/officeDocument/2006/bibliography"/>
   </ds:schemaRefs>

</xml_diff>

<commit_message>
Complete 1st draft of simple wedge whitepaper. - Include plots of vertical and horizontal slices through wavefront. - Include comparisons of coherent and incoherent TL
</commit_message>
<xml_diff>
--- a/studies/simple_wedge/Comparisons to analytic solution for simple wedge.docx
+++ b/studies/simple_wedge/Comparisons to analytic solution for simple wedge.docx
@@ -18,10 +18,7 @@
         <w:t xml:space="preserve">Sean Reilly - </w:t>
       </w:r>
       <w:r>
-        <w:t>1</w:t>
-      </w:r>
-      <w:r>
-        <w:t>3</w:t>
+        <w:t>16</w:t>
       </w:r>
       <w:bookmarkStart w:id="0" w:name="_GoBack"/>
       <w:bookmarkEnd w:id="0"/>
@@ -556,14 +553,27 @@
       <w:r>
         <w:t xml:space="preserve">Figure </w:t>
       </w:r>
-      <w:fldSimple w:instr=" SEQ Figure \* ARABIC ">
-        <w:r>
-          <w:rPr>
-            <w:noProof/>
-          </w:rPr>
-          <w:t>1</w:t>
-        </w:r>
-      </w:fldSimple>
+      <w:r>
+        <w:fldChar w:fldCharType="begin"/>
+      </w:r>
+      <w:r>
+        <w:instrText xml:space="preserve"> SEQ Figure \* ARABIC </w:instrText>
+      </w:r>
+      <w:r>
+        <w:fldChar w:fldCharType="separate"/>
+      </w:r>
+      <w:r>
+        <w:rPr>
+          <w:noProof/>
+        </w:rPr>
+        <w:t>1</w:t>
+      </w:r>
+      <w:r>
+        <w:rPr>
+          <w:noProof/>
+        </w:rPr>
+        <w:fldChar w:fldCharType="end"/>
+      </w:r>
       <w:bookmarkEnd w:id="1"/>
       <w:r>
         <w:t xml:space="preserve"> – Acoustic transmission loss geometry for 3-D wedge</w:t>
@@ -609,6 +619,7 @@
           <w:id w:val="770447231"/>
           <w:citation/>
         </w:sdtPr>
+        <w:sdtEndPr/>
         <w:sdtContent>
           <w:r>
             <w:fldChar w:fldCharType="begin"/>
@@ -794,14 +805,27 @@
       <w:r>
         <w:t xml:space="preserve">Figure </w:t>
       </w:r>
-      <w:fldSimple w:instr=" SEQ Figure \* ARABIC ">
-        <w:r>
-          <w:rPr>
-            <w:noProof/>
-          </w:rPr>
-          <w:t>2</w:t>
-        </w:r>
-      </w:fldSimple>
+      <w:r>
+        <w:fldChar w:fldCharType="begin"/>
+      </w:r>
+      <w:r>
+        <w:instrText xml:space="preserve"> SEQ Figure \* ARABIC </w:instrText>
+      </w:r>
+      <w:r>
+        <w:fldChar w:fldCharType="separate"/>
+      </w:r>
+      <w:r>
+        <w:rPr>
+          <w:noProof/>
+        </w:rPr>
+        <w:t>2</w:t>
+      </w:r>
+      <w:r>
+        <w:rPr>
+          <w:noProof/>
+        </w:rPr>
+        <w:fldChar w:fldCharType="end"/>
+      </w:r>
       <w:bookmarkEnd w:id="2"/>
       <w:r>
         <w:t xml:space="preserve"> – Geometry for method of images</w:t>
@@ -1137,14 +1161,27 @@
             <w:r>
               <w:t>(</w:t>
             </w:r>
-            <w:fldSimple w:instr=" SEQ Equation \* ARABIC ">
-              <w:r>
-                <w:rPr>
-                  <w:noProof/>
-                </w:rPr>
-                <w:t>1</w:t>
-              </w:r>
-            </w:fldSimple>
+            <w:r>
+              <w:fldChar w:fldCharType="begin"/>
+            </w:r>
+            <w:r>
+              <w:instrText xml:space="preserve"> SEQ Equation \* ARABIC </w:instrText>
+            </w:r>
+            <w:r>
+              <w:fldChar w:fldCharType="separate"/>
+            </w:r>
+            <w:r>
+              <w:rPr>
+                <w:noProof/>
+              </w:rPr>
+              <w:t>1</w:t>
+            </w:r>
+            <w:r>
+              <w:rPr>
+                <w:noProof/>
+              </w:rPr>
+              <w:fldChar w:fldCharType="end"/>
+            </w:r>
             <w:bookmarkEnd w:id="3"/>
             <w:r>
               <w:t>)</w:t>
@@ -1809,6 +1846,7 @@
           <w:id w:val="590976259"/>
           <w:citation/>
         </w:sdtPr>
+        <w:sdtEndPr/>
         <w:sdtContent>
           <w:r>
             <w:rPr>
@@ -2520,14 +2558,27 @@
             <w:r>
               <w:t>(</w:t>
             </w:r>
-            <w:fldSimple w:instr=" SEQ Equation \* ARABIC ">
-              <w:r>
-                <w:rPr>
-                  <w:noProof/>
-                </w:rPr>
-                <w:t>2</w:t>
-              </w:r>
-            </w:fldSimple>
+            <w:r>
+              <w:fldChar w:fldCharType="begin"/>
+            </w:r>
+            <w:r>
+              <w:instrText xml:space="preserve"> SEQ Equation \* ARABIC </w:instrText>
+            </w:r>
+            <w:r>
+              <w:fldChar w:fldCharType="separate"/>
+            </w:r>
+            <w:r>
+              <w:rPr>
+                <w:noProof/>
+              </w:rPr>
+              <w:t>2</w:t>
+            </w:r>
+            <w:r>
+              <w:rPr>
+                <w:noProof/>
+              </w:rPr>
+              <w:fldChar w:fldCharType="end"/>
+            </w:r>
             <w:r>
               <w:t>)</w:t>
             </w:r>
@@ -3116,14 +3167,27 @@
             <w:r>
               <w:t>(</w:t>
             </w:r>
-            <w:fldSimple w:instr=" SEQ Equation \* ARABIC ">
-              <w:r>
-                <w:rPr>
-                  <w:noProof/>
-                </w:rPr>
-                <w:t>3</w:t>
-              </w:r>
-            </w:fldSimple>
+            <w:r>
+              <w:fldChar w:fldCharType="begin"/>
+            </w:r>
+            <w:r>
+              <w:instrText xml:space="preserve"> SEQ Equation \* ARABIC </w:instrText>
+            </w:r>
+            <w:r>
+              <w:fldChar w:fldCharType="separate"/>
+            </w:r>
+            <w:r>
+              <w:rPr>
+                <w:noProof/>
+              </w:rPr>
+              <w:t>3</w:t>
+            </w:r>
+            <w:r>
+              <w:rPr>
+                <w:noProof/>
+              </w:rPr>
+              <w:fldChar w:fldCharType="end"/>
+            </w:r>
             <w:r>
               <w:t>)</w:t>
             </w:r>
@@ -3226,6 +3290,7 @@
           <w:id w:val="-249431198"/>
           <w:citation/>
         </w:sdtPr>
+        <w:sdtEndPr/>
         <w:sdtContent>
           <w:r>
             <w:fldChar w:fldCharType="begin"/>
@@ -3349,10 +3414,7 @@
       </w:pPr>
       <w:proofErr w:type="gramStart"/>
       <w:r>
-        <w:t xml:space="preserve">An equivalent solution for an </w:t>
-      </w:r>
-      <w:r>
-        <w:t>environment of constant depth are</w:t>
+        <w:t>An equivalent solution for an environment of constant depth are</w:t>
       </w:r>
       <w:proofErr w:type="gramEnd"/>
       <w:r>
@@ -4397,6 +4459,7 @@
           <w:id w:val="466860219"/>
           <w:citation/>
         </w:sdtPr>
+        <w:sdtEndPr/>
         <w:sdtContent>
           <w:r>
             <w:fldChar w:fldCharType="begin"/>
@@ -4452,16 +4515,16 @@
         <w:fldChar w:fldCharType="end"/>
       </w:r>
       <w:r>
-        <w:t xml:space="preserve"> includes results both at the 25 Hz frequency specified by the </w:t>
-      </w:r>
-      <w:r>
-        <w:t>ASA wedge benchmark</w:t>
-      </w:r>
-      <w:r>
-        <w:t>, and 2000 Hz</w:t>
-      </w:r>
-      <w:r>
-        <w:t>, a frequency at which Gaussian beam ray theory should be accurate.</w:t>
+        <w:t xml:space="preserve"> includes results both at the 25 Hz frequency specified by the ASA wedge benchmark, and 2000 Hz</w:t>
+      </w:r>
+      <w:r>
+        <w:t xml:space="preserve">, a frequency </w:t>
+      </w:r>
+      <w:r>
+        <w:t xml:space="preserve">more appropriate to </w:t>
+      </w:r>
+      <w:r>
+        <w:t>Gaussian beam ray theory.</w:t>
       </w:r>
     </w:p>
     <w:p>
@@ -4591,10 +4654,7 @@
         <w:t xml:space="preserve">= </w:t>
       </w:r>
       <w:r>
-        <w:t>4000</w:t>
-      </w:r>
-      <w:r>
-        <w:t xml:space="preserve"> meters</w:t>
+        <w:t>4000 meters</w:t>
       </w:r>
     </w:p>
     <w:p>
@@ -4879,14 +4939,27 @@
       <w:r>
         <w:t xml:space="preserve">Figure </w:t>
       </w:r>
-      <w:fldSimple w:instr=" SEQ Figure \* ARABIC ">
-        <w:r>
-          <w:rPr>
-            <w:noProof/>
-          </w:rPr>
-          <w:t>4</w:t>
-        </w:r>
-      </w:fldSimple>
+      <w:r>
+        <w:fldChar w:fldCharType="begin"/>
+      </w:r>
+      <w:r>
+        <w:instrText xml:space="preserve"> SEQ Figure \* ARABIC </w:instrText>
+      </w:r>
+      <w:r>
+        <w:fldChar w:fldCharType="separate"/>
+      </w:r>
+      <w:r>
+        <w:rPr>
+          <w:noProof/>
+        </w:rPr>
+        <w:t>4</w:t>
+      </w:r>
+      <w:r>
+        <w:rPr>
+          <w:noProof/>
+        </w:rPr>
+        <w:fldChar w:fldCharType="end"/>
+      </w:r>
       <w:bookmarkEnd w:id="7"/>
       <w:r>
         <w:t xml:space="preserve"> – Analytic solutions for small wedge angle</w:t>
@@ -4919,19 +4992,14 @@
         <w:fldChar w:fldCharType="end"/>
       </w:r>
       <w:r>
-        <w:t xml:space="preserve"> provides a similar </w:t>
-      </w:r>
-      <w:r>
-        <w:t>compar</w:t>
-      </w:r>
-      <w:r>
-        <w:t xml:space="preserve">ison for wide angle benchmark from reference </w:t>
+        <w:t xml:space="preserve"> provides a similar comparison for wide angle benchmark from reference </w:t>
       </w:r>
       <w:sdt>
         <w:sdtPr>
           <w:id w:val="2073145971"/>
           <w:citation/>
         </w:sdtPr>
+        <w:sdtEndPr/>
         <w:sdtContent>
           <w:r>
             <w:fldChar w:fldCharType="begin"/>
@@ -5050,10 +5118,7 @@
         <w:t xml:space="preserve">= </w:t>
       </w:r>
       <w:r>
-        <w:t>2</w:t>
-      </w:r>
-      <w:r>
-        <w:t>1</w:t>
+        <w:t>21</w:t>
       </w:r>
       <w:r>
         <w:rPr>
@@ -5135,10 +5200,7 @@
         <w:t xml:space="preserve">= </w:t>
       </w:r>
       <w:r>
-        <w:t xml:space="preserve">520 </w:t>
-      </w:r>
-      <w:r>
-        <w:t>meters</w:t>
+        <w:t>520 meters</w:t>
       </w:r>
     </w:p>
     <w:p>
@@ -5423,23 +5485,30 @@
       <w:r>
         <w:t xml:space="preserve">Figure </w:t>
       </w:r>
-      <w:fldSimple w:instr=" SEQ Figure \* ARABIC ">
-        <w:r>
-          <w:rPr>
-            <w:noProof/>
-          </w:rPr>
-          <w:t>5</w:t>
-        </w:r>
-      </w:fldSimple>
+      <w:r>
+        <w:fldChar w:fldCharType="begin"/>
+      </w:r>
+      <w:r>
+        <w:instrText xml:space="preserve"> SEQ Figure \* ARABIC </w:instrText>
+      </w:r>
+      <w:r>
+        <w:fldChar w:fldCharType="separate"/>
+      </w:r>
+      <w:r>
+        <w:rPr>
+          <w:noProof/>
+        </w:rPr>
+        <w:t>5</w:t>
+      </w:r>
+      <w:r>
+        <w:rPr>
+          <w:noProof/>
+        </w:rPr>
+        <w:fldChar w:fldCharType="end"/>
+      </w:r>
       <w:bookmarkEnd w:id="8"/>
       <w:r>
-        <w:t xml:space="preserve"> – Analytic solutions for </w:t>
-      </w:r>
-      <w:r>
-        <w:t>wide</w:t>
-      </w:r>
-      <w:r>
-        <w:t xml:space="preserve"> wedge angle</w:t>
+        <w:t xml:space="preserve"> – Analytic solutions for wide wedge angle</w:t>
       </w:r>
     </w:p>
     <w:p>
@@ -5593,13 +5662,7 @@
       </w:r>
       <w:proofErr w:type="gramEnd"/>
       <w:r>
-        <w:t xml:space="preserve"> as a benchmark to </w:t>
-      </w:r>
-      <w:r>
-        <w:t xml:space="preserve">demonstrate 3-D </w:t>
-      </w:r>
-      <w:r>
-        <w:t>transmission loss effects in the WaveQ3D model.</w:t>
+        <w:t xml:space="preserve"> as a benchmark to demonstrate 3-D transmission loss effects in the WaveQ3D model.</w:t>
       </w:r>
     </w:p>
     <w:p>
@@ -5850,102 +5913,6 @@
     </w:p>
     <w:p>
       <w:pPr>
-        <w:rPr>
-          <w:lang w:eastAsia="ja-JP"/>
-        </w:rPr>
-      </w:pPr>
-      <w:r>
-        <w:rPr>
-          <w:lang w:eastAsia="ja-JP"/>
-        </w:rPr>
-        <w:lastRenderedPageBreak/>
-        <w:fldChar w:fldCharType="begin"/>
-      </w:r>
-      <w:r>
-        <w:rPr>
-          <w:lang w:eastAsia="ja-JP"/>
-        </w:rPr>
-        <w:instrText xml:space="preserve"> REF _Ref429913184 \h </w:instrText>
-      </w:r>
-      <w:r>
-        <w:rPr>
-          <w:lang w:eastAsia="ja-JP"/>
-        </w:rPr>
-      </w:r>
-      <w:r>
-        <w:rPr>
-          <w:lang w:eastAsia="ja-JP"/>
-        </w:rPr>
-        <w:fldChar w:fldCharType="separate"/>
-      </w:r>
-      <w:r>
-        <w:t xml:space="preserve">Figure </w:t>
-      </w:r>
-      <w:r>
-        <w:rPr>
-          <w:noProof/>
-        </w:rPr>
-        <w:t>6</w:t>
-      </w:r>
-      <w:r>
-        <w:rPr>
-          <w:lang w:eastAsia="ja-JP"/>
-        </w:rPr>
-        <w:fldChar w:fldCharType="end"/>
-      </w:r>
-      <w:r>
-        <w:rPr>
-          <w:lang w:eastAsia="ja-JP"/>
-        </w:rPr>
-        <w:t xml:space="preserve"> and </w:t>
-      </w:r>
-      <w:r>
-        <w:rPr>
-          <w:lang w:eastAsia="ja-JP"/>
-        </w:rPr>
-        <w:fldChar w:fldCharType="begin"/>
-      </w:r>
-      <w:r>
-        <w:rPr>
-          <w:lang w:eastAsia="ja-JP"/>
-        </w:rPr>
-        <w:instrText xml:space="preserve"> REF _Ref429913190 \h </w:instrText>
-      </w:r>
-      <w:r>
-        <w:rPr>
-          <w:lang w:eastAsia="ja-JP"/>
-        </w:rPr>
-      </w:r>
-      <w:r>
-        <w:rPr>
-          <w:lang w:eastAsia="ja-JP"/>
-        </w:rPr>
-        <w:fldChar w:fldCharType="separate"/>
-      </w:r>
-      <w:r>
-        <w:t xml:space="preserve">Figure </w:t>
-      </w:r>
-      <w:r>
-        <w:rPr>
-          <w:noProof/>
-        </w:rPr>
-        <w:t>7</w:t>
-      </w:r>
-      <w:r>
-        <w:rPr>
-          <w:lang w:eastAsia="ja-JP"/>
-        </w:rPr>
-        <w:fldChar w:fldCharType="end"/>
-      </w:r>
-      <w:r>
-        <w:rPr>
-          <w:lang w:eastAsia="ja-JP"/>
-        </w:rPr>
-        <w:t xml:space="preserve"> illustrate the propagation of the WaveQ3D ray paths in this scenario.</w:t>
-      </w:r>
-    </w:p>
-    <w:p>
-      <w:pPr>
         <w:keepNext/>
         <w:jc w:val="center"/>
       </w:pPr>
@@ -5953,10 +5920,11 @@
         <w:rPr>
           <w:noProof/>
         </w:rPr>
+        <w:lastRenderedPageBreak/>
         <w:drawing>
-          <wp:inline distT="0" distB="0" distL="0" distR="0" wp14:anchorId="7CED6C9D" wp14:editId="3B6CC530">
+          <wp:inline distT="0" distB="0" distL="0" distR="0">
             <wp:extent cx="3547872" cy="2660904"/>
-            <wp:effectExtent l="0" t="0" r="0" b="6350"/>
+            <wp:effectExtent l="0" t="0" r="0" b="0"/>
             <wp:docPr id="15" name="Picture 15"/>
             <wp:cNvGraphicFramePr>
               <a:graphicFrameLocks xmlns:a="http://schemas.openxmlformats.org/drawingml/2006/main" noChangeAspect="1"/>
@@ -5965,7 +5933,7 @@
               <a:graphicData uri="http://schemas.openxmlformats.org/drawingml/2006/picture">
                 <pic:pic xmlns:pic="http://schemas.openxmlformats.org/drawingml/2006/picture">
                   <pic:nvPicPr>
-                    <pic:cNvPr id="0" name="Picture 3"/>
+                    <pic:cNvPr id="0" name="Picture 6"/>
                     <pic:cNvPicPr>
                       <a:picLocks noChangeAspect="1" noChangeArrowheads="1"/>
                     </pic:cNvPicPr>
@@ -6008,7 +5976,7 @@
         <w:pStyle w:val="Caption"/>
         <w:jc w:val="center"/>
       </w:pPr>
-      <w:bookmarkStart w:id="9" w:name="_Ref429913184"/>
+      <w:bookmarkStart w:id="9" w:name="_Ref429913190"/>
       <w:r>
         <w:t xml:space="preserve">Figure </w:t>
       </w:r>
@@ -6035,7 +6003,7 @@
       </w:r>
       <w:bookmarkEnd w:id="9"/>
       <w:r>
-        <w:t xml:space="preserve"> – 3-D view of individual ray path for -10</w:t>
+        <w:t xml:space="preserve"> – Top down view of ray path horizontal slice through -10</w:t>
       </w:r>
       <w:r>
         <w:rPr>
@@ -6044,7 +6012,64 @@
         <w:t>o</w:t>
       </w:r>
       <w:r>
-        <w:t xml:space="preserve"> D/E and 135</w:t>
+        <w:t xml:space="preserve"> D/E</w:t>
+      </w:r>
+    </w:p>
+    <w:p>
+      <w:r>
+        <w:rPr>
+          <w:lang w:eastAsia="ja-JP"/>
+        </w:rPr>
+        <w:fldChar w:fldCharType="begin"/>
+      </w:r>
+      <w:r>
+        <w:rPr>
+          <w:lang w:eastAsia="ja-JP"/>
+        </w:rPr>
+        <w:instrText xml:space="preserve"> REF _Ref429913190 \h </w:instrText>
+      </w:r>
+      <w:r>
+        <w:rPr>
+          <w:lang w:eastAsia="ja-JP"/>
+        </w:rPr>
+      </w:r>
+      <w:r>
+        <w:rPr>
+          <w:lang w:eastAsia="ja-JP"/>
+        </w:rPr>
+        <w:fldChar w:fldCharType="separate"/>
+      </w:r>
+      <w:r>
+        <w:t xml:space="preserve">Figure </w:t>
+      </w:r>
+      <w:r>
+        <w:rPr>
+          <w:noProof/>
+        </w:rPr>
+        <w:t>6</w:t>
+      </w:r>
+      <w:r>
+        <w:rPr>
+          <w:lang w:eastAsia="ja-JP"/>
+        </w:rPr>
+        <w:fldChar w:fldCharType="end"/>
+      </w:r>
+      <w:r>
+        <w:rPr>
+          <w:lang w:eastAsia="ja-JP"/>
+        </w:rPr>
+        <w:t xml:space="preserve"> illustrates the propagation of the WaveQ3D ray paths in this scenario.  It provides a t</w:t>
+      </w:r>
+      <w:r>
+        <w:t xml:space="preserve">op down view of a horizontal slice through the </w:t>
+      </w:r>
+      <w:proofErr w:type="spellStart"/>
+      <w:r>
+        <w:t>wavefront</w:t>
+      </w:r>
+      <w:proofErr w:type="spellEnd"/>
+      <w:r>
+        <w:t xml:space="preserve"> for ray paths launched with a depression/elevation angle of -10</w:t>
       </w:r>
       <w:r>
         <w:rPr>
@@ -6053,7 +6078,56 @@
         <w:t>o</w:t>
       </w:r>
       <w:r>
-        <w:t xml:space="preserve"> AZ</w:t>
+        <w:t xml:space="preserve"> (down) and azimuths from 75</w:t>
+      </w:r>
+      <w:r>
+        <w:rPr>
+          <w:vertAlign w:val="superscript"/>
+        </w:rPr>
+        <w:t>o</w:t>
+      </w:r>
+      <w:r>
+        <w:t xml:space="preserve"> to 175</w:t>
+      </w:r>
+      <w:r>
+        <w:rPr>
+          <w:vertAlign w:val="superscript"/>
+        </w:rPr>
+        <w:t>o</w:t>
+      </w:r>
+      <w:r>
+        <w:t xml:space="preserve">.  The solid lines represent the ray paths.  The dotted lines represent the time evolution of the </w:t>
+      </w:r>
+      <w:proofErr w:type="spellStart"/>
+      <w:r>
+        <w:t>wavefront</w:t>
+      </w:r>
+      <w:proofErr w:type="spellEnd"/>
+      <w:r>
+        <w:t xml:space="preserve"> out to 1.5 s in 0.1 s increments.  The wedge apex is located 520 m south of this line of receivers and the wedge slopes down to the north.  Rays traveling up the wedge encounter a steep slope </w:t>
+      </w:r>
+      <w:r>
+        <w:t>along the path of travel</w:t>
+      </w:r>
+      <w:r>
+        <w:t xml:space="preserve"> </w:t>
+      </w:r>
+      <w:r>
+        <w:t xml:space="preserve">and they </w:t>
+      </w:r>
+      <w:proofErr w:type="gramStart"/>
+      <w:r>
+        <w:t>are strongly turned</w:t>
+      </w:r>
+      <w:proofErr w:type="gramEnd"/>
+      <w:r>
+        <w:t xml:space="preserve"> in the downslope direction.  Rays traveling along the slope</w:t>
+      </w:r>
+      <w:r>
+        <w:t xml:space="preserve">, and </w:t>
+      </w:r>
+      <w:r>
+        <w:t xml:space="preserve">are not turned as sharply.  </w:t>
       </w:r>
     </w:p>
     <w:p>
@@ -6066,7 +6140,7 @@
           <w:noProof/>
         </w:rPr>
         <w:drawing>
-          <wp:inline distT="0" distB="0" distL="0" distR="0" wp14:anchorId="4B44DA12" wp14:editId="2B6ECB0B">
+          <wp:inline distT="0" distB="0" distL="0" distR="0">
             <wp:extent cx="3547872" cy="2660904"/>
             <wp:effectExtent l="0" t="0" r="0" b="0"/>
             <wp:docPr id="16" name="Picture 16"/>
@@ -6077,7 +6151,7 @@
               <a:graphicData uri="http://schemas.openxmlformats.org/drawingml/2006/picture">
                 <pic:pic xmlns:pic="http://schemas.openxmlformats.org/drawingml/2006/picture">
                   <pic:nvPicPr>
-                    <pic:cNvPr id="0" name="Picture 4"/>
+                    <pic:cNvPr id="0" name="Picture 7"/>
                     <pic:cNvPicPr>
                       <a:picLocks noChangeAspect="1" noChangeArrowheads="1"/>
                     </pic:cNvPicPr>
@@ -6120,51 +6194,225 @@
         <w:pStyle w:val="Caption"/>
         <w:jc w:val="center"/>
       </w:pPr>
-      <w:bookmarkStart w:id="10" w:name="_Ref429913190"/>
+      <w:bookmarkStart w:id="10" w:name="_Ref430029474"/>
+      <w:bookmarkStart w:id="11" w:name="_Ref430029470"/>
       <w:r>
         <w:t xml:space="preserve">Figure </w:t>
       </w:r>
+      <w:fldSimple w:instr=" SEQ Figure \* ARABIC ">
+        <w:r>
+          <w:rPr>
+            <w:noProof/>
+          </w:rPr>
+          <w:t>7</w:t>
+        </w:r>
+      </w:fldSimple>
+      <w:bookmarkEnd w:id="10"/>
+      <w:r>
+        <w:t xml:space="preserve"> – Top down view of ray path vertical slice through 135</w:t>
+      </w:r>
+      <w:r>
+        <w:rPr>
+          <w:vertAlign w:val="superscript"/>
+        </w:rPr>
+        <w:t>o</w:t>
+      </w:r>
+      <w:r>
+        <w:t xml:space="preserve"> AZ</w:t>
+      </w:r>
+      <w:bookmarkEnd w:id="11"/>
+    </w:p>
+    <w:p>
       <w:r>
         <w:fldChar w:fldCharType="begin"/>
       </w:r>
       <w:r>
-        <w:instrText xml:space="preserve"> SEQ Figure \* ARABIC </w:instrText>
+        <w:instrText xml:space="preserve"> REF _Ref430029474 \h </w:instrText>
       </w:r>
       <w:r>
         <w:fldChar w:fldCharType="separate"/>
       </w:r>
       <w:r>
+        <w:t xml:space="preserve">Figure </w:t>
+      </w:r>
+      <w:r>
         <w:rPr>
           <w:noProof/>
         </w:rPr>
         <w:t>7</w:t>
       </w:r>
       <w:r>
+        <w:fldChar w:fldCharType="end"/>
+      </w:r>
+      <w:r>
+        <w:t xml:space="preserve"> </w:t>
+      </w:r>
+      <w:r>
+        <w:rPr>
+          <w:lang w:eastAsia="ja-JP"/>
+        </w:rPr>
+        <w:t>provides a t</w:t>
+      </w:r>
+      <w:r>
+        <w:t>op down view of a</w:t>
+      </w:r>
+      <w:r>
+        <w:t xml:space="preserve"> vertical slice through the </w:t>
+      </w:r>
+      <w:proofErr w:type="spellStart"/>
+      <w:r>
+        <w:t>wavefront</w:t>
+      </w:r>
+      <w:proofErr w:type="spellEnd"/>
+      <w:r>
+        <w:t xml:space="preserve"> for </w:t>
+      </w:r>
+      <w:r>
+        <w:t>ray path a</w:t>
+      </w:r>
+      <w:r>
+        <w:t>t</w:t>
+      </w:r>
+      <w:r>
+        <w:t xml:space="preserve"> </w:t>
+      </w:r>
+      <w:r>
+        <w:t xml:space="preserve">an azimuth </w:t>
+      </w:r>
+      <w:r>
+        <w:t xml:space="preserve">angle of </w:t>
+      </w:r>
+      <w:r>
+        <w:t>135</w:t>
+      </w:r>
+      <w:r>
+        <w:rPr>
+          <w:vertAlign w:val="superscript"/>
+        </w:rPr>
+        <w:t>o</w:t>
+      </w:r>
+      <w:r>
+        <w:t xml:space="preserve"> (</w:t>
+      </w:r>
+      <w:r>
+        <w:t>south east</w:t>
+      </w:r>
+      <w:r>
+        <w:t xml:space="preserve">) and </w:t>
+      </w:r>
+      <w:r>
+        <w:t xml:space="preserve">depression/elevation angle </w:t>
+      </w:r>
+      <w:r>
+        <w:t xml:space="preserve">from </w:t>
+      </w:r>
+      <w:r>
+        <w:t>0</w:t>
+      </w:r>
+      <w:r>
+        <w:rPr>
+          <w:vertAlign w:val="superscript"/>
+        </w:rPr>
+        <w:t>o</w:t>
+      </w:r>
+      <w:r>
+        <w:t xml:space="preserve"> to </w:t>
+      </w:r>
+      <w:r>
+        <w:t>-60</w:t>
+      </w:r>
+      <w:r>
+        <w:rPr>
+          <w:vertAlign w:val="superscript"/>
+        </w:rPr>
+        <w:t>o</w:t>
+      </w:r>
+      <w:r>
+        <w:rPr>
+          <w:vertAlign w:val="superscript"/>
+        </w:rPr>
+        <w:t xml:space="preserve"> </w:t>
+      </w:r>
+      <w:r>
+        <w:t xml:space="preserve">(down).  </w:t>
+      </w:r>
+      <w:r>
+        <w:t xml:space="preserve">Each time that a ray </w:t>
+      </w:r>
+      <w:r>
+        <w:lastRenderedPageBreak/>
+        <w:t xml:space="preserve">collides with the wedge, it </w:t>
+      </w:r>
+      <w:proofErr w:type="gramStart"/>
+      <w:r>
+        <w:t>is turned</w:t>
+      </w:r>
+      <w:proofErr w:type="gramEnd"/>
+      <w:r>
+        <w:t xml:space="preserve"> down slope.  </w:t>
+      </w:r>
+      <w:r>
+        <w:t xml:space="preserve">Rays launched at steeper angles encounter the bottom sooner, and </w:t>
+      </w:r>
+      <w:proofErr w:type="gramStart"/>
+      <w:r>
+        <w:t>are turned</w:t>
+      </w:r>
+      <w:proofErr w:type="gramEnd"/>
+      <w:r>
+        <w:t xml:space="preserve"> down the slope earlier.  </w:t>
+      </w:r>
+    </w:p>
+    <w:p>
+      <w:r>
+        <w:rPr>
+          <w:lang w:eastAsia="ja-JP"/>
+        </w:rPr>
+        <w:fldChar w:fldCharType="begin"/>
+      </w:r>
+      <w:r>
+        <w:rPr>
+          <w:lang w:eastAsia="ja-JP"/>
+        </w:rPr>
+        <w:instrText xml:space="preserve"> REF _Ref429913190 \h </w:instrText>
+      </w:r>
+      <w:r>
+        <w:rPr>
+          <w:lang w:eastAsia="ja-JP"/>
+        </w:rPr>
+      </w:r>
+      <w:r>
+        <w:rPr>
+          <w:lang w:eastAsia="ja-JP"/>
+        </w:rPr>
+        <w:fldChar w:fldCharType="separate"/>
+      </w:r>
+      <w:r>
+        <w:t xml:space="preserve">Figure </w:t>
+      </w:r>
+      <w:r>
         <w:rPr>
           <w:noProof/>
         </w:rPr>
+        <w:t>6</w:t>
+      </w:r>
+      <w:r>
+        <w:rPr>
+          <w:lang w:eastAsia="ja-JP"/>
+        </w:rPr>
         <w:fldChar w:fldCharType="end"/>
       </w:r>
-      <w:bookmarkEnd w:id="10"/>
-      <w:r>
-        <w:t xml:space="preserve"> - Top down view of ray paths for -10</w:t>
-      </w:r>
-      <w:r>
-        <w:rPr>
-          <w:vertAlign w:val="superscript"/>
-        </w:rPr>
-        <w:t>o</w:t>
-      </w:r>
-      <w:r>
-        <w:t xml:space="preserve"> D/E</w:t>
-      </w:r>
-    </w:p>
-    <w:p>
+      <w:r>
+        <w:rPr>
+          <w:lang w:eastAsia="ja-JP"/>
+        </w:rPr>
+        <w:t xml:space="preserve"> and </w:t>
+      </w:r>
       <w:r>
         <w:fldChar w:fldCharType="begin"/>
       </w:r>
       <w:r>
-        <w:instrText xml:space="preserve"> REF _Ref429913394 \h </w:instrText>
+        <w:instrText xml:space="preserve"> REF _Ref430029474 \h </w:instrText>
       </w:r>
       <w:r>
         <w:fldChar w:fldCharType="separate"/>
@@ -6176,124 +6424,31 @@
         <w:rPr>
           <w:noProof/>
         </w:rPr>
-        <w:t>8</w:t>
+        <w:t>7</w:t>
       </w:r>
       <w:r>
         <w:fldChar w:fldCharType="end"/>
       </w:r>
       <w:r>
-        <w:t xml:space="preserve"> and </w:t>
-      </w:r>
-      <w:r>
-        <w:fldChar w:fldCharType="begin"/>
-      </w:r>
-      <w:r>
-        <w:instrText xml:space="preserve"> REF _Ref429913397 \h </w:instrText>
-      </w:r>
-      <w:r>
-        <w:fldChar w:fldCharType="separate"/>
-      </w:r>
-      <w:r>
-        <w:t xml:space="preserve">Figure </w:t>
-      </w:r>
-      <w:r>
-        <w:rPr>
-          <w:noProof/>
-        </w:rPr>
-        <w:t>9</w:t>
-      </w:r>
-      <w:r>
-        <w:fldChar w:fldCharType="end"/>
-      </w:r>
-      <w:r>
-        <w:t xml:space="preserve"> compare the WaveQ3D results to the analytic solutions for the flat bottom and wedge analytic solutions.  </w:t>
-      </w:r>
-      <w:r>
-        <w:fldChar w:fldCharType="begin"/>
-      </w:r>
-      <w:r>
-        <w:instrText xml:space="preserve"> REF _Ref429913394 \h </w:instrText>
-      </w:r>
-      <w:r>
-        <w:fldChar w:fldCharType="separate"/>
-      </w:r>
-      <w:r>
-        <w:t xml:space="preserve">Figure </w:t>
-      </w:r>
-      <w:r>
-        <w:rPr>
-          <w:noProof/>
-        </w:rPr>
-        <w:t>8</w:t>
-      </w:r>
-      <w:r>
-        <w:fldChar w:fldCharType="end"/>
-      </w:r>
-      <w:r>
-        <w:t xml:space="preserve"> illustrates the coherent solution computed by Eqn. </w:t>
-      </w:r>
-      <w:r>
-        <w:fldChar w:fldCharType="begin"/>
-      </w:r>
-      <w:r>
-        <w:instrText xml:space="preserve"> REF _Ref427766597 \h </w:instrText>
-      </w:r>
-      <w:r>
-        <w:fldChar w:fldCharType="separate"/>
-      </w:r>
-      <w:r>
-        <w:t>(</w:t>
-      </w:r>
-      <w:r>
-        <w:rPr>
-          <w:noProof/>
-        </w:rPr>
-        <w:t>1</w:t>
-      </w:r>
-      <w:r>
-        <w:t>)</w:t>
-      </w:r>
-      <w:r>
-        <w:fldChar w:fldCharType="end"/>
-      </w:r>
-      <w:r>
-        <w:t xml:space="preserve">; </w:t>
-      </w:r>
-      <w:r>
-        <w:fldChar w:fldCharType="begin"/>
-      </w:r>
-      <w:r>
-        <w:instrText xml:space="preserve"> REF _Ref429913397 \h </w:instrText>
-      </w:r>
-      <w:r>
-        <w:fldChar w:fldCharType="separate"/>
-      </w:r>
-      <w:r>
-        <w:t xml:space="preserve">Figure </w:t>
-      </w:r>
-      <w:r>
-        <w:rPr>
-          <w:noProof/>
-        </w:rPr>
-        <w:t>9</w:t>
-      </w:r>
-      <w:r>
-        <w:fldChar w:fldCharType="end"/>
-      </w:r>
-      <w:r>
-        <w:t xml:space="preserve"> </w:t>
-      </w:r>
-      <w:r>
-        <w:t>compares the incoherent solutions to emphasis the differences between models.</w:t>
-      </w:r>
-    </w:p>
-    <w:p/>
-    <w:p>
-      <w:pPr>
-        <w:rPr>
-          <w:lang w:eastAsia="ja-JP"/>
-        </w:rPr>
-      </w:pPr>
+        <w:t xml:space="preserve"> provide a ray theory interpretation of the cut-off range seen in the analytic solution; any paths that interact with the bottom </w:t>
+      </w:r>
+      <w:proofErr w:type="gramStart"/>
+      <w:r>
+        <w:t>are turned</w:t>
+      </w:r>
+      <w:proofErr w:type="gramEnd"/>
+      <w:r>
+        <w:t xml:space="preserve"> down slope and soon fail to contribute to the received level </w:t>
+      </w:r>
+      <w:r>
+        <w:t>for long range targets.</w:t>
+      </w:r>
+      <w:r>
+        <w:t xml:space="preserve">  </w:t>
+      </w:r>
+      <w:r>
+        <w:t>Although this phenomena is often referred to as horizontal refraction, this turning is actually a reflection process and it only occurs at the discreet locations where the ray interactions with the bottom.</w:t>
+      </w:r>
     </w:p>
     <w:p>
       <w:pPr>
@@ -6304,12 +6459,11 @@
         <w:rPr>
           <w:noProof/>
         </w:rPr>
-        <w:lastRenderedPageBreak/>
         <w:drawing>
-          <wp:inline distT="0" distB="0" distL="0" distR="0" wp14:anchorId="487797CB" wp14:editId="2F0725FB">
+          <wp:inline distT="0" distB="0" distL="0" distR="0" wp14:anchorId="04792ACC" wp14:editId="376B8D5B">
             <wp:extent cx="3547872" cy="2660904"/>
             <wp:effectExtent l="0" t="0" r="0" b="0"/>
-            <wp:docPr id="3" name="Picture 3"/>
+            <wp:docPr id="10" name="Picture 10"/>
             <wp:cNvGraphicFramePr>
               <a:graphicFrameLocks xmlns:a="http://schemas.openxmlformats.org/drawingml/2006/main" noChangeAspect="1"/>
             </wp:cNvGraphicFramePr>
@@ -6317,7 +6471,7 @@
               <a:graphicData uri="http://schemas.openxmlformats.org/drawingml/2006/picture">
                 <pic:pic xmlns:pic="http://schemas.openxmlformats.org/drawingml/2006/picture">
                   <pic:nvPicPr>
-                    <pic:cNvPr id="0" name="Picture 1"/>
+                    <pic:cNvPr id="0" name="Picture 3"/>
                     <pic:cNvPicPr>
                       <a:picLocks noChangeAspect="1" noChangeArrowheads="1"/>
                     </pic:cNvPicPr>
@@ -6360,30 +6514,51 @@
         <w:pStyle w:val="Caption"/>
         <w:jc w:val="center"/>
       </w:pPr>
-      <w:bookmarkStart w:id="11" w:name="_Ref429913394"/>
+      <w:bookmarkStart w:id="12" w:name="_Ref429913394"/>
       <w:r>
         <w:t xml:space="preserve">Figure </w:t>
       </w:r>
-      <w:fldSimple w:instr=" SEQ Figure \* ARABIC ">
-        <w:r>
-          <w:rPr>
-            <w:noProof/>
-          </w:rPr>
-          <w:t>8</w:t>
-        </w:r>
-      </w:fldSimple>
-      <w:bookmarkEnd w:id="11"/>
+      <w:r>
+        <w:fldChar w:fldCharType="begin"/>
+      </w:r>
+      <w:r>
+        <w:instrText xml:space="preserve"> SEQ Figure \* ARABIC </w:instrText>
+      </w:r>
+      <w:r>
+        <w:fldChar w:fldCharType="separate"/>
+      </w:r>
+      <w:r>
+        <w:rPr>
+          <w:noProof/>
+        </w:rPr>
+        <w:t>8</w:t>
+      </w:r>
+      <w:r>
+        <w:rPr>
+          <w:noProof/>
+        </w:rPr>
+        <w:fldChar w:fldCharType="end"/>
+      </w:r>
+      <w:bookmarkEnd w:id="12"/>
       <w:r>
         <w:t xml:space="preserve"> – </w:t>
       </w:r>
       <w:r>
-        <w:t xml:space="preserve">Compare coherent WaveQ3D to </w:t>
+        <w:t>Coherent c</w:t>
+      </w:r>
+      <w:r>
+        <w:t>ompar</w:t>
+      </w:r>
+      <w:r>
+        <w:t xml:space="preserve">ison </w:t>
+      </w:r>
+      <w:r>
+        <w:t xml:space="preserve">to </w:t>
       </w:r>
       <w:r>
         <w:t>analytic solutions</w:t>
       </w:r>
     </w:p>
-    <w:p/>
     <w:p>
       <w:pPr>
         <w:keepNext/>
@@ -6394,10 +6569,10 @@
           <w:noProof/>
         </w:rPr>
         <w:drawing>
-          <wp:inline distT="0" distB="0" distL="0" distR="0" wp14:anchorId="4048E2DA" wp14:editId="4733A8C6">
+          <wp:inline distT="0" distB="0" distL="0" distR="0" wp14:anchorId="341AAD35" wp14:editId="7E73993A">
             <wp:extent cx="3547872" cy="2660904"/>
             <wp:effectExtent l="0" t="0" r="0" b="0"/>
-            <wp:docPr id="5" name="Picture 5"/>
+            <wp:docPr id="11" name="Picture 11"/>
             <wp:cNvGraphicFramePr>
               <a:graphicFrameLocks xmlns:a="http://schemas.openxmlformats.org/drawingml/2006/main" noChangeAspect="1"/>
             </wp:cNvGraphicFramePr>
@@ -6405,7 +6580,7 @@
               <a:graphicData uri="http://schemas.openxmlformats.org/drawingml/2006/picture">
                 <pic:pic xmlns:pic="http://schemas.openxmlformats.org/drawingml/2006/picture">
                   <pic:nvPicPr>
-                    <pic:cNvPr id="0" name="Picture 2"/>
+                    <pic:cNvPr id="0" name="Picture 4"/>
                     <pic:cNvPicPr>
                       <a:picLocks noChangeAspect="1" noChangeArrowheads="1"/>
                     </pic:cNvPicPr>
@@ -6447,34 +6622,199 @@
       <w:pPr>
         <w:pStyle w:val="Caption"/>
         <w:jc w:val="center"/>
-        <w:rPr>
-          <w:lang w:eastAsia="ja-JP"/>
-        </w:rPr>
-      </w:pPr>
-      <w:bookmarkStart w:id="12" w:name="_Ref429913397"/>
+      </w:pPr>
+      <w:bookmarkStart w:id="13" w:name="_Ref429913397"/>
       <w:r>
         <w:t xml:space="preserve">Figure </w:t>
       </w:r>
-      <w:fldSimple w:instr=" SEQ Figure \* ARABIC ">
-        <w:r>
-          <w:rPr>
-            <w:noProof/>
-          </w:rPr>
-          <w:t>9</w:t>
-        </w:r>
-      </w:fldSimple>
-      <w:bookmarkEnd w:id="12"/>
+      <w:r>
+        <w:fldChar w:fldCharType="begin"/>
+      </w:r>
+      <w:r>
+        <w:instrText xml:space="preserve"> SEQ Figure \* ARABIC </w:instrText>
+      </w:r>
+      <w:r>
+        <w:fldChar w:fldCharType="separate"/>
+      </w:r>
+      <w:r>
+        <w:rPr>
+          <w:noProof/>
+        </w:rPr>
+        <w:t>9</w:t>
+      </w:r>
+      <w:r>
+        <w:rPr>
+          <w:noProof/>
+        </w:rPr>
+        <w:fldChar w:fldCharType="end"/>
+      </w:r>
+      <w:bookmarkEnd w:id="13"/>
       <w:r>
         <w:t xml:space="preserve"> - </w:t>
       </w:r>
       <w:r>
-        <w:t xml:space="preserve">Compare </w:t>
-      </w:r>
-      <w:r>
-        <w:t>in</w:t>
-      </w:r>
-      <w:r>
-        <w:t>coherent WaveQ3D to analytic solutions</w:t>
+        <w:t xml:space="preserve">Incoherent comparison to analytic </w:t>
+      </w:r>
+      <w:commentRangeStart w:id="14"/>
+      <w:r>
+        <w:t>solutions</w:t>
+      </w:r>
+      <w:commentRangeEnd w:id="14"/>
+      <w:r>
+        <w:rPr>
+          <w:rStyle w:val="CommentReference"/>
+          <w:b w:val="0"/>
+          <w:bCs w:val="0"/>
+          <w:color w:val="auto"/>
+        </w:rPr>
+        <w:commentReference w:id="14"/>
+      </w:r>
+    </w:p>
+    <w:p>
+      <w:r>
+        <w:fldChar w:fldCharType="begin"/>
+      </w:r>
+      <w:r>
+        <w:instrText xml:space="preserve"> REF _Ref429913394 \h </w:instrText>
+      </w:r>
+      <w:r>
+        <w:fldChar w:fldCharType="separate"/>
+      </w:r>
+      <w:r>
+        <w:t xml:space="preserve">Figure </w:t>
+      </w:r>
+      <w:r>
+        <w:rPr>
+          <w:noProof/>
+        </w:rPr>
+        <w:t>8</w:t>
+      </w:r>
+      <w:r>
+        <w:fldChar w:fldCharType="end"/>
+      </w:r>
+      <w:r>
+        <w:t xml:space="preserve"> and </w:t>
+      </w:r>
+      <w:r>
+        <w:fldChar w:fldCharType="begin"/>
+      </w:r>
+      <w:r>
+        <w:instrText xml:space="preserve"> REF _Ref429913397 \h </w:instrText>
+      </w:r>
+      <w:r>
+        <w:fldChar w:fldCharType="separate"/>
+      </w:r>
+      <w:r>
+        <w:t xml:space="preserve">Figure </w:t>
+      </w:r>
+      <w:r>
+        <w:rPr>
+          <w:noProof/>
+        </w:rPr>
+        <w:t>9</w:t>
+      </w:r>
+      <w:r>
+        <w:fldChar w:fldCharType="end"/>
+      </w:r>
+      <w:r>
+        <w:t xml:space="preserve"> compare the WaveQ3D results to the analytic solutions for the flat bottom and wedge analytic solutions.  </w:t>
+      </w:r>
+      <w:r>
+        <w:fldChar w:fldCharType="begin"/>
+      </w:r>
+      <w:r>
+        <w:instrText xml:space="preserve"> REF _Ref429913394 \h </w:instrText>
+      </w:r>
+      <w:r>
+        <w:fldChar w:fldCharType="separate"/>
+      </w:r>
+      <w:r>
+        <w:t xml:space="preserve">Figure </w:t>
+      </w:r>
+      <w:r>
+        <w:rPr>
+          <w:noProof/>
+        </w:rPr>
+        <w:t>8</w:t>
+      </w:r>
+      <w:r>
+        <w:fldChar w:fldCharType="end"/>
+      </w:r>
+      <w:r>
+        <w:t xml:space="preserve"> illustrates the coherent solution computed by Eqn. </w:t>
+      </w:r>
+      <w:r>
+        <w:fldChar w:fldCharType="begin"/>
+      </w:r>
+      <w:r>
+        <w:instrText xml:space="preserve"> REF _Ref427766597 \h </w:instrText>
+      </w:r>
+      <w:r>
+        <w:fldChar w:fldCharType="separate"/>
+      </w:r>
+      <w:r>
+        <w:t>(</w:t>
+      </w:r>
+      <w:r>
+        <w:rPr>
+          <w:noProof/>
+        </w:rPr>
+        <w:t>1</w:t>
+      </w:r>
+      <w:r>
+        <w:t>)</w:t>
+      </w:r>
+      <w:r>
+        <w:fldChar w:fldCharType="end"/>
+      </w:r>
+      <w:r>
+        <w:t xml:space="preserve">; </w:t>
+      </w:r>
+      <w:r>
+        <w:fldChar w:fldCharType="begin"/>
+      </w:r>
+      <w:r>
+        <w:instrText xml:space="preserve"> REF _Ref429913397 \h </w:instrText>
+      </w:r>
+      <w:r>
+        <w:fldChar w:fldCharType="separate"/>
+      </w:r>
+      <w:r>
+        <w:t xml:space="preserve">Figure </w:t>
+      </w:r>
+      <w:r>
+        <w:rPr>
+          <w:noProof/>
+        </w:rPr>
+        <w:t>9</w:t>
+      </w:r>
+      <w:r>
+        <w:fldChar w:fldCharType="end"/>
+      </w:r>
+      <w:r>
+        <w:t xml:space="preserve"> </w:t>
+      </w:r>
+      <w:r>
+        <w:lastRenderedPageBreak/>
+        <w:t>compares the incoherent solutions.  In both cases, the WaveQ3D result supports result predicted by the analytic solution for the 3-D wedge.</w:t>
+      </w:r>
+      <w:r>
+        <w:t xml:space="preserve"> The analytic solution for a simple 3-D wedge provides the </w:t>
+      </w:r>
+      <w:r>
+        <w:t xml:space="preserve">testing benchmark </w:t>
+      </w:r>
+      <w:r>
+        <w:t xml:space="preserve">needed to </w:t>
+      </w:r>
+      <w:r>
+        <w:t xml:space="preserve">clearly demonstrate 3-D effects in </w:t>
+      </w:r>
+      <w:r>
+        <w:t xml:space="preserve">WaveQ3D </w:t>
+      </w:r>
+      <w:r>
+        <w:t xml:space="preserve">transmission loss.  </w:t>
       </w:r>
     </w:p>
     <w:sdt>
@@ -6494,6 +6834,7 @@
           <w:docPartUnique/>
         </w:docPartObj>
       </w:sdtPr>
+      <w:sdtEndPr/>
       <w:sdtContent>
         <w:p>
           <w:pPr>
@@ -6537,7 +6878,6 @@
           </w:tblGrid>
           <w:tr>
             <w:trPr>
-              <w:divId w:val="1879657313"/>
               <w:tblCellSpacing w:w="15" w:type="dxa"/>
             </w:trPr>
             <w:tc>
@@ -6599,7 +6939,6 @@
           </w:tr>
           <w:tr>
             <w:trPr>
-              <w:divId w:val="1879657313"/>
               <w:tblCellSpacing w:w="15" w:type="dxa"/>
             </w:trPr>
             <w:tc>
@@ -6619,7 +6958,6 @@
                   <w:rPr>
                     <w:noProof/>
                   </w:rPr>
-                  <w:lastRenderedPageBreak/>
                   <w:t xml:space="preserve">[2] </w:t>
                 </w:r>
               </w:p>
@@ -6663,7 +7001,6 @@
         </w:tbl>
         <w:p>
           <w:pPr>
-            <w:divId w:val="1879657313"/>
             <w:rPr>
               <w:rFonts w:eastAsia="Times New Roman"/>
               <w:noProof/>
@@ -6688,8 +7025,22 @@
         </w:rPr>
       </w:pPr>
     </w:p>
+    <w:p>
+      <w:pPr>
+        <w:rPr>
+          <w:rFonts w:eastAsiaTheme="minorEastAsia"/>
+        </w:rPr>
+      </w:pPr>
+    </w:p>
+    <w:p>
+      <w:pPr>
+        <w:rPr>
+          <w:rFonts w:eastAsiaTheme="minorEastAsia"/>
+        </w:rPr>
+      </w:pPr>
+    </w:p>
     <w:sectPr>
-      <w:footerReference w:type="default" r:id="rId19"/>
+      <w:footerReference w:type="default" r:id="rId20"/>
       <w:pgSz w:w="12240" w:h="15840"/>
       <w:pgMar w:top="1440" w:right="1440" w:bottom="1440" w:left="1440" w:header="720" w:footer="720" w:gutter="0"/>
       <w:cols w:space="720"/>
@@ -6697,6 +7048,27 @@
     </w:sectPr>
   </w:body>
 </w:document>
+</file>
+
+<file path=word/comments.xml><?xml version="1.0" encoding="utf-8"?>
+<w:comments xmlns:wpc="http://schemas.microsoft.com/office/word/2010/wordprocessingCanvas" xmlns:mc="http://schemas.openxmlformats.org/markup-compatibility/2006" xmlns:o="urn:schemas-microsoft-com:office:office" xmlns:r="http://schemas.openxmlformats.org/officeDocument/2006/relationships" xmlns:m="http://schemas.openxmlformats.org/officeDocument/2006/math" xmlns:v="urn:schemas-microsoft-com:vml" xmlns:wp14="http://schemas.microsoft.com/office/word/2010/wordprocessingDrawing" xmlns:wp="http://schemas.openxmlformats.org/drawingml/2006/wordprocessingDrawing" xmlns:w10="urn:schemas-microsoft-com:office:word" xmlns:w="http://schemas.openxmlformats.org/wordprocessingml/2006/main" xmlns:w14="http://schemas.microsoft.com/office/word/2010/wordml" xmlns:wpg="http://schemas.microsoft.com/office/word/2010/wordprocessingGroup" xmlns:wpi="http://schemas.microsoft.com/office/word/2010/wordprocessingInk" xmlns:wne="http://schemas.microsoft.com/office/word/2006/wordml" xmlns:wps="http://schemas.microsoft.com/office/word/2010/wordprocessingShape" mc:Ignorable="w14 wp14">
+  <w:comment w:id="14" w:author="Sean Reilly" w:date="2015-09-13T15:10:00Z" w:initials="SMR">
+    <w:p>
+      <w:pPr>
+        <w:pStyle w:val="CommentText"/>
+      </w:pPr>
+      <w:r>
+        <w:rPr>
+          <w:rStyle w:val="CommentReference"/>
+        </w:rPr>
+        <w:annotationRef/>
+      </w:r>
+      <w:r>
+        <w:t>Need to add CASS/GRAB results to this plot.</w:t>
+      </w:r>
+    </w:p>
+  </w:comment>
+</w:comments>
 </file>
 
 <file path=word/endnotes.xml><?xml version="1.0" encoding="utf-8"?>
@@ -8178,7 +8550,7 @@
 </file>
 
 <file path=customXml/itemProps1.xml><?xml version="1.0" encoding="utf-8"?>
-<ds:datastoreItem xmlns:ds="http://schemas.openxmlformats.org/officeDocument/2006/customXml" ds:itemID="{3CAAB8AC-4915-4F17-8EA8-064117FB6BCF}">
+<ds:datastoreItem xmlns:ds="http://schemas.openxmlformats.org/officeDocument/2006/customXml" ds:itemID="{509D997E-8FBE-4A60-9A4E-3C9EAB27E2EA}">
   <ds:schemaRefs>
     <ds:schemaRef ds:uri="http://schemas.openxmlformats.org/officeDocument/2006/bibliography"/>
   </ds:schemaRefs>

</xml_diff>

<commit_message>
Add CASS/GRAB results to comparisons of analytic solution for simple wedge.
</commit_message>
<xml_diff>
--- a/studies/simple_wedge/Comparisons to analytic solution for simple wedge.docx
+++ b/studies/simple_wedge/Comparisons to analytic solution for simple wedge.docx
@@ -20,8 +20,6 @@
       <w:r>
         <w:t>16</w:t>
       </w:r>
-      <w:bookmarkStart w:id="0" w:name="_GoBack"/>
-      <w:bookmarkEnd w:id="0"/>
       <w:r>
         <w:t xml:space="preserve"> </w:t>
       </w:r>
@@ -549,32 +547,19 @@
         <w:pStyle w:val="Caption"/>
         <w:jc w:val="center"/>
       </w:pPr>
-      <w:bookmarkStart w:id="1" w:name="_Ref427757305"/>
+      <w:bookmarkStart w:id="0" w:name="_Ref427757305"/>
       <w:r>
         <w:t xml:space="preserve">Figure </w:t>
       </w:r>
-      <w:r>
-        <w:fldChar w:fldCharType="begin"/>
-      </w:r>
-      <w:r>
-        <w:instrText xml:space="preserve"> SEQ Figure \* ARABIC </w:instrText>
-      </w:r>
-      <w:r>
-        <w:fldChar w:fldCharType="separate"/>
-      </w:r>
-      <w:r>
-        <w:rPr>
-          <w:noProof/>
-        </w:rPr>
-        <w:t>1</w:t>
-      </w:r>
-      <w:r>
-        <w:rPr>
-          <w:noProof/>
-        </w:rPr>
-        <w:fldChar w:fldCharType="end"/>
-      </w:r>
-      <w:bookmarkEnd w:id="1"/>
+      <w:fldSimple w:instr=" SEQ Figure \* ARABIC ">
+        <w:r>
+          <w:rPr>
+            <w:noProof/>
+          </w:rPr>
+          <w:t>1</w:t>
+        </w:r>
+      </w:fldSimple>
+      <w:bookmarkEnd w:id="0"/>
       <w:r>
         <w:t xml:space="preserve"> – Acoustic transmission loss geometry for 3-D wedge</w:t>
       </w:r>
@@ -801,32 +786,19 @@
         <w:pStyle w:val="Caption"/>
         <w:jc w:val="center"/>
       </w:pPr>
-      <w:bookmarkStart w:id="2" w:name="_Ref427761519"/>
+      <w:bookmarkStart w:id="1" w:name="_Ref427761519"/>
       <w:r>
         <w:t xml:space="preserve">Figure </w:t>
       </w:r>
-      <w:r>
-        <w:fldChar w:fldCharType="begin"/>
-      </w:r>
-      <w:r>
-        <w:instrText xml:space="preserve"> SEQ Figure \* ARABIC </w:instrText>
-      </w:r>
-      <w:r>
-        <w:fldChar w:fldCharType="separate"/>
-      </w:r>
-      <w:r>
-        <w:rPr>
-          <w:noProof/>
-        </w:rPr>
-        <w:t>2</w:t>
-      </w:r>
-      <w:r>
-        <w:rPr>
-          <w:noProof/>
-        </w:rPr>
-        <w:fldChar w:fldCharType="end"/>
-      </w:r>
-      <w:bookmarkEnd w:id="2"/>
+      <w:fldSimple w:instr=" SEQ Figure \* ARABIC ">
+        <w:r>
+          <w:rPr>
+            <w:noProof/>
+          </w:rPr>
+          <w:t>2</w:t>
+        </w:r>
+      </w:fldSimple>
+      <w:bookmarkEnd w:id="1"/>
       <w:r>
         <w:t xml:space="preserve"> – Geometry for method of images</w:t>
       </w:r>
@@ -1156,37 +1128,24 @@
             <w:pPr>
               <w:jc w:val="right"/>
             </w:pPr>
-            <w:bookmarkStart w:id="3" w:name="_Ref428106534"/>
-            <w:bookmarkStart w:id="4" w:name="_Ref427766597"/>
+            <w:bookmarkStart w:id="2" w:name="_Ref428106534"/>
+            <w:bookmarkStart w:id="3" w:name="_Ref427766597"/>
             <w:r>
               <w:t>(</w:t>
             </w:r>
-            <w:r>
-              <w:fldChar w:fldCharType="begin"/>
-            </w:r>
-            <w:r>
-              <w:instrText xml:space="preserve"> SEQ Equation \* ARABIC </w:instrText>
-            </w:r>
-            <w:r>
-              <w:fldChar w:fldCharType="separate"/>
-            </w:r>
-            <w:r>
-              <w:rPr>
-                <w:noProof/>
-              </w:rPr>
-              <w:t>1</w:t>
-            </w:r>
-            <w:r>
-              <w:rPr>
-                <w:noProof/>
-              </w:rPr>
-              <w:fldChar w:fldCharType="end"/>
-            </w:r>
-            <w:bookmarkEnd w:id="3"/>
+            <w:fldSimple w:instr=" SEQ Equation \* ARABIC ">
+              <w:r>
+                <w:rPr>
+                  <w:noProof/>
+                </w:rPr>
+                <w:t>1</w:t>
+              </w:r>
+            </w:fldSimple>
+            <w:bookmarkEnd w:id="2"/>
             <w:r>
               <w:t>)</w:t>
             </w:r>
-            <w:bookmarkEnd w:id="4"/>
+            <w:bookmarkEnd w:id="3"/>
           </w:p>
         </w:tc>
       </w:tr>
@@ -2558,27 +2517,14 @@
             <w:r>
               <w:t>(</w:t>
             </w:r>
-            <w:r>
-              <w:fldChar w:fldCharType="begin"/>
-            </w:r>
-            <w:r>
-              <w:instrText xml:space="preserve"> SEQ Equation \* ARABIC </w:instrText>
-            </w:r>
-            <w:r>
-              <w:fldChar w:fldCharType="separate"/>
-            </w:r>
-            <w:r>
-              <w:rPr>
-                <w:noProof/>
-              </w:rPr>
-              <w:t>2</w:t>
-            </w:r>
-            <w:r>
-              <w:rPr>
-                <w:noProof/>
-              </w:rPr>
-              <w:fldChar w:fldCharType="end"/>
-            </w:r>
+            <w:fldSimple w:instr=" SEQ Equation \* ARABIC ">
+              <w:r>
+                <w:rPr>
+                  <w:noProof/>
+                </w:rPr>
+                <w:t>2</w:t>
+              </w:r>
+            </w:fldSimple>
             <w:r>
               <w:t>)</w:t>
             </w:r>
@@ -3163,35 +3109,22 @@
             <w:pPr>
               <w:jc w:val="right"/>
             </w:pPr>
-            <w:bookmarkStart w:id="5" w:name="_Ref428106624"/>
+            <w:bookmarkStart w:id="4" w:name="_Ref428106624"/>
             <w:r>
               <w:t>(</w:t>
             </w:r>
-            <w:r>
-              <w:fldChar w:fldCharType="begin"/>
-            </w:r>
-            <w:r>
-              <w:instrText xml:space="preserve"> SEQ Equation \* ARABIC </w:instrText>
-            </w:r>
-            <w:r>
-              <w:fldChar w:fldCharType="separate"/>
-            </w:r>
-            <w:r>
-              <w:rPr>
-                <w:noProof/>
-              </w:rPr>
-              <w:t>3</w:t>
-            </w:r>
-            <w:r>
-              <w:rPr>
-                <w:noProof/>
-              </w:rPr>
-              <w:fldChar w:fldCharType="end"/>
-            </w:r>
+            <w:fldSimple w:instr=" SEQ Equation \* ARABIC ">
+              <w:r>
+                <w:rPr>
+                  <w:noProof/>
+                </w:rPr>
+                <w:t>3</w:t>
+              </w:r>
+            </w:fldSimple>
             <w:r>
               <w:t>)</w:t>
             </w:r>
-            <w:bookmarkEnd w:id="5"/>
+            <w:bookmarkEnd w:id="4"/>
           </w:p>
         </w:tc>
       </w:tr>
@@ -3376,32 +3309,19 @@
         <w:pStyle w:val="Caption"/>
         <w:jc w:val="center"/>
       </w:pPr>
-      <w:bookmarkStart w:id="6" w:name="_Ref428105789"/>
+      <w:bookmarkStart w:id="5" w:name="_Ref428105789"/>
       <w:r>
         <w:t xml:space="preserve">Figure </w:t>
       </w:r>
-      <w:r>
-        <w:fldChar w:fldCharType="begin"/>
-      </w:r>
-      <w:r>
-        <w:instrText xml:space="preserve"> SEQ Figure \* ARABIC </w:instrText>
-      </w:r>
-      <w:r>
-        <w:fldChar w:fldCharType="separate"/>
-      </w:r>
-      <w:r>
-        <w:rPr>
-          <w:noProof/>
-        </w:rPr>
-        <w:t>3</w:t>
-      </w:r>
-      <w:r>
-        <w:rPr>
-          <w:noProof/>
-        </w:rPr>
-        <w:fldChar w:fldCharType="end"/>
-      </w:r>
-      <w:bookmarkEnd w:id="6"/>
+      <w:fldSimple w:instr=" SEQ Figure \* ARABIC ">
+        <w:r>
+          <w:rPr>
+            <w:noProof/>
+          </w:rPr>
+          <w:t>3</w:t>
+        </w:r>
+      </w:fldSimple>
+      <w:bookmarkEnd w:id="5"/>
       <w:r>
         <w:t xml:space="preserve"> – Method of images for flat bottom</w:t>
       </w:r>
@@ -3646,27 +3566,14 @@
             <w:r>
               <w:t>(</w:t>
             </w:r>
-            <w:r>
-              <w:fldChar w:fldCharType="begin"/>
-            </w:r>
-            <w:r>
-              <w:instrText xml:space="preserve"> SEQ Equation \* ARABIC </w:instrText>
-            </w:r>
-            <w:r>
-              <w:fldChar w:fldCharType="separate"/>
-            </w:r>
-            <w:r>
-              <w:rPr>
-                <w:noProof/>
-              </w:rPr>
-              <w:t>4</w:t>
-            </w:r>
-            <w:r>
-              <w:rPr>
-                <w:noProof/>
-              </w:rPr>
-              <w:fldChar w:fldCharType="end"/>
-            </w:r>
+            <w:fldSimple w:instr=" SEQ Equation \* ARABIC ">
+              <w:r>
+                <w:rPr>
+                  <w:noProof/>
+                </w:rPr>
+                <w:t>4</w:t>
+              </w:r>
+            </w:fldSimple>
             <w:r>
               <w:t>)</w:t>
             </w:r>
@@ -4047,27 +3954,14 @@
             <w:r>
               <w:t>(</w:t>
             </w:r>
-            <w:r>
-              <w:fldChar w:fldCharType="begin"/>
-            </w:r>
-            <w:r>
-              <w:instrText xml:space="preserve"> SEQ Equation \* ARABIC </w:instrText>
-            </w:r>
-            <w:r>
-              <w:fldChar w:fldCharType="separate"/>
-            </w:r>
-            <w:r>
-              <w:rPr>
-                <w:noProof/>
-              </w:rPr>
-              <w:t>5</w:t>
-            </w:r>
-            <w:r>
-              <w:rPr>
-                <w:noProof/>
-              </w:rPr>
-              <w:fldChar w:fldCharType="end"/>
-            </w:r>
+            <w:fldSimple w:instr=" SEQ Equation \* ARABIC ">
+              <w:r>
+                <w:rPr>
+                  <w:noProof/>
+                </w:rPr>
+                <w:t>5</w:t>
+              </w:r>
+            </w:fldSimple>
             <w:r>
               <w:t>)</w:t>
             </w:r>
@@ -4935,32 +4829,19 @@
         <w:pStyle w:val="Caption"/>
         <w:jc w:val="center"/>
       </w:pPr>
-      <w:bookmarkStart w:id="7" w:name="_Ref429911124"/>
+      <w:bookmarkStart w:id="6" w:name="_Ref429911124"/>
       <w:r>
         <w:t xml:space="preserve">Figure </w:t>
       </w:r>
-      <w:r>
-        <w:fldChar w:fldCharType="begin"/>
-      </w:r>
-      <w:r>
-        <w:instrText xml:space="preserve"> SEQ Figure \* ARABIC </w:instrText>
-      </w:r>
-      <w:r>
-        <w:fldChar w:fldCharType="separate"/>
-      </w:r>
-      <w:r>
-        <w:rPr>
-          <w:noProof/>
-        </w:rPr>
-        <w:t>4</w:t>
-      </w:r>
-      <w:r>
-        <w:rPr>
-          <w:noProof/>
-        </w:rPr>
-        <w:fldChar w:fldCharType="end"/>
-      </w:r>
-      <w:bookmarkEnd w:id="7"/>
+      <w:fldSimple w:instr=" SEQ Figure \* ARABIC ">
+        <w:r>
+          <w:rPr>
+            <w:noProof/>
+          </w:rPr>
+          <w:t>4</w:t>
+        </w:r>
+      </w:fldSimple>
+      <w:bookmarkEnd w:id="6"/>
       <w:r>
         <w:t xml:space="preserve"> – Analytic solutions for small wedge angle</w:t>
       </w:r>
@@ -5481,32 +5362,19 @@
         <w:pStyle w:val="Caption"/>
         <w:jc w:val="center"/>
       </w:pPr>
-      <w:bookmarkStart w:id="8" w:name="_Ref429911553"/>
+      <w:bookmarkStart w:id="7" w:name="_Ref429911553"/>
       <w:r>
         <w:t xml:space="preserve">Figure </w:t>
       </w:r>
-      <w:r>
-        <w:fldChar w:fldCharType="begin"/>
-      </w:r>
-      <w:r>
-        <w:instrText xml:space="preserve"> SEQ Figure \* ARABIC </w:instrText>
-      </w:r>
-      <w:r>
-        <w:fldChar w:fldCharType="separate"/>
-      </w:r>
-      <w:r>
-        <w:rPr>
-          <w:noProof/>
-        </w:rPr>
-        <w:t>5</w:t>
-      </w:r>
-      <w:r>
-        <w:rPr>
-          <w:noProof/>
-        </w:rPr>
-        <w:fldChar w:fldCharType="end"/>
-      </w:r>
-      <w:bookmarkEnd w:id="8"/>
+      <w:fldSimple w:instr=" SEQ Figure \* ARABIC ">
+        <w:r>
+          <w:rPr>
+            <w:noProof/>
+          </w:rPr>
+          <w:t>5</w:t>
+        </w:r>
+      </w:fldSimple>
+      <w:bookmarkEnd w:id="7"/>
       <w:r>
         <w:t xml:space="preserve"> – Analytic solutions for wide wedge angle</w:t>
       </w:r>
@@ -5976,20 +5844,60 @@
         <w:pStyle w:val="Caption"/>
         <w:jc w:val="center"/>
       </w:pPr>
-      <w:bookmarkStart w:id="9" w:name="_Ref429913190"/>
+      <w:bookmarkStart w:id="8" w:name="_Ref429913190"/>
       <w:r>
         <w:t xml:space="preserve">Figure </w:t>
       </w:r>
-      <w:r>
+      <w:fldSimple w:instr=" SEQ Figure \* ARABIC ">
+        <w:r>
+          <w:rPr>
+            <w:noProof/>
+          </w:rPr>
+          <w:t>6</w:t>
+        </w:r>
+      </w:fldSimple>
+      <w:bookmarkEnd w:id="8"/>
+      <w:r>
+        <w:t xml:space="preserve"> – Top down view of ray path horizontal slice through -10</w:t>
+      </w:r>
+      <w:r>
+        <w:rPr>
+          <w:vertAlign w:val="superscript"/>
+        </w:rPr>
+        <w:t>o</w:t>
+      </w:r>
+      <w:r>
+        <w:t xml:space="preserve"> D/E</w:t>
+      </w:r>
+    </w:p>
+    <w:p>
+      <w:r>
+        <w:rPr>
+          <w:lang w:eastAsia="ja-JP"/>
+        </w:rPr>
         <w:fldChar w:fldCharType="begin"/>
       </w:r>
       <w:r>
-        <w:instrText xml:space="preserve"> SEQ Figure \* ARABIC </w:instrText>
-      </w:r>
-      <w:r>
+        <w:rPr>
+          <w:lang w:eastAsia="ja-JP"/>
+        </w:rPr>
+        <w:instrText xml:space="preserve"> REF _Ref429913190 \h </w:instrText>
+      </w:r>
+      <w:r>
+        <w:rPr>
+          <w:lang w:eastAsia="ja-JP"/>
+        </w:rPr>
+      </w:r>
+      <w:r>
+        <w:rPr>
+          <w:lang w:eastAsia="ja-JP"/>
+        </w:rPr>
         <w:fldChar w:fldCharType="separate"/>
       </w:r>
       <w:r>
+        <w:t xml:space="preserve">Figure </w:t>
+      </w:r>
+      <w:r>
         <w:rPr>
           <w:noProof/>
         </w:rPr>
@@ -5997,13 +5905,26 @@
       </w:r>
       <w:r>
         <w:rPr>
-          <w:noProof/>
+          <w:lang w:eastAsia="ja-JP"/>
         </w:rPr>
         <w:fldChar w:fldCharType="end"/>
       </w:r>
-      <w:bookmarkEnd w:id="9"/>
-      <w:r>
-        <w:t xml:space="preserve"> – Top down view of ray path horizontal slice through -10</w:t>
+      <w:r>
+        <w:rPr>
+          <w:lang w:eastAsia="ja-JP"/>
+        </w:rPr>
+        <w:t xml:space="preserve"> illustrates the propagation of the WaveQ3D ray paths in this scenario.  It provides a t</w:t>
+      </w:r>
+      <w:r>
+        <w:t xml:space="preserve">op down view of a horizontal slice through the </w:t>
+      </w:r>
+      <w:proofErr w:type="spellStart"/>
+      <w:r>
+        <w:t>wavefront</w:t>
+      </w:r>
+      <w:proofErr w:type="spellEnd"/>
+      <w:r>
+        <w:t xml:space="preserve"> for ray paths launched with a depression/elevation angle of -10</w:t>
       </w:r>
       <w:r>
         <w:rPr>
@@ -6012,56 +5933,25 @@
         <w:t>o</w:t>
       </w:r>
       <w:r>
-        <w:t xml:space="preserve"> D/E</w:t>
-      </w:r>
-    </w:p>
-    <w:p>
-      <w:r>
-        <w:rPr>
-          <w:lang w:eastAsia="ja-JP"/>
-        </w:rPr>
-        <w:fldChar w:fldCharType="begin"/>
-      </w:r>
-      <w:r>
-        <w:rPr>
-          <w:lang w:eastAsia="ja-JP"/>
-        </w:rPr>
-        <w:instrText xml:space="preserve"> REF _Ref429913190 \h </w:instrText>
-      </w:r>
-      <w:r>
-        <w:rPr>
-          <w:lang w:eastAsia="ja-JP"/>
-        </w:rPr>
-      </w:r>
-      <w:r>
-        <w:rPr>
-          <w:lang w:eastAsia="ja-JP"/>
-        </w:rPr>
-        <w:fldChar w:fldCharType="separate"/>
-      </w:r>
-      <w:r>
-        <w:t xml:space="preserve">Figure </w:t>
-      </w:r>
-      <w:r>
-        <w:rPr>
-          <w:noProof/>
-        </w:rPr>
-        <w:t>6</w:t>
-      </w:r>
-      <w:r>
-        <w:rPr>
-          <w:lang w:eastAsia="ja-JP"/>
-        </w:rPr>
-        <w:fldChar w:fldCharType="end"/>
-      </w:r>
-      <w:r>
-        <w:rPr>
-          <w:lang w:eastAsia="ja-JP"/>
-        </w:rPr>
-        <w:t xml:space="preserve"> illustrates the propagation of the WaveQ3D ray paths in this scenario.  It provides a t</w:t>
-      </w:r>
-      <w:r>
-        <w:t xml:space="preserve">op down view of a horizontal slice through the </w:t>
+        <w:t xml:space="preserve"> (down) and azimuths from 75</w:t>
+      </w:r>
+      <w:r>
+        <w:rPr>
+          <w:vertAlign w:val="superscript"/>
+        </w:rPr>
+        <w:t>o</w:t>
+      </w:r>
+      <w:r>
+        <w:t xml:space="preserve"> to 175</w:t>
+      </w:r>
+      <w:r>
+        <w:rPr>
+          <w:vertAlign w:val="superscript"/>
+        </w:rPr>
+        <w:t>o</w:t>
+      </w:r>
+      <w:r>
+        <w:t xml:space="preserve">.  The solid lines represent the ray paths.  The dotted lines represent the time evolution of the </w:t>
       </w:r>
       <w:proofErr w:type="spellStart"/>
       <w:r>
@@ -6069,48 +5959,10 @@
       </w:r>
       <w:proofErr w:type="spellEnd"/>
       <w:r>
-        <w:t xml:space="preserve"> for ray paths launched with a depression/elevation angle of -10</w:t>
-      </w:r>
-      <w:r>
-        <w:rPr>
-          <w:vertAlign w:val="superscript"/>
-        </w:rPr>
-        <w:t>o</w:t>
-      </w:r>
-      <w:r>
-        <w:t xml:space="preserve"> (down) and azimuths from 75</w:t>
-      </w:r>
-      <w:r>
-        <w:rPr>
-          <w:vertAlign w:val="superscript"/>
-        </w:rPr>
-        <w:t>o</w:t>
-      </w:r>
-      <w:r>
-        <w:t xml:space="preserve"> to 175</w:t>
-      </w:r>
-      <w:r>
-        <w:rPr>
-          <w:vertAlign w:val="superscript"/>
-        </w:rPr>
-        <w:t>o</w:t>
-      </w:r>
-      <w:r>
-        <w:t xml:space="preserve">.  The solid lines represent the ray paths.  The dotted lines represent the time evolution of the </w:t>
-      </w:r>
-      <w:proofErr w:type="spellStart"/>
-      <w:r>
-        <w:t>wavefront</w:t>
-      </w:r>
-      <w:proofErr w:type="spellEnd"/>
-      <w:r>
         <w:t xml:space="preserve"> out to 1.5 s in 0.1 s increments.  The wedge apex is located 520 m south of this line of receivers and the wedge slopes down to the north.  Rays traveling up the wedge encounter a steep slope </w:t>
       </w:r>
       <w:r>
-        <w:t>along the path of travel</w:t>
-      </w:r>
-      <w:r>
-        <w:t xml:space="preserve"> </w:t>
+        <w:t xml:space="preserve">along the path of travel </w:t>
       </w:r>
       <w:r>
         <w:t xml:space="preserve">and they </w:t>
@@ -6194,33 +6046,46 @@
         <w:pStyle w:val="Caption"/>
         <w:jc w:val="center"/>
       </w:pPr>
-      <w:bookmarkStart w:id="10" w:name="_Ref430029474"/>
-      <w:bookmarkStart w:id="11" w:name="_Ref430029470"/>
+      <w:bookmarkStart w:id="9" w:name="_Ref430029474"/>
+      <w:bookmarkStart w:id="10" w:name="_Ref430029470"/>
       <w:r>
         <w:t xml:space="preserve">Figure </w:t>
       </w:r>
-      <w:fldSimple w:instr=" SEQ Figure \* ARABIC ">
-        <w:r>
-          <w:rPr>
-            <w:noProof/>
-          </w:rPr>
-          <w:t>7</w:t>
-        </w:r>
-      </w:fldSimple>
+      <w:r>
+        <w:fldChar w:fldCharType="begin"/>
+      </w:r>
+      <w:r>
+        <w:instrText xml:space="preserve"> SEQ Figure \* ARABIC </w:instrText>
+      </w:r>
+      <w:r>
+        <w:fldChar w:fldCharType="separate"/>
+      </w:r>
+      <w:r>
+        <w:rPr>
+          <w:noProof/>
+        </w:rPr>
+        <w:t>7</w:t>
+      </w:r>
+      <w:r>
+        <w:rPr>
+          <w:noProof/>
+        </w:rPr>
+        <w:fldChar w:fldCharType="end"/>
+      </w:r>
+      <w:bookmarkEnd w:id="9"/>
+      <w:r>
+        <w:t xml:space="preserve"> – Top down view of ray path vertical slice through 135</w:t>
+      </w:r>
+      <w:r>
+        <w:rPr>
+          <w:vertAlign w:val="superscript"/>
+        </w:rPr>
+        <w:t>o</w:t>
+      </w:r>
+      <w:r>
+        <w:t xml:space="preserve"> AZ</w:t>
+      </w:r>
       <w:bookmarkEnd w:id="10"/>
-      <w:r>
-        <w:t xml:space="preserve"> – Top down view of ray path vertical slice through 135</w:t>
-      </w:r>
-      <w:r>
-        <w:rPr>
-          <w:vertAlign w:val="superscript"/>
-        </w:rPr>
-        <w:t>o</w:t>
-      </w:r>
-      <w:r>
-        <w:t xml:space="preserve"> AZ</w:t>
-      </w:r>
-      <w:bookmarkEnd w:id="11"/>
     </w:p>
     <w:p>
       <w:r>
@@ -6444,10 +6309,7 @@
         <w:t>for long range targets.</w:t>
       </w:r>
       <w:r>
-        <w:t xml:space="preserve">  </w:t>
-      </w:r>
-      <w:r>
-        <w:t>Although this phenomena is often referred to as horizontal refraction, this turning is actually a reflection process and it only occurs at the discreet locations where the ray interactions with the bottom.</w:t>
+        <w:t xml:space="preserve">  Although this phenomena is often referred to as horizontal refraction, this turning is actually a reflection process and it only occurs at the discreet locations where the ray interactions with the bottom.</w:t>
       </w:r>
     </w:p>
     <w:p>
@@ -6514,32 +6376,19 @@
         <w:pStyle w:val="Caption"/>
         <w:jc w:val="center"/>
       </w:pPr>
-      <w:bookmarkStart w:id="12" w:name="_Ref429913394"/>
+      <w:bookmarkStart w:id="11" w:name="_Ref429913394"/>
       <w:r>
         <w:t xml:space="preserve">Figure </w:t>
       </w:r>
-      <w:r>
-        <w:fldChar w:fldCharType="begin"/>
-      </w:r>
-      <w:r>
-        <w:instrText xml:space="preserve"> SEQ Figure \* ARABIC </w:instrText>
-      </w:r>
-      <w:r>
-        <w:fldChar w:fldCharType="separate"/>
-      </w:r>
-      <w:r>
-        <w:rPr>
-          <w:noProof/>
-        </w:rPr>
-        <w:t>8</w:t>
-      </w:r>
-      <w:r>
-        <w:rPr>
-          <w:noProof/>
-        </w:rPr>
-        <w:fldChar w:fldCharType="end"/>
-      </w:r>
-      <w:bookmarkEnd w:id="12"/>
+      <w:fldSimple w:instr=" SEQ Figure \* ARABIC ">
+        <w:r>
+          <w:rPr>
+            <w:noProof/>
+          </w:rPr>
+          <w:t>8</w:t>
+        </w:r>
+      </w:fldSimple>
+      <w:bookmarkEnd w:id="11"/>
       <w:r>
         <w:t xml:space="preserve"> – </w:t>
       </w:r>
@@ -6569,10 +6418,10 @@
           <w:noProof/>
         </w:rPr>
         <w:drawing>
-          <wp:inline distT="0" distB="0" distL="0" distR="0" wp14:anchorId="341AAD35" wp14:editId="7E73993A">
+          <wp:inline distT="0" distB="0" distL="0" distR="0">
             <wp:extent cx="3547872" cy="2660904"/>
             <wp:effectExtent l="0" t="0" r="0" b="0"/>
-            <wp:docPr id="11" name="Picture 11"/>
+            <wp:docPr id="3" name="Picture 3"/>
             <wp:cNvGraphicFramePr>
               <a:graphicFrameLocks xmlns:a="http://schemas.openxmlformats.org/drawingml/2006/main" noChangeAspect="1"/>
             </wp:cNvGraphicFramePr>
@@ -6580,7 +6429,7 @@
               <a:graphicData uri="http://schemas.openxmlformats.org/drawingml/2006/picture">
                 <pic:pic xmlns:pic="http://schemas.openxmlformats.org/drawingml/2006/picture">
                   <pic:nvPicPr>
-                    <pic:cNvPr id="0" name="Picture 4"/>
+                    <pic:cNvPr id="0" name="Picture 1"/>
                     <pic:cNvPicPr>
                       <a:picLocks noChangeAspect="1" noChangeArrowheads="1"/>
                     </pic:cNvPicPr>
@@ -6623,198 +6472,245 @@
         <w:pStyle w:val="Caption"/>
         <w:jc w:val="center"/>
       </w:pPr>
-      <w:bookmarkStart w:id="13" w:name="_Ref429913397"/>
+      <w:bookmarkStart w:id="12" w:name="_Ref429913397"/>
       <w:r>
         <w:t xml:space="preserve">Figure </w:t>
       </w:r>
+      <w:fldSimple w:instr=" SEQ Figure \* ARABIC ">
+        <w:r>
+          <w:rPr>
+            <w:noProof/>
+          </w:rPr>
+          <w:t>9</w:t>
+        </w:r>
+      </w:fldSimple>
+      <w:bookmarkEnd w:id="12"/>
+      <w:r>
+        <w:t xml:space="preserve"> - </w:t>
+      </w:r>
+      <w:r>
+        <w:t>Incoherent comparison to analytic solutions</w:t>
+      </w:r>
+    </w:p>
+    <w:p>
       <w:r>
         <w:fldChar w:fldCharType="begin"/>
       </w:r>
       <w:r>
-        <w:instrText xml:space="preserve"> SEQ Figure \* ARABIC </w:instrText>
+        <w:instrText xml:space="preserve"> REF _Ref429913394 \h </w:instrText>
       </w:r>
       <w:r>
         <w:fldChar w:fldCharType="separate"/>
       </w:r>
       <w:r>
+        <w:t xml:space="preserve">Figure </w:t>
+      </w:r>
+      <w:r>
         <w:rPr>
           <w:noProof/>
         </w:rPr>
+        <w:t>8</w:t>
+      </w:r>
+      <w:r>
+        <w:fldChar w:fldCharType="end"/>
+      </w:r>
+      <w:r>
+        <w:t xml:space="preserve"> and </w:t>
+      </w:r>
+      <w:r>
+        <w:fldChar w:fldCharType="begin"/>
+      </w:r>
+      <w:r>
+        <w:instrText xml:space="preserve"> REF _Ref429913397 \h </w:instrText>
+      </w:r>
+      <w:r>
+        <w:fldChar w:fldCharType="separate"/>
+      </w:r>
+      <w:r>
+        <w:t xml:space="preserve">Figure </w:t>
+      </w:r>
+      <w:r>
+        <w:rPr>
+          <w:noProof/>
+        </w:rPr>
         <w:t>9</w:t>
       </w:r>
       <w:r>
+        <w:fldChar w:fldCharType="end"/>
+      </w:r>
+      <w:r>
+        <w:t xml:space="preserve"> compare the WaveQ3D results to the analytic solutions for the flat bottom and wedge analytic solutions.  </w:t>
+      </w:r>
+      <w:r>
+        <w:fldChar w:fldCharType="begin"/>
+      </w:r>
+      <w:r>
+        <w:instrText xml:space="preserve"> REF _Ref429913394 \h </w:instrText>
+      </w:r>
+      <w:r>
+        <w:fldChar w:fldCharType="separate"/>
+      </w:r>
+      <w:r>
+        <w:t xml:space="preserve">Figure </w:t>
+      </w:r>
+      <w:r>
         <w:rPr>
           <w:noProof/>
         </w:rPr>
+        <w:t>8</w:t>
+      </w:r>
+      <w:r>
         <w:fldChar w:fldCharType="end"/>
       </w:r>
+      <w:r>
+        <w:t xml:space="preserve"> illustrates the coherent solution computed by Eqn. </w:t>
+      </w:r>
+      <w:r>
+        <w:fldChar w:fldCharType="begin"/>
+      </w:r>
+      <w:r>
+        <w:instrText xml:space="preserve"> REF _Ref427766597 \h </w:instrText>
+      </w:r>
+      <w:r>
+        <w:fldChar w:fldCharType="separate"/>
+      </w:r>
+      <w:r>
+        <w:t>(</w:t>
+      </w:r>
+      <w:r>
+        <w:rPr>
+          <w:noProof/>
+        </w:rPr>
+        <w:t>1</w:t>
+      </w:r>
+      <w:r>
+        <w:t>)</w:t>
+      </w:r>
+      <w:r>
+        <w:fldChar w:fldCharType="end"/>
+      </w:r>
+      <w:r>
+        <w:t xml:space="preserve">; </w:t>
+      </w:r>
+      <w:r>
+        <w:fldChar w:fldCharType="begin"/>
+      </w:r>
+      <w:r>
+        <w:instrText xml:space="preserve"> REF _Ref429913397 \h </w:instrText>
+      </w:r>
+      <w:r>
+        <w:fldChar w:fldCharType="separate"/>
+      </w:r>
+      <w:r>
+        <w:t xml:space="preserve">Figure </w:t>
+      </w:r>
+      <w:r>
+        <w:rPr>
+          <w:noProof/>
+        </w:rPr>
+        <w:t>9</w:t>
+      </w:r>
+      <w:r>
+        <w:fldChar w:fldCharType="end"/>
+      </w:r>
+      <w:r>
+        <w:t xml:space="preserve"> </w:t>
+      </w:r>
+      <w:r>
+        <w:lastRenderedPageBreak/>
+        <w:t xml:space="preserve">compares the incoherent solutions.  </w:t>
+      </w:r>
+      <w:r>
+        <w:fldChar w:fldCharType="begin"/>
+      </w:r>
+      <w:r>
+        <w:instrText xml:space="preserve"> REF _Ref429913397 \h </w:instrText>
+      </w:r>
+      <w:r>
+        <w:fldChar w:fldCharType="separate"/>
+      </w:r>
+      <w:r>
+        <w:t xml:space="preserve">Figure </w:t>
+      </w:r>
+      <w:r>
+        <w:rPr>
+          <w:noProof/>
+        </w:rPr>
+        <w:t>9</w:t>
+      </w:r>
+      <w:r>
+        <w:fldChar w:fldCharType="end"/>
+      </w:r>
+      <w:r>
+        <w:t xml:space="preserve"> also includes incoherent transmission as a function of range predicted by CASS/GRAB v4.2 for an equivalent </w:t>
+      </w:r>
+      <w:bookmarkStart w:id="13" w:name="_GoBack"/>
       <w:bookmarkEnd w:id="13"/>
       <w:r>
-        <w:t xml:space="preserve"> - </w:t>
-      </w:r>
-      <w:r>
-        <w:t xml:space="preserve">Incoherent comparison to analytic </w:t>
-      </w:r>
-      <w:commentRangeStart w:id="14"/>
-      <w:r>
-        <w:t>solutions</w:t>
-      </w:r>
-      <w:commentRangeEnd w:id="14"/>
-      <w:r>
-        <w:rPr>
-          <w:rStyle w:val="CommentReference"/>
-          <w:b w:val="0"/>
-          <w:bCs w:val="0"/>
-          <w:color w:val="auto"/>
-        </w:rPr>
-        <w:commentReference w:id="14"/>
-      </w:r>
-    </w:p>
-    <w:p>
-      <w:r>
-        <w:fldChar w:fldCharType="begin"/>
-      </w:r>
-      <w:r>
-        <w:instrText xml:space="preserve"> REF _Ref429913394 \h </w:instrText>
-      </w:r>
-      <w:r>
-        <w:fldChar w:fldCharType="separate"/>
-      </w:r>
-      <w:r>
-        <w:t xml:space="preserve">Figure </w:t>
-      </w:r>
-      <w:r>
-        <w:rPr>
-          <w:noProof/>
-        </w:rPr>
-        <w:t>8</w:t>
-      </w:r>
-      <w:r>
-        <w:fldChar w:fldCharType="end"/>
-      </w:r>
-      <w:r>
-        <w:t xml:space="preserve"> and </w:t>
-      </w:r>
-      <w:r>
-        <w:fldChar w:fldCharType="begin"/>
-      </w:r>
-      <w:r>
-        <w:instrText xml:space="preserve"> REF _Ref429913397 \h </w:instrText>
-      </w:r>
-      <w:r>
-        <w:fldChar w:fldCharType="separate"/>
-      </w:r>
-      <w:r>
-        <w:t xml:space="preserve">Figure </w:t>
-      </w:r>
-      <w:r>
-        <w:rPr>
-          <w:noProof/>
-        </w:rPr>
-        <w:t>9</w:t>
-      </w:r>
-      <w:r>
-        <w:fldChar w:fldCharType="end"/>
-      </w:r>
-      <w:r>
-        <w:t xml:space="preserve"> compare the WaveQ3D results to the analytic solutions for the flat bottom and wedge analytic solutions.  </w:t>
-      </w:r>
-      <w:r>
-        <w:fldChar w:fldCharType="begin"/>
-      </w:r>
-      <w:r>
-        <w:instrText xml:space="preserve"> REF _Ref429913394 \h </w:instrText>
-      </w:r>
-      <w:r>
-        <w:fldChar w:fldCharType="separate"/>
-      </w:r>
-      <w:r>
-        <w:t xml:space="preserve">Figure </w:t>
-      </w:r>
-      <w:r>
-        <w:rPr>
-          <w:noProof/>
-        </w:rPr>
-        <w:t>8</w:t>
-      </w:r>
-      <w:r>
-        <w:fldChar w:fldCharType="end"/>
-      </w:r>
-      <w:r>
-        <w:t xml:space="preserve"> illustrates the coherent solution computed by Eqn. </w:t>
-      </w:r>
-      <w:r>
-        <w:fldChar w:fldCharType="begin"/>
-      </w:r>
-      <w:r>
-        <w:instrText xml:space="preserve"> REF _Ref427766597 \h </w:instrText>
-      </w:r>
-      <w:r>
-        <w:fldChar w:fldCharType="separate"/>
-      </w:r>
-      <w:r>
-        <w:t>(</w:t>
-      </w:r>
-      <w:r>
-        <w:rPr>
-          <w:noProof/>
-        </w:rPr>
-        <w:t>1</w:t>
-      </w:r>
-      <w:r>
-        <w:t>)</w:t>
-      </w:r>
-      <w:r>
-        <w:fldChar w:fldCharType="end"/>
-      </w:r>
-      <w:r>
-        <w:t xml:space="preserve">; </w:t>
-      </w:r>
-      <w:r>
-        <w:fldChar w:fldCharType="begin"/>
-      </w:r>
-      <w:r>
-        <w:instrText xml:space="preserve"> REF _Ref429913397 \h </w:instrText>
-      </w:r>
-      <w:r>
-        <w:fldChar w:fldCharType="separate"/>
-      </w:r>
-      <w:r>
-        <w:t xml:space="preserve">Figure </w:t>
-      </w:r>
-      <w:r>
-        <w:rPr>
-          <w:noProof/>
-        </w:rPr>
-        <w:t>9</w:t>
-      </w:r>
-      <w:r>
-        <w:fldChar w:fldCharType="end"/>
+        <w:t>ocean with a constant depth of 200 meters.</w:t>
+      </w:r>
+    </w:p>
+    <w:p>
+      <w:r>
+        <w:t>T</w:t>
+      </w:r>
+      <w:r>
+        <w:t>he analytic solution for a simple 3-D wedge</w:t>
       </w:r>
       <w:r>
         <w:t xml:space="preserve"> </w:t>
       </w:r>
       <w:r>
-        <w:lastRenderedPageBreak/>
-        <w:t>compares the incoherent solutions.  In both cases, the WaveQ3D result supports result predicted by the analytic solution for the 3-D wedge.</w:t>
-      </w:r>
-      <w:r>
-        <w:t xml:space="preserve"> The analytic solution for a simple 3-D wedge provides the </w:t>
-      </w:r>
-      <w:r>
-        <w:t xml:space="preserve">testing benchmark </w:t>
-      </w:r>
-      <w:r>
-        <w:t xml:space="preserve">needed to </w:t>
-      </w:r>
-      <w:r>
-        <w:t xml:space="preserve">clearly demonstrate 3-D effects in </w:t>
-      </w:r>
-      <w:r>
-        <w:t xml:space="preserve">WaveQ3D </w:t>
-      </w:r>
-      <w:r>
-        <w:t xml:space="preserve">transmission loss.  </w:t>
+        <w:t xml:space="preserve">has higher transmission loss as a function of range across </w:t>
+      </w:r>
+      <w:r>
+        <w:t xml:space="preserve">the slope than 2-D models of this same scenario.  WaveQ3D accurate predicts this 3-D effect.  </w:t>
+      </w:r>
+      <w:r>
+        <w:rPr>
+          <w:lang w:eastAsia="ja-JP"/>
+        </w:rPr>
+        <w:t xml:space="preserve">Because the WaveQ3D calculations </w:t>
+      </w:r>
+      <w:proofErr w:type="gramStart"/>
+      <w:r>
+        <w:rPr>
+          <w:lang w:eastAsia="ja-JP"/>
+        </w:rPr>
+        <w:t>are performed</w:t>
+      </w:r>
+      <w:proofErr w:type="gramEnd"/>
+      <w:r>
+        <w:rPr>
+          <w:lang w:eastAsia="ja-JP"/>
+        </w:rPr>
+        <w:t xml:space="preserve"> in geodetic coordinates, the simple wedge used in our analytic solution can only be approximated in WaveQ3D.  </w:t>
+      </w:r>
+      <w:r>
+        <w:rPr>
+          <w:lang w:eastAsia="ja-JP"/>
+        </w:rPr>
+        <w:t xml:space="preserve">This limits the maximum range at which the analytic solution for the simple 3-D wedge </w:t>
+      </w:r>
+      <w:proofErr w:type="gramStart"/>
+      <w:r>
+        <w:rPr>
+          <w:lang w:eastAsia="ja-JP"/>
+        </w:rPr>
+        <w:t>can be used</w:t>
+      </w:r>
+      <w:proofErr w:type="gramEnd"/>
+      <w:r>
+        <w:rPr>
+          <w:lang w:eastAsia="ja-JP"/>
+        </w:rPr>
+        <w:t xml:space="preserve"> to validate </w:t>
+      </w:r>
+      <w:r>
+        <w:t>WaveQ3D</w:t>
+      </w:r>
+      <w:r>
+        <w:t>.</w:t>
       </w:r>
     </w:p>
     <w:sdt>
@@ -7040,7 +6936,7 @@
       </w:pPr>
     </w:p>
     <w:sectPr>
-      <w:footerReference w:type="default" r:id="rId20"/>
+      <w:footerReference w:type="default" r:id="rId19"/>
       <w:pgSz w:w="12240" w:h="15840"/>
       <w:pgMar w:top="1440" w:right="1440" w:bottom="1440" w:left="1440" w:header="720" w:footer="720" w:gutter="0"/>
       <w:cols w:space="720"/>
@@ -7048,27 +6944,6 @@
     </w:sectPr>
   </w:body>
 </w:document>
-</file>
-
-<file path=word/comments.xml><?xml version="1.0" encoding="utf-8"?>
-<w:comments xmlns:wpc="http://schemas.microsoft.com/office/word/2010/wordprocessingCanvas" xmlns:mc="http://schemas.openxmlformats.org/markup-compatibility/2006" xmlns:o="urn:schemas-microsoft-com:office:office" xmlns:r="http://schemas.openxmlformats.org/officeDocument/2006/relationships" xmlns:m="http://schemas.openxmlformats.org/officeDocument/2006/math" xmlns:v="urn:schemas-microsoft-com:vml" xmlns:wp14="http://schemas.microsoft.com/office/word/2010/wordprocessingDrawing" xmlns:wp="http://schemas.openxmlformats.org/drawingml/2006/wordprocessingDrawing" xmlns:w10="urn:schemas-microsoft-com:office:word" xmlns:w="http://schemas.openxmlformats.org/wordprocessingml/2006/main" xmlns:w14="http://schemas.microsoft.com/office/word/2010/wordml" xmlns:wpg="http://schemas.microsoft.com/office/word/2010/wordprocessingGroup" xmlns:wpi="http://schemas.microsoft.com/office/word/2010/wordprocessingInk" xmlns:wne="http://schemas.microsoft.com/office/word/2006/wordml" xmlns:wps="http://schemas.microsoft.com/office/word/2010/wordprocessingShape" mc:Ignorable="w14 wp14">
-  <w:comment w:id="14" w:author="Sean Reilly" w:date="2015-09-13T15:10:00Z" w:initials="SMR">
-    <w:p>
-      <w:pPr>
-        <w:pStyle w:val="CommentText"/>
-      </w:pPr>
-      <w:r>
-        <w:rPr>
-          <w:rStyle w:val="CommentReference"/>
-        </w:rPr>
-        <w:annotationRef/>
-      </w:r>
-      <w:r>
-        <w:t>Need to add CASS/GRAB results to this plot.</w:t>
-      </w:r>
-    </w:p>
-  </w:comment>
-</w:comments>
 </file>
 
 <file path=word/endnotes.xml><?xml version="1.0" encoding="utf-8"?>
@@ -7130,7 +7005,7 @@
           <w:rPr>
             <w:noProof/>
           </w:rPr>
-          <w:t>1</w:t>
+          <w:t>9</w:t>
         </w:r>
         <w:r>
           <w:rPr>
@@ -8550,7 +8425,7 @@
 </file>
 
 <file path=customXml/itemProps1.xml><?xml version="1.0" encoding="utf-8"?>
-<ds:datastoreItem xmlns:ds="http://schemas.openxmlformats.org/officeDocument/2006/customXml" ds:itemID="{509D997E-8FBE-4A60-9A4E-3C9EAB27E2EA}">
+<ds:datastoreItem xmlns:ds="http://schemas.openxmlformats.org/officeDocument/2006/customXml" ds:itemID="{4C93453A-8124-445B-883A-C47AE953EC61}">
   <ds:schemaRefs>
     <ds:schemaRef ds:uri="http://schemas.openxmlformats.org/officeDocument/2006/bibliography"/>
   </ds:schemaRefs>

</xml_diff>